<commit_message>
Module 1 changes complete.
</commit_message>
<xml_diff>
--- a/Complimentary Course Content/Module1/Labs/Module 1 Lesson 1 Activating your Azure Pass and Using the Azure Portal Lab.docx
+++ b/Complimentary Course Content/Module1/Labs/Module 1 Lesson 1 Activating your Azure Pass and Using the Azure Portal Lab.docx
@@ -170,12 +170,7 @@
         <w:spacing w:after="0" w:line="336" w:lineRule="atLeast"/>
       </w:pPr>
       <w:r>
-        <w:t>An Azure Pass activation code</w:t>
-      </w:r>
-      <w:bookmarkStart w:id="0" w:name="_GoBack"/>
-      <w:bookmarkEnd w:id="0"/>
-      <w:r>
-        <w:t xml:space="preserve"> </w:t>
+        <w:t xml:space="preserve">An Azure Pass activation code </w:t>
       </w:r>
       <w:r>
         <w:t>(</w:t>
@@ -1469,6 +1464,7 @@
         <w:pStyle w:val="Heading2"/>
       </w:pPr>
       <w:r>
+        <w:lastRenderedPageBreak/>
         <w:t xml:space="preserve">Exercise 2: </w:t>
       </w:r>
       <w:r>
@@ -1485,7 +1481,473 @@
       <w:r>
         <w:t xml:space="preserve"> and associate it with your Microsoft account.</w:t>
       </w:r>
-    </w:p>
+      <w:r>
+        <w:t xml:space="preserve"> There are different opportunities for acquiring an Azure pass, f</w:t>
+      </w:r>
+      <w:r>
+        <w:t>or more information about Azure’s service offerings take a look at the following links:</w:t>
+      </w:r>
+      <w:bookmarkStart w:id="0" w:name="_GoBack"/>
+      <w:bookmarkEnd w:id="0"/>
+    </w:p>
+    <w:p>
+      <w:pPr>
+        <w:pStyle w:val="NormalWeb"/>
+        <w:shd w:val="clear" w:color="auto" w:fill="FFFFFF"/>
+        <w:ind w:left="360"/>
+        <w:rPr>
+          <w:rFonts w:ascii="Arial" w:hAnsi="Arial" w:cs="Arial"/>
+          <w:color w:val="222222"/>
+          <w:sz w:val="19"/>
+          <w:szCs w:val="19"/>
+        </w:rPr>
+      </w:pPr>
+      <w:r>
+        <w:rPr>
+          <w:rFonts w:ascii="Symbol" w:hAnsi="Symbol" w:cs="Arial"/>
+          <w:color w:val="222222"/>
+          <w:sz w:val="22"/>
+          <w:szCs w:val="22"/>
+        </w:rPr>
+        <w:t></w:t>
+      </w:r>
+      <w:r>
+        <w:rPr>
+          <w:rFonts w:ascii="Times New Roman" w:hAnsi="Times New Roman"/>
+          <w:color w:val="222222"/>
+          <w:sz w:val="14"/>
+          <w:szCs w:val="14"/>
+        </w:rPr>
+        <w:t>        </w:t>
+      </w:r>
+      <w:r>
+        <w:rPr>
+          <w:rStyle w:val="apple-converted-space"/>
+          <w:rFonts w:ascii="Times New Roman" w:hAnsi="Times New Roman"/>
+          <w:color w:val="222222"/>
+          <w:sz w:val="14"/>
+          <w:szCs w:val="14"/>
+        </w:rPr>
+        <w:t> </w:t>
+      </w:r>
+      <w:hyperlink r:id="rId11" w:history="1">
+        <w:r>
+          <w:rPr>
+            <w:rStyle w:val="Hyperlink"/>
+            <w:rFonts w:ascii="Calibri" w:hAnsi="Calibri" w:cs="Arial"/>
+            <w:color w:val="1155CC"/>
+            <w:sz w:val="22"/>
+            <w:szCs w:val="22"/>
+          </w:rPr>
+          <w:t>Microsoft Azure Free Trial</w:t>
+        </w:r>
+      </w:hyperlink>
+    </w:p>
+    <w:p>
+      <w:pPr>
+        <w:pStyle w:val="NormalWeb"/>
+        <w:shd w:val="clear" w:color="auto" w:fill="FFFFFF"/>
+        <w:ind w:left="360"/>
+        <w:rPr>
+          <w:rFonts w:ascii="Arial" w:hAnsi="Arial" w:cs="Arial"/>
+          <w:color w:val="222222"/>
+          <w:sz w:val="19"/>
+          <w:szCs w:val="19"/>
+        </w:rPr>
+      </w:pPr>
+      <w:r>
+        <w:rPr>
+          <w:rFonts w:ascii="Symbol" w:hAnsi="Symbol" w:cs="Arial"/>
+          <w:color w:val="222222"/>
+          <w:sz w:val="22"/>
+          <w:szCs w:val="22"/>
+        </w:rPr>
+        <w:t></w:t>
+      </w:r>
+      <w:r>
+        <w:rPr>
+          <w:rFonts w:ascii="Times New Roman" w:hAnsi="Times New Roman"/>
+          <w:color w:val="222222"/>
+          <w:sz w:val="14"/>
+          <w:szCs w:val="14"/>
+        </w:rPr>
+        <w:t>        </w:t>
+      </w:r>
+      <w:r>
+        <w:rPr>
+          <w:rStyle w:val="apple-converted-space"/>
+          <w:rFonts w:ascii="Times New Roman" w:hAnsi="Times New Roman"/>
+          <w:color w:val="222222"/>
+          <w:sz w:val="14"/>
+          <w:szCs w:val="14"/>
+        </w:rPr>
+        <w:t> </w:t>
+      </w:r>
+      <w:r>
+        <w:rPr>
+          <w:rFonts w:ascii="Calibri" w:hAnsi="Calibri" w:cs="Arial"/>
+          <w:color w:val="222222"/>
+          <w:sz w:val="22"/>
+          <w:szCs w:val="22"/>
+        </w:rPr>
+        <w:fldChar w:fldCharType="begin"/>
+      </w:r>
+      <w:r>
+        <w:rPr>
+          <w:rFonts w:ascii="Calibri" w:hAnsi="Calibri" w:cs="Arial"/>
+          <w:color w:val="222222"/>
+          <w:sz w:val="22"/>
+          <w:szCs w:val="22"/>
+        </w:rPr>
+        <w:instrText xml:space="preserve"> HYPERLINK "https://www.dreamspark.com/student/default.aspx" \t "_blank" </w:instrText>
+      </w:r>
+      <w:r>
+        <w:rPr>
+          <w:rFonts w:ascii="Calibri" w:hAnsi="Calibri" w:cs="Arial"/>
+          <w:color w:val="222222"/>
+          <w:sz w:val="22"/>
+          <w:szCs w:val="22"/>
+        </w:rPr>
+      </w:r>
+      <w:r>
+        <w:rPr>
+          <w:rFonts w:ascii="Calibri" w:hAnsi="Calibri" w:cs="Arial"/>
+          <w:color w:val="222222"/>
+          <w:sz w:val="22"/>
+          <w:szCs w:val="22"/>
+        </w:rPr>
+        <w:fldChar w:fldCharType="separate"/>
+      </w:r>
+      <w:r>
+        <w:rPr>
+          <w:rStyle w:val="Hyperlink"/>
+          <w:rFonts w:ascii="Calibri" w:hAnsi="Calibri" w:cs="Arial"/>
+          <w:color w:val="1155CC"/>
+          <w:sz w:val="22"/>
+          <w:szCs w:val="22"/>
+        </w:rPr>
+        <w:t>Microsoft Imagine</w:t>
+      </w:r>
+      <w:r>
+        <w:rPr>
+          <w:rFonts w:ascii="Calibri" w:hAnsi="Calibri" w:cs="Arial"/>
+          <w:color w:val="222222"/>
+          <w:sz w:val="22"/>
+          <w:szCs w:val="22"/>
+        </w:rPr>
+        <w:fldChar w:fldCharType="end"/>
+      </w:r>
+    </w:p>
+    <w:p>
+      <w:pPr>
+        <w:pStyle w:val="NormalWeb"/>
+        <w:shd w:val="clear" w:color="auto" w:fill="FFFFFF"/>
+        <w:ind w:left="360"/>
+        <w:rPr>
+          <w:rFonts w:ascii="Arial" w:hAnsi="Arial" w:cs="Arial"/>
+          <w:color w:val="222222"/>
+          <w:sz w:val="19"/>
+          <w:szCs w:val="19"/>
+        </w:rPr>
+      </w:pPr>
+      <w:r>
+        <w:rPr>
+          <w:rFonts w:ascii="Symbol" w:hAnsi="Symbol" w:cs="Arial"/>
+          <w:color w:val="222222"/>
+          <w:sz w:val="22"/>
+          <w:szCs w:val="22"/>
+        </w:rPr>
+        <w:t></w:t>
+      </w:r>
+      <w:r>
+        <w:rPr>
+          <w:rFonts w:ascii="Times New Roman" w:hAnsi="Times New Roman"/>
+          <w:color w:val="222222"/>
+          <w:sz w:val="14"/>
+          <w:szCs w:val="14"/>
+        </w:rPr>
+        <w:t>        </w:t>
+      </w:r>
+      <w:r>
+        <w:rPr>
+          <w:rStyle w:val="apple-converted-space"/>
+          <w:rFonts w:ascii="Times New Roman" w:hAnsi="Times New Roman"/>
+          <w:color w:val="222222"/>
+          <w:sz w:val="14"/>
+          <w:szCs w:val="14"/>
+        </w:rPr>
+        <w:t> </w:t>
+      </w:r>
+      <w:r>
+        <w:rPr>
+          <w:rFonts w:ascii="Calibri" w:hAnsi="Calibri" w:cs="Arial"/>
+          <w:color w:val="222222"/>
+          <w:sz w:val="22"/>
+          <w:szCs w:val="22"/>
+        </w:rPr>
+        <w:fldChar w:fldCharType="begin"/>
+      </w:r>
+      <w:r>
+        <w:rPr>
+          <w:rFonts w:ascii="Calibri" w:hAnsi="Calibri" w:cs="Arial"/>
+          <w:color w:val="222222"/>
+          <w:sz w:val="22"/>
+          <w:szCs w:val="22"/>
+        </w:rPr>
+        <w:instrText xml:space="preserve"> HYPERLINK "https://www.visualstudio.com/en-us/products/visual-studio-dev-essentials-vs.aspx" \t "_blank" </w:instrText>
+      </w:r>
+      <w:r>
+        <w:rPr>
+          <w:rFonts w:ascii="Calibri" w:hAnsi="Calibri" w:cs="Arial"/>
+          <w:color w:val="222222"/>
+          <w:sz w:val="22"/>
+          <w:szCs w:val="22"/>
+        </w:rPr>
+      </w:r>
+      <w:r>
+        <w:rPr>
+          <w:rFonts w:ascii="Calibri" w:hAnsi="Calibri" w:cs="Arial"/>
+          <w:color w:val="222222"/>
+          <w:sz w:val="22"/>
+          <w:szCs w:val="22"/>
+        </w:rPr>
+        <w:fldChar w:fldCharType="separate"/>
+      </w:r>
+      <w:r>
+        <w:rPr>
+          <w:rStyle w:val="Hyperlink"/>
+          <w:rFonts w:ascii="Calibri" w:hAnsi="Calibri" w:cs="Arial"/>
+          <w:color w:val="1155CC"/>
+          <w:sz w:val="22"/>
+          <w:szCs w:val="22"/>
+        </w:rPr>
+        <w:t xml:space="preserve">Visual Studio </w:t>
+      </w:r>
+      <w:proofErr w:type="spellStart"/>
+      <w:r>
+        <w:rPr>
+          <w:rStyle w:val="Hyperlink"/>
+          <w:rFonts w:ascii="Calibri" w:hAnsi="Calibri" w:cs="Arial"/>
+          <w:color w:val="1155CC"/>
+          <w:sz w:val="22"/>
+          <w:szCs w:val="22"/>
+        </w:rPr>
+        <w:t>Dev</w:t>
+      </w:r>
+      <w:proofErr w:type="spellEnd"/>
+      <w:r>
+        <w:rPr>
+          <w:rStyle w:val="Hyperlink"/>
+          <w:rFonts w:ascii="Calibri" w:hAnsi="Calibri" w:cs="Arial"/>
+          <w:color w:val="1155CC"/>
+          <w:sz w:val="22"/>
+          <w:szCs w:val="22"/>
+        </w:rPr>
+        <w:t xml:space="preserve"> Essentials</w:t>
+      </w:r>
+      <w:r>
+        <w:rPr>
+          <w:rFonts w:ascii="Calibri" w:hAnsi="Calibri" w:cs="Arial"/>
+          <w:color w:val="222222"/>
+          <w:sz w:val="22"/>
+          <w:szCs w:val="22"/>
+        </w:rPr>
+        <w:fldChar w:fldCharType="end"/>
+      </w:r>
+    </w:p>
+    <w:p>
+      <w:pPr>
+        <w:pStyle w:val="NormalWeb"/>
+        <w:shd w:val="clear" w:color="auto" w:fill="FFFFFF"/>
+        <w:ind w:left="360"/>
+        <w:rPr>
+          <w:rFonts w:ascii="Arial" w:hAnsi="Arial" w:cs="Arial"/>
+          <w:color w:val="222222"/>
+          <w:sz w:val="19"/>
+          <w:szCs w:val="19"/>
+        </w:rPr>
+      </w:pPr>
+      <w:r>
+        <w:rPr>
+          <w:rFonts w:ascii="Symbol" w:hAnsi="Symbol" w:cs="Arial"/>
+          <w:color w:val="222222"/>
+          <w:sz w:val="22"/>
+          <w:szCs w:val="22"/>
+        </w:rPr>
+        <w:t></w:t>
+      </w:r>
+      <w:r>
+        <w:rPr>
+          <w:rFonts w:ascii="Times New Roman" w:hAnsi="Times New Roman"/>
+          <w:color w:val="222222"/>
+          <w:sz w:val="14"/>
+          <w:szCs w:val="14"/>
+        </w:rPr>
+        <w:t>        </w:t>
+      </w:r>
+      <w:r>
+        <w:rPr>
+          <w:rStyle w:val="apple-converted-space"/>
+          <w:rFonts w:ascii="Times New Roman" w:hAnsi="Times New Roman"/>
+          <w:color w:val="222222"/>
+          <w:sz w:val="14"/>
+          <w:szCs w:val="14"/>
+        </w:rPr>
+        <w:t> </w:t>
+      </w:r>
+      <w:r>
+        <w:rPr>
+          <w:rFonts w:ascii="Calibri" w:hAnsi="Calibri" w:cs="Arial"/>
+          <w:color w:val="222222"/>
+          <w:sz w:val="22"/>
+          <w:szCs w:val="22"/>
+        </w:rPr>
+        <w:fldChar w:fldCharType="begin"/>
+      </w:r>
+      <w:r>
+        <w:rPr>
+          <w:rFonts w:ascii="Calibri" w:hAnsi="Calibri" w:cs="Arial"/>
+          <w:color w:val="222222"/>
+          <w:sz w:val="22"/>
+          <w:szCs w:val="22"/>
+        </w:rPr>
+        <w:instrText xml:space="preserve"> HYPERLINK "https://www.microsoftazurepass.com/azureu" \t "_blank" </w:instrText>
+      </w:r>
+      <w:r>
+        <w:rPr>
+          <w:rFonts w:ascii="Calibri" w:hAnsi="Calibri" w:cs="Arial"/>
+          <w:color w:val="222222"/>
+          <w:sz w:val="22"/>
+          <w:szCs w:val="22"/>
+        </w:rPr>
+      </w:r>
+      <w:r>
+        <w:rPr>
+          <w:rFonts w:ascii="Calibri" w:hAnsi="Calibri" w:cs="Arial"/>
+          <w:color w:val="222222"/>
+          <w:sz w:val="22"/>
+          <w:szCs w:val="22"/>
+        </w:rPr>
+        <w:fldChar w:fldCharType="separate"/>
+      </w:r>
+      <w:proofErr w:type="spellStart"/>
+      <w:r>
+        <w:rPr>
+          <w:rStyle w:val="Hyperlink"/>
+          <w:rFonts w:ascii="Calibri" w:hAnsi="Calibri" w:cs="Arial"/>
+          <w:color w:val="1155CC"/>
+          <w:sz w:val="22"/>
+          <w:szCs w:val="22"/>
+        </w:rPr>
+        <w:t>AzureU</w:t>
+      </w:r>
+      <w:proofErr w:type="spellEnd"/>
+      <w:r>
+        <w:rPr>
+          <w:rFonts w:ascii="Calibri" w:hAnsi="Calibri" w:cs="Arial"/>
+          <w:color w:val="222222"/>
+          <w:sz w:val="22"/>
+          <w:szCs w:val="22"/>
+        </w:rPr>
+        <w:fldChar w:fldCharType="end"/>
+      </w:r>
+    </w:p>
+    <w:p>
+      <w:pPr>
+        <w:pStyle w:val="NormalWeb"/>
+        <w:shd w:val="clear" w:color="auto" w:fill="FFFFFF"/>
+        <w:ind w:left="360"/>
+        <w:rPr>
+          <w:rFonts w:ascii="Arial" w:hAnsi="Arial" w:cs="Arial"/>
+          <w:color w:val="222222"/>
+          <w:sz w:val="19"/>
+          <w:szCs w:val="19"/>
+        </w:rPr>
+      </w:pPr>
+      <w:r>
+        <w:rPr>
+          <w:rFonts w:ascii="Symbol" w:hAnsi="Symbol" w:cs="Arial"/>
+          <w:color w:val="222222"/>
+          <w:sz w:val="22"/>
+          <w:szCs w:val="22"/>
+        </w:rPr>
+        <w:t></w:t>
+      </w:r>
+      <w:r>
+        <w:rPr>
+          <w:rFonts w:ascii="Times New Roman" w:hAnsi="Times New Roman"/>
+          <w:color w:val="222222"/>
+          <w:sz w:val="14"/>
+          <w:szCs w:val="14"/>
+        </w:rPr>
+        <w:t>        </w:t>
+      </w:r>
+      <w:r>
+        <w:rPr>
+          <w:rStyle w:val="apple-converted-space"/>
+          <w:rFonts w:ascii="Times New Roman" w:hAnsi="Times New Roman"/>
+          <w:color w:val="222222"/>
+          <w:sz w:val="14"/>
+          <w:szCs w:val="14"/>
+        </w:rPr>
+        <w:t> </w:t>
+      </w:r>
+      <w:r>
+        <w:rPr>
+          <w:rFonts w:ascii="Calibri" w:hAnsi="Calibri" w:cs="Arial"/>
+          <w:color w:val="222222"/>
+          <w:sz w:val="22"/>
+          <w:szCs w:val="22"/>
+        </w:rPr>
+        <w:fldChar w:fldCharType="begin"/>
+      </w:r>
+      <w:r>
+        <w:rPr>
+          <w:rFonts w:ascii="Calibri" w:hAnsi="Calibri" w:cs="Arial"/>
+          <w:color w:val="222222"/>
+          <w:sz w:val="22"/>
+          <w:szCs w:val="22"/>
+        </w:rPr>
+        <w:instrText xml:space="preserve"> HYPERLINK "http://research.microsoft.com/en-us/projects/azure/default.aspx" \t "_blank" </w:instrText>
+      </w:r>
+      <w:r>
+        <w:rPr>
+          <w:rFonts w:ascii="Calibri" w:hAnsi="Calibri" w:cs="Arial"/>
+          <w:color w:val="222222"/>
+          <w:sz w:val="22"/>
+          <w:szCs w:val="22"/>
+        </w:rPr>
+      </w:r>
+      <w:r>
+        <w:rPr>
+          <w:rFonts w:ascii="Calibri" w:hAnsi="Calibri" w:cs="Arial"/>
+          <w:color w:val="222222"/>
+          <w:sz w:val="22"/>
+          <w:szCs w:val="22"/>
+        </w:rPr>
+        <w:fldChar w:fldCharType="separate"/>
+      </w:r>
+      <w:r>
+        <w:rPr>
+          <w:rStyle w:val="Hyperlink"/>
+          <w:rFonts w:ascii="Calibri" w:hAnsi="Calibri" w:cs="Arial"/>
+          <w:color w:val="1155CC"/>
+          <w:sz w:val="22"/>
+          <w:szCs w:val="22"/>
+        </w:rPr>
+        <w:t>Azure for Research</w:t>
+      </w:r>
+      <w:r>
+        <w:rPr>
+          <w:rFonts w:ascii="Calibri" w:hAnsi="Calibri" w:cs="Arial"/>
+          <w:color w:val="222222"/>
+          <w:sz w:val="22"/>
+          <w:szCs w:val="22"/>
+        </w:rPr>
+        <w:fldChar w:fldCharType="end"/>
+      </w:r>
+    </w:p>
+    <w:p/>
     <w:p>
       <w:pPr>
         <w:pStyle w:val="ListParagraph"/>
@@ -1496,10 +1958,9 @@
         <w:ind w:left="0"/>
       </w:pPr>
       <w:r>
-        <w:lastRenderedPageBreak/>
         <w:t>Open your Web browser and navigate to </w:t>
       </w:r>
-      <w:hyperlink r:id="rId11" w:history="1">
+      <w:hyperlink r:id="rId12" w:history="1">
         <w:r>
           <w:rPr>
             <w:rStyle w:val="Hyperlink"/>
@@ -1558,7 +2019,7 @@
                     </pic:cNvPicPr>
                   </pic:nvPicPr>
                   <pic:blipFill>
-                    <a:blip r:embed="rId12">
+                    <a:blip r:embed="rId13">
                       <a:extLst>
                         <a:ext uri="{28A0092B-C50C-407E-A947-70E740481C1C}">
                           <a14:useLocalDpi xmlns:a14="http://schemas.microsoft.com/office/drawing/2010/main" val="0"/>
@@ -1600,6 +2061,7 @@
         <w:ind w:left="-90"/>
       </w:pPr>
       <w:r>
+        <w:lastRenderedPageBreak/>
         <w:t>If your activation code is accepted, you will be asked to sign in using your Microsoft account. Click the Sign in button</w:t>
       </w:r>
       <w:r>
@@ -1627,7 +2089,7 @@
                     </pic:cNvPicPr>
                   </pic:nvPicPr>
                   <pic:blipFill>
-                    <a:blip r:embed="rId13">
+                    <a:blip r:embed="rId14">
                       <a:extLst>
                         <a:ext uri="{28A0092B-C50C-407E-A947-70E740481C1C}">
                           <a14:useLocalDpi xmlns:a14="http://schemas.microsoft.com/office/drawing/2010/main" val="0"/>
@@ -1669,11 +2131,7 @@
         <w:ind w:left="-90"/>
       </w:pPr>
       <w:r>
-        <w:t xml:space="preserve">What happens next will vary depending on how many and what types of Microsoft accounts you have. The goal is to sign in using the credentials for the new Microsoft account you created in </w:t>
-      </w:r>
-      <w:r>
-        <w:lastRenderedPageBreak/>
-        <w:t>Exercise 1, or for your existing Microsoft account if you skipped Exercise 1. Ultimately, you will probably be asked to enter the user name and password for that account. Type them in and click the Sign in button.</w:t>
+        <w:t>What happens next will vary depending on how many and what types of Microsoft accounts you have. The goal is to sign in using the credentials for the new Microsoft account you created in Exercise 1, or for your existing Microsoft account if you skipped Exercise 1. Ultimately, you will probably be asked to enter the user name and password for that account. Type them in and click the Sign in button.</w:t>
       </w:r>
       <w:r>
         <w:rPr>
@@ -1703,7 +2161,7 @@
                     </pic:cNvPicPr>
                   </pic:nvPicPr>
                   <pic:blipFill>
-                    <a:blip r:embed="rId14">
+                    <a:blip r:embed="rId15">
                       <a:extLst>
                         <a:ext uri="{28A0092B-C50C-407E-A947-70E740481C1C}">
                           <a14:useLocalDpi xmlns:a14="http://schemas.microsoft.com/office/drawing/2010/main" val="0"/>
@@ -1748,6 +2206,7 @@
         <w:rPr>
           <w:noProof/>
         </w:rPr>
+        <w:lastRenderedPageBreak/>
         <w:t>You will now be returned to the Azure Pass site and asked to verify your first and last names. Confirm that they are correct and click the Submit button.</w:t>
       </w:r>
       <w:r>
@@ -1772,7 +2231,7 @@
                     </pic:cNvPicPr>
                   </pic:nvPicPr>
                   <pic:blipFill>
-                    <a:blip r:embed="rId15">
+                    <a:blip r:embed="rId16">
                       <a:extLst>
                         <a:ext uri="{28A0092B-C50C-407E-A947-70E740481C1C}">
                           <a14:useLocalDpi xmlns:a14="http://schemas.microsoft.com/office/drawing/2010/main" val="0"/>
@@ -1818,7 +2277,6 @@
         <w:ind w:left="-90"/>
       </w:pPr>
       <w:r>
-        <w:lastRenderedPageBreak/>
         <w:t>Click the Activate button to activate your Azure Pass.</w:t>
       </w:r>
       <w:r>
@@ -1843,7 +2301,7 @@
                     </pic:cNvPicPr>
                   </pic:nvPicPr>
                   <pic:blipFill>
-                    <a:blip r:embed="rId16">
+                    <a:blip r:embed="rId17">
                       <a:extLst>
                         <a:ext uri="{28A0092B-C50C-407E-A947-70E740481C1C}">
                           <a14:useLocalDpi xmlns:a14="http://schemas.microsoft.com/office/drawing/2010/main" val="0"/>
@@ -1921,7 +2379,7 @@
                     </pic:cNvPicPr>
                   </pic:nvPicPr>
                   <pic:blipFill>
-                    <a:blip r:embed="rId17">
+                    <a:blip r:embed="rId18">
                       <a:extLst>
                         <a:ext uri="{28A0092B-C50C-407E-A947-70E740481C1C}">
                           <a14:useLocalDpi xmlns:a14="http://schemas.microsoft.com/office/drawing/2010/main" val="0"/>
@@ -1995,7 +2453,7 @@
                     </pic:cNvPicPr>
                   </pic:nvPicPr>
                   <pic:blipFill>
-                    <a:blip r:embed="rId18">
+                    <a:blip r:embed="rId19">
                       <a:extLst>
                         <a:ext uri="{28A0092B-C50C-407E-A947-70E740481C1C}">
                           <a14:useLocalDpi xmlns:a14="http://schemas.microsoft.com/office/drawing/2010/main" val="0"/>
@@ -2065,7 +2523,7 @@
                     </pic:cNvPicPr>
                   </pic:nvPicPr>
                   <pic:blipFill>
-                    <a:blip r:embed="rId19">
+                    <a:blip r:embed="rId20">
                       <a:extLst>
                         <a:ext uri="{28A0092B-C50C-407E-A947-70E740481C1C}">
                           <a14:useLocalDpi xmlns:a14="http://schemas.microsoft.com/office/drawing/2010/main" val="0"/>
@@ -2124,7 +2582,7 @@
       <w:r>
         <w:t xml:space="preserve"> credit is left. Keep in mind that you can always reach the Azure Portal directly by navigating to https://portal.azure.com. For the Classic Portal, the address is </w:t>
       </w:r>
-      <w:hyperlink r:id="rId20" w:history="1">
+      <w:hyperlink r:id="rId21" w:history="1">
         <w:r>
           <w:rPr>
             <w:rStyle w:val="Hyperlink"/>
@@ -2151,7 +2609,7 @@
       <w:r>
         <w:t xml:space="preserve">you are not in the Azure Portal, navigate to it now at </w:t>
       </w:r>
-      <w:hyperlink r:id="rId21" w:history="1">
+      <w:hyperlink r:id="rId22" w:history="1">
         <w:r>
           <w:rPr>
             <w:rStyle w:val="Hyperlink"/>
@@ -2204,7 +2662,7 @@
                     </pic:cNvPicPr>
                   </pic:nvPicPr>
                   <pic:blipFill>
-                    <a:blip r:embed="rId22">
+                    <a:blip r:embed="rId23">
                       <a:extLst>
                         <a:ext uri="{28A0092B-C50C-407E-A947-70E740481C1C}">
                           <a14:useLocalDpi xmlns:a14="http://schemas.microsoft.com/office/drawing/2010/main" val="0"/>
@@ -2273,7 +2731,7 @@
                     </pic:cNvPicPr>
                   </pic:nvPicPr>
                   <pic:blipFill>
-                    <a:blip r:embed="rId23">
+                    <a:blip r:embed="rId24">
                       <a:extLst>
                         <a:ext uri="{28A0092B-C50C-407E-A947-70E740481C1C}">
                           <a14:useLocalDpi xmlns:a14="http://schemas.microsoft.com/office/drawing/2010/main" val="0"/>
@@ -2370,7 +2828,7 @@
                     </pic:cNvPicPr>
                   </pic:nvPicPr>
                   <pic:blipFill>
-                    <a:blip r:embed="rId24">
+                    <a:blip r:embed="rId25">
                       <a:extLst>
                         <a:ext uri="{28A0092B-C50C-407E-A947-70E740481C1C}">
                           <a14:useLocalDpi xmlns:a14="http://schemas.microsoft.com/office/drawing/2010/main" val="0"/>
@@ -2419,7 +2877,7 @@
       <w:r>
         <w:t xml:space="preserve">of the work you do with Azure will be done through the Azure Portal. But at times, you'll need to use the Classic Portal. To go to the Classic Portal, point your browser to </w:t>
       </w:r>
-      <w:hyperlink r:id="rId25" w:history="1">
+      <w:hyperlink r:id="rId26" w:history="1">
         <w:r>
           <w:rPr>
             <w:rStyle w:val="Hyperlink"/>
@@ -2452,7 +2910,7 @@
                     </pic:cNvPicPr>
                   </pic:nvPicPr>
                   <pic:blipFill>
-                    <a:blip r:embed="rId26">
+                    <a:blip r:embed="rId27">
                       <a:extLst>
                         <a:ext uri="{28A0092B-C50C-407E-A947-70E740481C1C}">
                           <a14:useLocalDpi xmlns:a14="http://schemas.microsoft.com/office/drawing/2010/main" val="0"/>
@@ -2525,7 +2983,7 @@
                     </pic:cNvPicPr>
                   </pic:nvPicPr>
                   <pic:blipFill>
-                    <a:blip r:embed="rId27">
+                    <a:blip r:embed="rId28">
                       <a:extLst>
                         <a:ext uri="{28A0092B-C50C-407E-A947-70E740481C1C}">
                           <a14:useLocalDpi xmlns:a14="http://schemas.microsoft.com/office/drawing/2010/main" val="0"/>
@@ -2637,436 +3095,6 @@
     <w:p>
       <w:r>
         <w:t>The portal will be your home for everything Azure and your gateway for using the cloud to aid your research.</w:t>
-      </w:r>
-    </w:p>
-    <w:p>
-      <w:r>
-        <w:t>For more information about Azure’s service offerings take a look at the following links:</w:t>
-      </w:r>
-    </w:p>
-    <w:p>
-      <w:pPr>
-        <w:pStyle w:val="NormalWeb"/>
-        <w:shd w:val="clear" w:color="auto" w:fill="FFFFFF"/>
-        <w:ind w:left="360"/>
-        <w:rPr>
-          <w:rFonts w:ascii="Arial" w:hAnsi="Arial" w:cs="Arial"/>
-          <w:color w:val="222222"/>
-          <w:sz w:val="19"/>
-          <w:szCs w:val="19"/>
-        </w:rPr>
-      </w:pPr>
-      <w:r>
-        <w:rPr>
-          <w:rFonts w:ascii="Symbol" w:hAnsi="Symbol" w:cs="Arial"/>
-          <w:color w:val="222222"/>
-          <w:sz w:val="22"/>
-          <w:szCs w:val="22"/>
-        </w:rPr>
-        <w:t></w:t>
-      </w:r>
-      <w:r>
-        <w:rPr>
-          <w:rFonts w:ascii="Times New Roman" w:hAnsi="Times New Roman"/>
-          <w:color w:val="222222"/>
-          <w:sz w:val="14"/>
-          <w:szCs w:val="14"/>
-        </w:rPr>
-        <w:t>        </w:t>
-      </w:r>
-      <w:r>
-        <w:rPr>
-          <w:rStyle w:val="apple-converted-space"/>
-          <w:rFonts w:ascii="Times New Roman" w:hAnsi="Times New Roman"/>
-          <w:color w:val="222222"/>
-          <w:sz w:val="14"/>
-          <w:szCs w:val="14"/>
-        </w:rPr>
-        <w:t> </w:t>
-      </w:r>
-      <w:hyperlink r:id="rId28" w:history="1">
-        <w:r>
-          <w:rPr>
-            <w:rStyle w:val="Hyperlink"/>
-            <w:rFonts w:ascii="Calibri" w:hAnsi="Calibri" w:cs="Arial"/>
-            <w:color w:val="1155CC"/>
-            <w:sz w:val="22"/>
-            <w:szCs w:val="22"/>
-          </w:rPr>
-          <w:t>Microsoft Azure Free Trial</w:t>
-        </w:r>
-      </w:hyperlink>
-    </w:p>
-    <w:p>
-      <w:pPr>
-        <w:pStyle w:val="NormalWeb"/>
-        <w:shd w:val="clear" w:color="auto" w:fill="FFFFFF"/>
-        <w:ind w:left="360"/>
-        <w:rPr>
-          <w:rFonts w:ascii="Arial" w:hAnsi="Arial" w:cs="Arial"/>
-          <w:color w:val="222222"/>
-          <w:sz w:val="19"/>
-          <w:szCs w:val="19"/>
-        </w:rPr>
-      </w:pPr>
-      <w:r>
-        <w:rPr>
-          <w:rFonts w:ascii="Symbol" w:hAnsi="Symbol" w:cs="Arial"/>
-          <w:color w:val="222222"/>
-          <w:sz w:val="22"/>
-          <w:szCs w:val="22"/>
-        </w:rPr>
-        <w:t></w:t>
-      </w:r>
-      <w:r>
-        <w:rPr>
-          <w:rFonts w:ascii="Times New Roman" w:hAnsi="Times New Roman"/>
-          <w:color w:val="222222"/>
-          <w:sz w:val="14"/>
-          <w:szCs w:val="14"/>
-        </w:rPr>
-        <w:t>        </w:t>
-      </w:r>
-      <w:r>
-        <w:rPr>
-          <w:rStyle w:val="apple-converted-space"/>
-          <w:rFonts w:ascii="Times New Roman" w:hAnsi="Times New Roman"/>
-          <w:color w:val="222222"/>
-          <w:sz w:val="14"/>
-          <w:szCs w:val="14"/>
-        </w:rPr>
-        <w:t> </w:t>
-      </w:r>
-      <w:r>
-        <w:rPr>
-          <w:rFonts w:ascii="Calibri" w:hAnsi="Calibri" w:cs="Arial"/>
-          <w:color w:val="222222"/>
-          <w:sz w:val="22"/>
-          <w:szCs w:val="22"/>
-        </w:rPr>
-        <w:fldChar w:fldCharType="begin"/>
-      </w:r>
-      <w:r>
-        <w:rPr>
-          <w:rFonts w:ascii="Calibri" w:hAnsi="Calibri" w:cs="Arial"/>
-          <w:color w:val="222222"/>
-          <w:sz w:val="22"/>
-          <w:szCs w:val="22"/>
-        </w:rPr>
-        <w:instrText xml:space="preserve"> HYPERLINK "https://www.dreamspark.com/student/default.aspx" \t "_blank" </w:instrText>
-      </w:r>
-      <w:r>
-        <w:rPr>
-          <w:rFonts w:ascii="Calibri" w:hAnsi="Calibri" w:cs="Arial"/>
-          <w:color w:val="222222"/>
-          <w:sz w:val="22"/>
-          <w:szCs w:val="22"/>
-        </w:rPr>
-        <w:fldChar w:fldCharType="separate"/>
-      </w:r>
-      <w:r>
-        <w:rPr>
-          <w:rStyle w:val="Hyperlink"/>
-          <w:rFonts w:ascii="Calibri" w:hAnsi="Calibri" w:cs="Arial"/>
-          <w:color w:val="1155CC"/>
-          <w:sz w:val="22"/>
-          <w:szCs w:val="22"/>
-        </w:rPr>
-        <w:t>Microsoft Imagine</w:t>
-      </w:r>
-      <w:r>
-        <w:rPr>
-          <w:rFonts w:ascii="Calibri" w:hAnsi="Calibri" w:cs="Arial"/>
-          <w:color w:val="222222"/>
-          <w:sz w:val="22"/>
-          <w:szCs w:val="22"/>
-        </w:rPr>
-        <w:fldChar w:fldCharType="end"/>
-      </w:r>
-    </w:p>
-    <w:p>
-      <w:pPr>
-        <w:pStyle w:val="NormalWeb"/>
-        <w:shd w:val="clear" w:color="auto" w:fill="FFFFFF"/>
-        <w:ind w:left="360"/>
-        <w:rPr>
-          <w:rFonts w:ascii="Arial" w:hAnsi="Arial" w:cs="Arial"/>
-          <w:color w:val="222222"/>
-          <w:sz w:val="19"/>
-          <w:szCs w:val="19"/>
-        </w:rPr>
-      </w:pPr>
-      <w:r>
-        <w:rPr>
-          <w:rFonts w:ascii="Symbol" w:hAnsi="Symbol" w:cs="Arial"/>
-          <w:color w:val="222222"/>
-          <w:sz w:val="22"/>
-          <w:szCs w:val="22"/>
-        </w:rPr>
-        <w:t></w:t>
-      </w:r>
-      <w:r>
-        <w:rPr>
-          <w:rFonts w:ascii="Times New Roman" w:hAnsi="Times New Roman"/>
-          <w:color w:val="222222"/>
-          <w:sz w:val="14"/>
-          <w:szCs w:val="14"/>
-        </w:rPr>
-        <w:t>        </w:t>
-      </w:r>
-      <w:r>
-        <w:rPr>
-          <w:rStyle w:val="apple-converted-space"/>
-          <w:rFonts w:ascii="Times New Roman" w:hAnsi="Times New Roman"/>
-          <w:color w:val="222222"/>
-          <w:sz w:val="14"/>
-          <w:szCs w:val="14"/>
-        </w:rPr>
-        <w:t> </w:t>
-      </w:r>
-      <w:r>
-        <w:rPr>
-          <w:rFonts w:ascii="Calibri" w:hAnsi="Calibri" w:cs="Arial"/>
-          <w:color w:val="222222"/>
-          <w:sz w:val="22"/>
-          <w:szCs w:val="22"/>
-        </w:rPr>
-        <w:fldChar w:fldCharType="begin"/>
-      </w:r>
-      <w:r>
-        <w:rPr>
-          <w:rFonts w:ascii="Calibri" w:hAnsi="Calibri" w:cs="Arial"/>
-          <w:color w:val="222222"/>
-          <w:sz w:val="22"/>
-          <w:szCs w:val="22"/>
-        </w:rPr>
-        <w:instrText xml:space="preserve"> HYPERLINK "https://www.visualstudio.com/en-us/products/visual-studio-dev-essentials-vs.aspx" \t "_blank" </w:instrText>
-      </w:r>
-      <w:r>
-        <w:rPr>
-          <w:rFonts w:ascii="Calibri" w:hAnsi="Calibri" w:cs="Arial"/>
-          <w:color w:val="222222"/>
-          <w:sz w:val="22"/>
-          <w:szCs w:val="22"/>
-        </w:rPr>
-        <w:fldChar w:fldCharType="separate"/>
-      </w:r>
-      <w:r>
-        <w:rPr>
-          <w:rStyle w:val="Hyperlink"/>
-          <w:rFonts w:ascii="Calibri" w:hAnsi="Calibri" w:cs="Arial"/>
-          <w:color w:val="1155CC"/>
-          <w:sz w:val="22"/>
-          <w:szCs w:val="22"/>
-        </w:rPr>
-        <w:t xml:space="preserve">Visual Studio </w:t>
-      </w:r>
-      <w:proofErr w:type="spellStart"/>
-      <w:r>
-        <w:rPr>
-          <w:rStyle w:val="Hyperlink"/>
-          <w:rFonts w:ascii="Calibri" w:hAnsi="Calibri" w:cs="Arial"/>
-          <w:color w:val="1155CC"/>
-          <w:sz w:val="22"/>
-          <w:szCs w:val="22"/>
-        </w:rPr>
-        <w:t>Dev</w:t>
-      </w:r>
-      <w:proofErr w:type="spellEnd"/>
-      <w:r>
-        <w:rPr>
-          <w:rStyle w:val="Hyperlink"/>
-          <w:rFonts w:ascii="Calibri" w:hAnsi="Calibri" w:cs="Arial"/>
-          <w:color w:val="1155CC"/>
-          <w:sz w:val="22"/>
-          <w:szCs w:val="22"/>
-        </w:rPr>
-        <w:t xml:space="preserve"> Essentials</w:t>
-      </w:r>
-      <w:r>
-        <w:rPr>
-          <w:rFonts w:ascii="Calibri" w:hAnsi="Calibri" w:cs="Arial"/>
-          <w:color w:val="222222"/>
-          <w:sz w:val="22"/>
-          <w:szCs w:val="22"/>
-        </w:rPr>
-        <w:fldChar w:fldCharType="end"/>
-      </w:r>
-    </w:p>
-    <w:p>
-      <w:pPr>
-        <w:pStyle w:val="NormalWeb"/>
-        <w:shd w:val="clear" w:color="auto" w:fill="FFFFFF"/>
-        <w:ind w:left="360"/>
-        <w:rPr>
-          <w:rFonts w:ascii="Arial" w:hAnsi="Arial" w:cs="Arial"/>
-          <w:color w:val="222222"/>
-          <w:sz w:val="19"/>
-          <w:szCs w:val="19"/>
-        </w:rPr>
-      </w:pPr>
-      <w:r>
-        <w:rPr>
-          <w:rFonts w:ascii="Symbol" w:hAnsi="Symbol" w:cs="Arial"/>
-          <w:color w:val="222222"/>
-          <w:sz w:val="22"/>
-          <w:szCs w:val="22"/>
-        </w:rPr>
-        <w:t></w:t>
-      </w:r>
-      <w:r>
-        <w:rPr>
-          <w:rFonts w:ascii="Times New Roman" w:hAnsi="Times New Roman"/>
-          <w:color w:val="222222"/>
-          <w:sz w:val="14"/>
-          <w:szCs w:val="14"/>
-        </w:rPr>
-        <w:t>        </w:t>
-      </w:r>
-      <w:r>
-        <w:rPr>
-          <w:rStyle w:val="apple-converted-space"/>
-          <w:rFonts w:ascii="Times New Roman" w:hAnsi="Times New Roman"/>
-          <w:color w:val="222222"/>
-          <w:sz w:val="14"/>
-          <w:szCs w:val="14"/>
-        </w:rPr>
-        <w:t> </w:t>
-      </w:r>
-      <w:r>
-        <w:rPr>
-          <w:rFonts w:ascii="Calibri" w:hAnsi="Calibri" w:cs="Arial"/>
-          <w:color w:val="222222"/>
-          <w:sz w:val="22"/>
-          <w:szCs w:val="22"/>
-        </w:rPr>
-        <w:fldChar w:fldCharType="begin"/>
-      </w:r>
-      <w:r>
-        <w:rPr>
-          <w:rFonts w:ascii="Calibri" w:hAnsi="Calibri" w:cs="Arial"/>
-          <w:color w:val="222222"/>
-          <w:sz w:val="22"/>
-          <w:szCs w:val="22"/>
-        </w:rPr>
-        <w:instrText xml:space="preserve"> HYPERLINK "https://www.microsoftazurepass.com/azureu" \t "_blank" </w:instrText>
-      </w:r>
-      <w:r>
-        <w:rPr>
-          <w:rFonts w:ascii="Calibri" w:hAnsi="Calibri" w:cs="Arial"/>
-          <w:color w:val="222222"/>
-          <w:sz w:val="22"/>
-          <w:szCs w:val="22"/>
-        </w:rPr>
-        <w:fldChar w:fldCharType="separate"/>
-      </w:r>
-      <w:proofErr w:type="spellStart"/>
-      <w:r>
-        <w:rPr>
-          <w:rStyle w:val="Hyperlink"/>
-          <w:rFonts w:ascii="Calibri" w:hAnsi="Calibri" w:cs="Arial"/>
-          <w:color w:val="1155CC"/>
-          <w:sz w:val="22"/>
-          <w:szCs w:val="22"/>
-        </w:rPr>
-        <w:t>AzureU</w:t>
-      </w:r>
-      <w:proofErr w:type="spellEnd"/>
-      <w:r>
-        <w:rPr>
-          <w:rFonts w:ascii="Calibri" w:hAnsi="Calibri" w:cs="Arial"/>
-          <w:color w:val="222222"/>
-          <w:sz w:val="22"/>
-          <w:szCs w:val="22"/>
-        </w:rPr>
-        <w:fldChar w:fldCharType="end"/>
-      </w:r>
-    </w:p>
-    <w:p>
-      <w:pPr>
-        <w:pStyle w:val="NormalWeb"/>
-        <w:shd w:val="clear" w:color="auto" w:fill="FFFFFF"/>
-        <w:ind w:left="360"/>
-        <w:rPr>
-          <w:rFonts w:ascii="Arial" w:hAnsi="Arial" w:cs="Arial"/>
-          <w:color w:val="222222"/>
-          <w:sz w:val="19"/>
-          <w:szCs w:val="19"/>
-        </w:rPr>
-      </w:pPr>
-      <w:r>
-        <w:rPr>
-          <w:rFonts w:ascii="Symbol" w:hAnsi="Symbol" w:cs="Arial"/>
-          <w:color w:val="222222"/>
-          <w:sz w:val="22"/>
-          <w:szCs w:val="22"/>
-        </w:rPr>
-        <w:t></w:t>
-      </w:r>
-      <w:r>
-        <w:rPr>
-          <w:rFonts w:ascii="Times New Roman" w:hAnsi="Times New Roman"/>
-          <w:color w:val="222222"/>
-          <w:sz w:val="14"/>
-          <w:szCs w:val="14"/>
-        </w:rPr>
-        <w:t>        </w:t>
-      </w:r>
-      <w:r>
-        <w:rPr>
-          <w:rStyle w:val="apple-converted-space"/>
-          <w:rFonts w:ascii="Times New Roman" w:hAnsi="Times New Roman"/>
-          <w:color w:val="222222"/>
-          <w:sz w:val="14"/>
-          <w:szCs w:val="14"/>
-        </w:rPr>
-        <w:t> </w:t>
-      </w:r>
-      <w:r>
-        <w:rPr>
-          <w:rFonts w:ascii="Calibri" w:hAnsi="Calibri" w:cs="Arial"/>
-          <w:color w:val="222222"/>
-          <w:sz w:val="22"/>
-          <w:szCs w:val="22"/>
-        </w:rPr>
-        <w:fldChar w:fldCharType="begin"/>
-      </w:r>
-      <w:r>
-        <w:rPr>
-          <w:rFonts w:ascii="Calibri" w:hAnsi="Calibri" w:cs="Arial"/>
-          <w:color w:val="222222"/>
-          <w:sz w:val="22"/>
-          <w:szCs w:val="22"/>
-        </w:rPr>
-        <w:instrText xml:space="preserve"> HYPERLINK "http://research.microsoft.com/en-us/projects/azure/default.aspx" \t "_blank" </w:instrText>
-      </w:r>
-      <w:r>
-        <w:rPr>
-          <w:rFonts w:ascii="Calibri" w:hAnsi="Calibri" w:cs="Arial"/>
-          <w:color w:val="222222"/>
-          <w:sz w:val="22"/>
-          <w:szCs w:val="22"/>
-        </w:rPr>
-        <w:fldChar w:fldCharType="separate"/>
-      </w:r>
-      <w:r>
-        <w:rPr>
-          <w:rStyle w:val="Hyperlink"/>
-          <w:rFonts w:ascii="Calibri" w:hAnsi="Calibri" w:cs="Arial"/>
-          <w:color w:val="1155CC"/>
-          <w:sz w:val="22"/>
-          <w:szCs w:val="22"/>
-        </w:rPr>
-        <w:t>Azure for Research</w:t>
-      </w:r>
-      <w:r>
-        <w:rPr>
-          <w:rFonts w:ascii="Calibri" w:hAnsi="Calibri" w:cs="Arial"/>
-          <w:color w:val="222222"/>
-          <w:sz w:val="22"/>
-          <w:szCs w:val="22"/>
-        </w:rPr>
-        <w:fldChar w:fldCharType="end"/>
       </w:r>
     </w:p>
     <w:p/>
@@ -6843,7 +6871,7 @@
   <a:extraClrSchemeLst/>
   <a:extLst>
     <a:ext uri="{05A4C25C-085E-4340-85A3-A5531E510DB2}">
-      <thm15:themeFamily xmlns:thm15="http://schemas.microsoft.com/office/thememl/2012/main" xmlns="" name="Office Theme" id="{62F939B6-93AF-4DB8-9C6B-D6C7DFDC589F}" vid="{4A3C46E8-61CC-4603-A589-7422A47A8E4A}"/>
+      <thm15:themeFamily xmlns="" xmlns:thm15="http://schemas.microsoft.com/office/thememl/2012/main" name="Office Theme" id="{62F939B6-93AF-4DB8-9C6B-D6C7DFDC589F}" vid="{4A3C46E8-61CC-4603-A589-7422A47A8E4A}"/>
     </a:ext>
   </a:extLst>
 </a:theme>
@@ -6854,7 +6882,7 @@
 </file>
 
 <file path=customXml/itemProps1.xml><?xml version="1.0" encoding="utf-8"?>
-<ds:datastoreItem xmlns:ds="http://schemas.openxmlformats.org/officeDocument/2006/customXml" ds:itemID="{AA4CBF3D-BE5A-C543-873A-79F140525B0C}">
+<ds:datastoreItem xmlns:ds="http://schemas.openxmlformats.org/officeDocument/2006/customXml" ds:itemID="{E9BD1F51-6178-0D4A-A8B7-817A4E0AF734}">
   <ds:schemaRefs>
     <ds:schemaRef ds:uri="http://schemas.openxmlformats.org/officeDocument/2006/bibliography"/>
   </ds:schemaRefs>

</xml_diff>

<commit_message>
Updated Step 3 to make it more clear for other free subscriptions
</commit_message>
<xml_diff>
--- a/Complimentary Course Content/Module1/Labs/Module 1 Lesson 1 Activating your Azure Pass and Using the Azure Portal Lab.docx
+++ b/Complimentary Course Content/Module1/Labs/Module 1 Lesson 1 Activating your Azure Pass and Using the Azure Portal Lab.docx
@@ -1,6 +1,6 @@
 
 <file path=word/document.xml><?xml version="1.0" encoding="utf-8"?>
-<w:document xmlns:wpc="http://schemas.microsoft.com/office/word/2010/wordprocessingCanvas" xmlns:mo="http://schemas.microsoft.com/office/mac/office/2008/main" xmlns:mc="http://schemas.openxmlformats.org/markup-compatibility/2006" xmlns:mv="urn:schemas-microsoft-com:mac:vml" xmlns:o="urn:schemas-microsoft-com:office:office" xmlns:r="http://schemas.openxmlformats.org/officeDocument/2006/relationships" xmlns:m="http://schemas.openxmlformats.org/officeDocument/2006/math" xmlns:v="urn:schemas-microsoft-com:vml" xmlns:wp14="http://schemas.microsoft.com/office/word/2010/wordprocessingDrawing" xmlns:wp="http://schemas.openxmlformats.org/drawingml/2006/wordprocessingDrawing" xmlns:w10="urn:schemas-microsoft-com:office:word" xmlns:w="http://schemas.openxmlformats.org/wordprocessingml/2006/main" xmlns:w14="http://schemas.microsoft.com/office/word/2010/wordml" xmlns:wpg="http://schemas.microsoft.com/office/word/2010/wordprocessingGroup" xmlns:wpi="http://schemas.microsoft.com/office/word/2010/wordprocessingInk" xmlns:wne="http://schemas.microsoft.com/office/word/2006/wordml" xmlns:wps="http://schemas.microsoft.com/office/word/2010/wordprocessingShape" mc:Ignorable="w14 wp14">
+<w:document xmlns:wpc="http://schemas.microsoft.com/office/word/2010/wordprocessingCanvas" xmlns:mo="http://schemas.microsoft.com/office/mac/office/2008/main" xmlns:mc="http://schemas.openxmlformats.org/markup-compatibility/2006" xmlns:mv="urn:schemas-microsoft-com:mac:vml" xmlns:o="urn:schemas-microsoft-com:office:office" xmlns:r="http://schemas.openxmlformats.org/officeDocument/2006/relationships" xmlns:m="http://schemas.openxmlformats.org/officeDocument/2006/math" xmlns:v="urn:schemas-microsoft-com:vml" xmlns:wp14="http://schemas.microsoft.com/office/word/2010/wordprocessingDrawing" xmlns:wp="http://schemas.openxmlformats.org/drawingml/2006/wordprocessingDrawing" xmlns:w10="urn:schemas-microsoft-com:office:word" xmlns:w="http://schemas.openxmlformats.org/wordprocessingml/2006/main" xmlns:w14="http://schemas.microsoft.com/office/word/2010/wordml" xmlns:w15="http://schemas.microsoft.com/office/word/2012/wordml" xmlns:wpg="http://schemas.microsoft.com/office/word/2010/wordprocessingGroup" xmlns:wpi="http://schemas.microsoft.com/office/word/2010/wordprocessingInk" xmlns:wne="http://schemas.microsoft.com/office/word/2006/wordml" xmlns:wps="http://schemas.microsoft.com/office/word/2010/wordprocessingShape" mc:Ignorable="w14 w15 wp14">
   <w:body>
     <w:p>
       <w:pPr>
@@ -252,7 +252,6 @@
           <w:rFonts w:eastAsia="맑은 고딕" w:cs="Times New Roman"/>
           <w:color w:val="000000"/>
         </w:rPr>
-        <w:lastRenderedPageBreak/>
         <w:t xml:space="preserve">Exercise 1: </w:t>
       </w:r>
       <w:r>
@@ -329,6 +328,7 @@
           <w:rFonts w:eastAsia="맑은 고딕" w:cs="Times New Roman"/>
           <w:color w:val="000000"/>
         </w:rPr>
+        <w:lastRenderedPageBreak/>
         <w:t>Exercise 1</w:t>
       </w:r>
       <w:r>
@@ -342,8 +342,6 @@
       <w:r>
         <w:t>When you log in to the Azure Portal, you doing so using a Microsoft account. A given account can have multiple Azure subscriptions associated with it. When you consume Azure services through the portal — when, for example, you store data in a storage account or deploy a high-performance computing (HPC) cluster — those services are billed against one of the subscriptions associated with your account.</w:t>
       </w:r>
-      <w:bookmarkStart w:id="0" w:name="_GoBack"/>
-      <w:bookmarkEnd w:id="0"/>
     </w:p>
     <w:p>
       <w:r>
@@ -502,7 +500,7 @@
                     </pic:cNvPicPr>
                   </pic:nvPicPr>
                   <pic:blipFill>
-                    <a:blip r:embed="rId7">
+                    <a:blip r:embed="rId6">
                       <a:extLst>
                         <a:ext uri="{28A0092B-C50C-407E-A947-70E740481C1C}">
                           <a14:useLocalDpi xmlns:a14="http://schemas.microsoft.com/office/drawing/2010/main" val="0"/>
@@ -684,7 +682,7 @@
                     </pic:cNvPicPr>
                   </pic:nvPicPr>
                   <pic:blipFill>
-                    <a:blip r:embed="rId7">
+                    <a:blip r:embed="rId6">
                       <a:extLst>
                         <a:ext uri="{28A0092B-C50C-407E-A947-70E740481C1C}">
                           <a14:useLocalDpi xmlns:a14="http://schemas.microsoft.com/office/drawing/2010/main" val="0"/>
@@ -956,7 +954,7 @@
                     </pic:cNvPicPr>
                   </pic:nvPicPr>
                   <pic:blipFill>
-                    <a:blip r:embed="rId8">
+                    <a:blip r:embed="rId7">
                       <a:extLst>
                         <a:ext uri="{28A0092B-C50C-407E-A947-70E740481C1C}">
                           <a14:useLocalDpi xmlns:a14="http://schemas.microsoft.com/office/drawing/2010/main" val="0"/>
@@ -1162,7 +1160,6 @@
           <w:sz w:val="21"/>
           <w:szCs w:val="21"/>
         </w:rPr>
-        <w:lastRenderedPageBreak/>
         <w:t>Select </w:t>
       </w:r>
       <w:r>
@@ -1254,7 +1251,7 @@
         </w:rPr>
         <w:t> </w:t>
       </w:r>
-      <w:hyperlink r:id="rId9" w:history="1">
+      <w:hyperlink r:id="rId8" w:history="1">
         <w:r>
           <w:rPr>
             <w:rStyle w:val="Hyperlink"/>
@@ -1282,6 +1279,7 @@
         <w:rPr>
           <w:noProof/>
         </w:rPr>
+        <w:lastRenderedPageBreak/>
         <w:drawing>
           <wp:inline distT="0" distB="0" distL="0" distR="0" wp14:anchorId="1E7E3389" wp14:editId="6A8BD2D7">
             <wp:extent cx="5933440" cy="4815840"/>
@@ -1300,7 +1298,7 @@
                     </pic:cNvPicPr>
                   </pic:nvPicPr>
                   <pic:blipFill>
-                    <a:blip r:embed="rId10">
+                    <a:blip r:embed="rId9">
                       <a:extLst>
                         <a:ext uri="{28A0092B-C50C-407E-A947-70E740481C1C}">
                           <a14:useLocalDpi xmlns:a14="http://schemas.microsoft.com/office/drawing/2010/main" val="0"/>
@@ -1368,13 +1366,8 @@
         </w:tabs>
         <w:ind w:left="0"/>
       </w:pPr>
-      <w:proofErr w:type="gramStart"/>
-      <w:r>
-        <w:t>Type in the information requested and at the bottom of the page, click</w:t>
-      </w:r>
-      <w:proofErr w:type="gramEnd"/>
-      <w:r>
-        <w:t xml:space="preserve"> the </w:t>
+      <w:r>
+        <w:t>Type in the information requested and at the bottom of the page, click the </w:t>
       </w:r>
       <w:r>
         <w:rPr>
@@ -1452,20 +1445,20 @@
         <w:ind w:left="0"/>
       </w:pPr>
       <w:r>
+        <w:t>If you're prompted to provide further information or perform additional actions, follow the instructions provided to finish creating the Microsoft account.</w:t>
+      </w:r>
+    </w:p>
+    <w:p>
+      <w:r>
+        <w:t>Now that you have a Microsoft account, you can proceed to activate your Azure Pass.</w:t>
+      </w:r>
+    </w:p>
+    <w:p>
+      <w:pPr>
+        <w:pStyle w:val="Heading2"/>
+      </w:pPr>
+      <w:r>
         <w:lastRenderedPageBreak/>
-        <w:t>If you're prompted to provide further information or perform additional actions, follow the instructions provided to finish creating the Microsoft account.</w:t>
-      </w:r>
-    </w:p>
-    <w:p>
-      <w:r>
-        <w:t>Now that you have a Microsoft account, you can proceed to activate your Azure Pass.</w:t>
-      </w:r>
-    </w:p>
-    <w:p>
-      <w:pPr>
-        <w:pStyle w:val="Heading2"/>
-      </w:pPr>
-      <w:r>
         <w:t xml:space="preserve">Exercise 2: </w:t>
       </w:r>
       <w:r>
@@ -1526,7 +1519,7 @@
         </w:rPr>
         <w:t> </w:t>
       </w:r>
-      <w:hyperlink r:id="rId11" w:history="1">
+      <w:hyperlink r:id="rId10" w:history="1">
         <w:r>
           <w:rPr>
             <w:rStyle w:val="Hyperlink"/>
@@ -1579,52 +1572,18 @@
         </w:rPr>
         <w:t> </w:t>
       </w:r>
-      <w:r>
-        <w:rPr>
-          <w:rFonts w:ascii="Calibri" w:hAnsi="Calibri" w:cs="Arial"/>
-          <w:color w:val="222222"/>
-          <w:sz w:val="22"/>
-          <w:szCs w:val="22"/>
-        </w:rPr>
-        <w:fldChar w:fldCharType="begin"/>
-      </w:r>
-      <w:r>
-        <w:rPr>
-          <w:rFonts w:ascii="Calibri" w:hAnsi="Calibri" w:cs="Arial"/>
-          <w:color w:val="222222"/>
-          <w:sz w:val="22"/>
-          <w:szCs w:val="22"/>
-        </w:rPr>
-        <w:instrText xml:space="preserve"> HYPERLINK "https://www.dreamspark.com/student/default.aspx" \t "_blank" </w:instrText>
-      </w:r>
-      <w:r>
-        <w:rPr>
-          <w:rFonts w:ascii="Calibri" w:hAnsi="Calibri" w:cs="Arial"/>
-          <w:color w:val="222222"/>
-          <w:sz w:val="22"/>
-          <w:szCs w:val="22"/>
-        </w:rPr>
-        <w:fldChar w:fldCharType="separate"/>
-      </w:r>
-      <w:r>
-        <w:rPr>
-          <w:rStyle w:val="Hyperlink"/>
-          <w:rFonts w:ascii="Calibri" w:hAnsi="Calibri" w:cs="Arial"/>
-          <w:color w:val="1155CC"/>
-          <w:sz w:val="22"/>
-          <w:szCs w:val="22"/>
-        </w:rPr>
-        <w:t>Microsoft Imagine</w:t>
-      </w:r>
-      <w:r>
-        <w:rPr>
-          <w:rFonts w:ascii="Calibri" w:hAnsi="Calibri" w:cs="Arial"/>
-          <w:color w:val="222222"/>
-          <w:sz w:val="22"/>
-          <w:szCs w:val="22"/>
-        </w:rPr>
-        <w:fldChar w:fldCharType="end"/>
-      </w:r>
+      <w:hyperlink r:id="rId11" w:tgtFrame="_blank" w:history="1">
+        <w:r>
+          <w:rPr>
+            <w:rStyle w:val="Hyperlink"/>
+            <w:rFonts w:ascii="Calibri" w:hAnsi="Calibri" w:cs="Arial"/>
+            <w:color w:val="1155CC"/>
+            <w:sz w:val="22"/>
+            <w:szCs w:val="22"/>
+          </w:rPr>
+          <w:t>Microsoft Imagine</w:t>
+        </w:r>
+      </w:hyperlink>
     </w:p>
     <w:p>
       <w:pPr>
@@ -1666,74 +1625,18 @@
         </w:rPr>
         <w:t> </w:t>
       </w:r>
-      <w:r>
-        <w:rPr>
-          <w:rFonts w:ascii="Calibri" w:hAnsi="Calibri" w:cs="Arial"/>
-          <w:color w:val="222222"/>
-          <w:sz w:val="22"/>
-          <w:szCs w:val="22"/>
-        </w:rPr>
-        <w:fldChar w:fldCharType="begin"/>
-      </w:r>
-      <w:r>
-        <w:rPr>
-          <w:rFonts w:ascii="Calibri" w:hAnsi="Calibri" w:cs="Arial"/>
-          <w:color w:val="222222"/>
-          <w:sz w:val="22"/>
-          <w:szCs w:val="22"/>
-        </w:rPr>
-        <w:instrText xml:space="preserve"> HYPERLINK "https://www.visualstudio.com/en-us/products/visual-studio-dev-essentials-vs.aspx" \t "_blank" </w:instrText>
-      </w:r>
-      <w:r>
-        <w:rPr>
-          <w:rFonts w:ascii="Calibri" w:hAnsi="Calibri" w:cs="Arial"/>
-          <w:color w:val="222222"/>
-          <w:sz w:val="22"/>
-          <w:szCs w:val="22"/>
-        </w:rPr>
-        <w:fldChar w:fldCharType="separate"/>
-      </w:r>
-      <w:r>
-        <w:rPr>
-          <w:rStyle w:val="Hyperlink"/>
-          <w:rFonts w:ascii="Calibri" w:hAnsi="Calibri" w:cs="Arial"/>
-          <w:color w:val="1155CC"/>
-          <w:sz w:val="22"/>
-          <w:szCs w:val="22"/>
-        </w:rPr>
-        <w:t xml:space="preserve">Visual Studio </w:t>
-      </w:r>
-      <w:proofErr w:type="spellStart"/>
-      <w:r>
-        <w:rPr>
-          <w:rStyle w:val="Hyperlink"/>
-          <w:rFonts w:ascii="Calibri" w:hAnsi="Calibri" w:cs="Arial"/>
-          <w:color w:val="1155CC"/>
-          <w:sz w:val="22"/>
-          <w:szCs w:val="22"/>
-        </w:rPr>
-        <w:t>Dev</w:t>
-      </w:r>
-      <w:proofErr w:type="spellEnd"/>
-      <w:r>
-        <w:rPr>
-          <w:rStyle w:val="Hyperlink"/>
-          <w:rFonts w:ascii="Calibri" w:hAnsi="Calibri" w:cs="Arial"/>
-          <w:color w:val="1155CC"/>
-          <w:sz w:val="22"/>
-          <w:szCs w:val="22"/>
-        </w:rPr>
-        <w:t xml:space="preserve"> Essentials</w:t>
-      </w:r>
-      <w:r>
-        <w:rPr>
-          <w:rFonts w:ascii="Calibri" w:hAnsi="Calibri" w:cs="Arial"/>
-          <w:color w:val="222222"/>
-          <w:sz w:val="22"/>
-          <w:szCs w:val="22"/>
-        </w:rPr>
-        <w:fldChar w:fldCharType="end"/>
-      </w:r>
+      <w:hyperlink r:id="rId12" w:tgtFrame="_blank" w:history="1">
+        <w:r>
+          <w:rPr>
+            <w:rStyle w:val="Hyperlink"/>
+            <w:rFonts w:ascii="Calibri" w:hAnsi="Calibri" w:cs="Arial"/>
+            <w:color w:val="1155CC"/>
+            <w:sz w:val="22"/>
+            <w:szCs w:val="22"/>
+          </w:rPr>
+          <w:t>Visual Studio Dev Essentials</w:t>
+        </w:r>
+      </w:hyperlink>
     </w:p>
     <w:p>
       <w:pPr>
@@ -1775,54 +1678,20 @@
         </w:rPr>
         <w:t> </w:t>
       </w:r>
-      <w:r>
-        <w:rPr>
-          <w:rFonts w:ascii="Calibri" w:hAnsi="Calibri" w:cs="Arial"/>
-          <w:color w:val="222222"/>
-          <w:sz w:val="22"/>
-          <w:szCs w:val="22"/>
-        </w:rPr>
-        <w:fldChar w:fldCharType="begin"/>
-      </w:r>
-      <w:r>
-        <w:rPr>
-          <w:rFonts w:ascii="Calibri" w:hAnsi="Calibri" w:cs="Arial"/>
-          <w:color w:val="222222"/>
-          <w:sz w:val="22"/>
-          <w:szCs w:val="22"/>
-        </w:rPr>
-        <w:instrText xml:space="preserve"> HYPERLINK "https://www.microsoftazurepass.com/azureu" \t "_blank" </w:instrText>
-      </w:r>
-      <w:r>
-        <w:rPr>
-          <w:rFonts w:ascii="Calibri" w:hAnsi="Calibri" w:cs="Arial"/>
-          <w:color w:val="222222"/>
-          <w:sz w:val="22"/>
-          <w:szCs w:val="22"/>
-        </w:rPr>
-        <w:fldChar w:fldCharType="separate"/>
-      </w:r>
-      <w:proofErr w:type="spellStart"/>
-      <w:r>
-        <w:rPr>
-          <w:rStyle w:val="Hyperlink"/>
-          <w:rFonts w:ascii="Calibri" w:hAnsi="Calibri" w:cs="Arial"/>
-          <w:color w:val="1155CC"/>
-          <w:sz w:val="22"/>
-          <w:szCs w:val="22"/>
-        </w:rPr>
-        <w:t>AzureU</w:t>
-      </w:r>
-      <w:proofErr w:type="spellEnd"/>
-      <w:r>
-        <w:rPr>
-          <w:rFonts w:ascii="Calibri" w:hAnsi="Calibri" w:cs="Arial"/>
-          <w:color w:val="222222"/>
-          <w:sz w:val="22"/>
-          <w:szCs w:val="22"/>
-        </w:rPr>
-        <w:fldChar w:fldCharType="end"/>
-      </w:r>
+      <w:hyperlink r:id="rId13" w:tgtFrame="_blank" w:history="1">
+        <w:proofErr w:type="spellStart"/>
+        <w:r>
+          <w:rPr>
+            <w:rStyle w:val="Hyperlink"/>
+            <w:rFonts w:ascii="Calibri" w:hAnsi="Calibri" w:cs="Arial"/>
+            <w:color w:val="1155CC"/>
+            <w:sz w:val="22"/>
+            <w:szCs w:val="22"/>
+          </w:rPr>
+          <w:t>AzureU</w:t>
+        </w:r>
+        <w:proofErr w:type="spellEnd"/>
+      </w:hyperlink>
     </w:p>
     <w:p>
       <w:pPr>
@@ -1864,52 +1733,18 @@
         </w:rPr>
         <w:t> </w:t>
       </w:r>
-      <w:r>
-        <w:rPr>
-          <w:rFonts w:ascii="Calibri" w:hAnsi="Calibri" w:cs="Arial"/>
-          <w:color w:val="222222"/>
-          <w:sz w:val="22"/>
-          <w:szCs w:val="22"/>
-        </w:rPr>
-        <w:fldChar w:fldCharType="begin"/>
-      </w:r>
-      <w:r>
-        <w:rPr>
-          <w:rFonts w:ascii="Calibri" w:hAnsi="Calibri" w:cs="Arial"/>
-          <w:color w:val="222222"/>
-          <w:sz w:val="22"/>
-          <w:szCs w:val="22"/>
-        </w:rPr>
-        <w:instrText xml:space="preserve"> HYPERLINK "http://research.microsoft.com/en-us/projects/azure/default.aspx" \t "_blank" </w:instrText>
-      </w:r>
-      <w:r>
-        <w:rPr>
-          <w:rFonts w:ascii="Calibri" w:hAnsi="Calibri" w:cs="Arial"/>
-          <w:color w:val="222222"/>
-          <w:sz w:val="22"/>
-          <w:szCs w:val="22"/>
-        </w:rPr>
-        <w:fldChar w:fldCharType="separate"/>
-      </w:r>
-      <w:r>
-        <w:rPr>
-          <w:rStyle w:val="Hyperlink"/>
-          <w:rFonts w:ascii="Calibri" w:hAnsi="Calibri" w:cs="Arial"/>
-          <w:color w:val="1155CC"/>
-          <w:sz w:val="22"/>
-          <w:szCs w:val="22"/>
-        </w:rPr>
-        <w:t>Azure for Research</w:t>
-      </w:r>
-      <w:r>
-        <w:rPr>
-          <w:rFonts w:ascii="Calibri" w:hAnsi="Calibri" w:cs="Arial"/>
-          <w:color w:val="222222"/>
-          <w:sz w:val="22"/>
-          <w:szCs w:val="22"/>
-        </w:rPr>
-        <w:fldChar w:fldCharType="end"/>
-      </w:r>
+      <w:hyperlink r:id="rId14" w:tgtFrame="_blank" w:history="1">
+        <w:r>
+          <w:rPr>
+            <w:rStyle w:val="Hyperlink"/>
+            <w:rFonts w:ascii="Calibri" w:hAnsi="Calibri" w:cs="Arial"/>
+            <w:color w:val="1155CC"/>
+            <w:sz w:val="22"/>
+            <w:szCs w:val="22"/>
+          </w:rPr>
+          <w:t>Azure for Research</w:t>
+        </w:r>
+      </w:hyperlink>
     </w:p>
     <w:p/>
     <w:p>
@@ -1924,7 +1759,7 @@
       <w:r>
         <w:t>Open your Web browser and navigate to </w:t>
       </w:r>
-      <w:hyperlink r:id="rId12" w:history="1">
+      <w:hyperlink r:id="rId15" w:history="1">
         <w:r>
           <w:rPr>
             <w:rStyle w:val="Hyperlink"/>
@@ -1965,7 +1800,6 @@
         <w:rPr>
           <w:noProof/>
         </w:rPr>
-        <w:lastRenderedPageBreak/>
         <w:drawing>
           <wp:inline distT="0" distB="0" distL="0" distR="0" wp14:anchorId="11246FEB" wp14:editId="3DE63215">
             <wp:extent cx="5943600" cy="3423920"/>
@@ -1984,7 +1818,7 @@
                     </pic:cNvPicPr>
                   </pic:nvPicPr>
                   <pic:blipFill>
-                    <a:blip r:embed="rId13">
+                    <a:blip r:embed="rId16">
                       <a:extLst>
                         <a:ext uri="{28A0092B-C50C-407E-A947-70E740481C1C}">
                           <a14:useLocalDpi xmlns:a14="http://schemas.microsoft.com/office/drawing/2010/main" val="0"/>
@@ -2026,6 +1860,7 @@
         <w:ind w:left="-90"/>
       </w:pPr>
       <w:r>
+        <w:lastRenderedPageBreak/>
         <w:t>If your activation code is accepted, you will be asked to sign in using your Microsoft account. Click the Sign in button</w:t>
       </w:r>
       <w:r>
@@ -2053,7 +1888,7 @@
                     </pic:cNvPicPr>
                   </pic:nvPicPr>
                   <pic:blipFill>
-                    <a:blip r:embed="rId14">
+                    <a:blip r:embed="rId17">
                       <a:extLst>
                         <a:ext uri="{28A0092B-C50C-407E-A947-70E740481C1C}">
                           <a14:useLocalDpi xmlns:a14="http://schemas.microsoft.com/office/drawing/2010/main" val="0"/>
@@ -2095,11 +1930,7 @@
         <w:ind w:left="-90"/>
       </w:pPr>
       <w:r>
-        <w:t xml:space="preserve">What happens next will vary depending on how many and what types of Microsoft accounts you have. The goal is to sign in using the credentials for the new Microsoft account you created in Exercise 1, or for your existing Microsoft account if you skipped Exercise 1. Ultimately, you will probably be asked to enter the user name and </w:t>
-      </w:r>
-      <w:r>
-        <w:lastRenderedPageBreak/>
-        <w:t>password for that account. Type them in and click the Sign in button.</w:t>
+        <w:t>What happens next will vary depending on how many and what types of Microsoft accounts you have. The goal is to sign in using the credentials for the new Microsoft account you created in Exercise 1, or for your existing Microsoft account if you skipped Exercise 1. Ultimately, you will probably be asked to enter the user name and password for that account. Type them in and click the Sign in button.</w:t>
       </w:r>
       <w:r>
         <w:rPr>
@@ -2129,7 +1960,7 @@
                     </pic:cNvPicPr>
                   </pic:nvPicPr>
                   <pic:blipFill>
-                    <a:blip r:embed="rId15">
+                    <a:blip r:embed="rId18">
                       <a:extLst>
                         <a:ext uri="{28A0092B-C50C-407E-A947-70E740481C1C}">
                           <a14:useLocalDpi xmlns:a14="http://schemas.microsoft.com/office/drawing/2010/main" val="0"/>
@@ -2174,6 +2005,7 @@
         <w:rPr>
           <w:noProof/>
         </w:rPr>
+        <w:lastRenderedPageBreak/>
         <w:t>You will now be returned to the Azure Pass site and asked to verify your first and last names. Confirm that they are correct and click the Submit button.</w:t>
       </w:r>
       <w:r>
@@ -2198,7 +2030,7 @@
                     </pic:cNvPicPr>
                   </pic:nvPicPr>
                   <pic:blipFill>
-                    <a:blip r:embed="rId16">
+                    <a:blip r:embed="rId19">
                       <a:extLst>
                         <a:ext uri="{28A0092B-C50C-407E-A947-70E740481C1C}">
                           <a14:useLocalDpi xmlns:a14="http://schemas.microsoft.com/office/drawing/2010/main" val="0"/>
@@ -2244,7 +2076,6 @@
         <w:ind w:left="-90"/>
       </w:pPr>
       <w:r>
-        <w:lastRenderedPageBreak/>
         <w:t>Click the Activate button to activate your Azure Pass.</w:t>
       </w:r>
       <w:r>
@@ -2269,7 +2100,7 @@
                     </pic:cNvPicPr>
                   </pic:nvPicPr>
                   <pic:blipFill>
-                    <a:blip r:embed="rId17">
+                    <a:blip r:embed="rId20">
                       <a:extLst>
                         <a:ext uri="{28A0092B-C50C-407E-A947-70E740481C1C}">
                           <a14:useLocalDpi xmlns:a14="http://schemas.microsoft.com/office/drawing/2010/main" val="0"/>
@@ -2311,19 +2142,11 @@
         <w:ind w:left="-90"/>
       </w:pPr>
       <w:r>
-        <w:t xml:space="preserve">After a few moments, you will be asked to provide additional information, including a contact phone number. Enter your phone number and check </w:t>
-      </w:r>
-      <w:proofErr w:type="gramStart"/>
-      <w:r>
-        <w:t>the I</w:t>
-      </w:r>
-      <w:proofErr w:type="gramEnd"/>
-      <w:r>
-        <w:t xml:space="preserve"> agree to the subscription agreement, offer details, and privacy statement box. Then click the Sign up button and do not close </w:t>
+        <w:t xml:space="preserve">After a few moments, you will be asked to provide additional information, including a contact phone number. Enter your phone number and check the I agree to the subscription agreement, offer details, and privacy statement box. Then click the Sign up button and do not close the browser as it can take </w:t>
       </w:r>
       <w:r>
         <w:lastRenderedPageBreak/>
-        <w:t>the browser as it can take several minutes to activate the Azure Pass.</w:t>
+        <w:t>several minutes to activate the Azure Pass.</w:t>
       </w:r>
       <w:r>
         <w:rPr>
@@ -2347,7 +2170,7 @@
                     </pic:cNvPicPr>
                   </pic:nvPicPr>
                   <pic:blipFill>
-                    <a:blip r:embed="rId18">
+                    <a:blip r:embed="rId21">
                       <a:extLst>
                         <a:ext uri="{28A0092B-C50C-407E-A947-70E740481C1C}">
                           <a14:useLocalDpi xmlns:a14="http://schemas.microsoft.com/office/drawing/2010/main" val="0"/>
@@ -2389,15 +2212,7 @@
         <w:ind w:left="-90"/>
       </w:pPr>
       <w:r>
-        <w:t xml:space="preserve">After several minutes, you'll be </w:t>
-      </w:r>
-      <w:proofErr w:type="gramStart"/>
-      <w:r>
-        <w:t>told</w:t>
-      </w:r>
-      <w:proofErr w:type="gramEnd"/>
-      <w:r>
-        <w:t xml:space="preserve"> "Your subscription is ready for you!" Do not click the Start managing my service button. Instead, close the browser window.</w:t>
+        <w:t>After several minutes, you'll be told "Your subscription is ready for you!" Do not click the Start managing my service button. Instead, close the browser window.</w:t>
       </w:r>
       <w:r>
         <w:rPr>
@@ -2421,7 +2236,7 @@
                     </pic:cNvPicPr>
                   </pic:nvPicPr>
                   <pic:blipFill>
-                    <a:blip r:embed="rId19">
+                    <a:blip r:embed="rId22">
                       <a:extLst>
                         <a:ext uri="{28A0092B-C50C-407E-A947-70E740481C1C}">
                           <a14:useLocalDpi xmlns:a14="http://schemas.microsoft.com/office/drawing/2010/main" val="0"/>
@@ -2463,11 +2278,11 @@
         <w:ind w:left="-90"/>
       </w:pPr>
       <w:r>
-        <w:t xml:space="preserve">Open up a new browser window and navigate to the Azure Portal at https://portal.azure.com. If you're asked to choose which Microsoft account to log in with, select the one that you used to activate your </w:t>
+        <w:t xml:space="preserve">Open up a new browser window and navigate to the Azure Portal at https://portal.azure.com. If you're asked to choose which Microsoft account to log in with, select the one that you used to activate your Azure Pass. If you're asked to enter a user name and password for that account, do so. Once you're </w:t>
       </w:r>
       <w:r>
         <w:lastRenderedPageBreak/>
-        <w:t>Azure Pass. If you're asked to enter a user name and password for that account, do so. Once you're logged in, the portal will appear in your browser.</w:t>
+        <w:t>logged in, the portal will appear in your browser.</w:t>
       </w:r>
       <w:r>
         <w:rPr>
@@ -2486,145 +2301,6 @@
                 <pic:pic xmlns:pic="http://schemas.openxmlformats.org/drawingml/2006/picture">
                   <pic:nvPicPr>
                     <pic:cNvPr id="0" name="Picture 17" descr="Mac HD :private:var:folders:4m:1hmcvcx56q5g4jf43hny4v8w0000gn:T:TemporaryItems:azure-portal.png"/>
-                    <pic:cNvPicPr>
-                      <a:picLocks noChangeAspect="1" noChangeArrowheads="1"/>
-                    </pic:cNvPicPr>
-                  </pic:nvPicPr>
-                  <pic:blipFill>
-                    <a:blip r:embed="rId20">
-                      <a:extLst>
-                        <a:ext uri="{28A0092B-C50C-407E-A947-70E740481C1C}">
-                          <a14:useLocalDpi xmlns:a14="http://schemas.microsoft.com/office/drawing/2010/main" val="0"/>
-                        </a:ext>
-                      </a:extLst>
-                    </a:blip>
-                    <a:srcRect/>
-                    <a:stretch>
-                      <a:fillRect/>
-                    </a:stretch>
-                  </pic:blipFill>
-                  <pic:spPr bwMode="auto">
-                    <a:xfrm>
-                      <a:off x="0" y="0"/>
-                      <a:ext cx="5943600" cy="3342640"/>
-                    </a:xfrm>
-                    <a:prstGeom prst="rect">
-                      <a:avLst/>
-                    </a:prstGeom>
-                    <a:noFill/>
-                    <a:ln>
-                      <a:noFill/>
-                    </a:ln>
-                  </pic:spPr>
-                </pic:pic>
-              </a:graphicData>
-            </a:graphic>
-          </wp:inline>
-        </w:drawing>
-      </w:r>
-    </w:p>
-    <w:p>
-      <w:pPr>
-        <w:pStyle w:val="ListParagraph"/>
-        <w:ind w:left="-90"/>
-      </w:pPr>
-      <w:r>
-        <w:t>Now let's confirm that your Azure Pass was activated and associated with your Microsoft account.</w:t>
-      </w:r>
-    </w:p>
-    <w:p>
-      <w:pPr>
-        <w:pStyle w:val="Heading2"/>
-      </w:pPr>
-      <w:r>
-        <w:t>Exercise 3: Run and debug the application</w:t>
-      </w:r>
-    </w:p>
-    <w:p>
-      <w:r>
-        <w:t xml:space="preserve">In this exercise, you will learn how to list the subscriptions associated with your Microsoft account in the Azure Portal, and how to view usage data regarding those accounts so you can keep track of how much of your </w:t>
-      </w:r>
-      <w:r>
-        <w:t>Azure Pass</w:t>
-      </w:r>
-      <w:r>
-        <w:t xml:space="preserve"> credit is left. Keep in mind that you can always reach the Azure Portal directly by navigating to https://portal.azure.com. For the Classic Portal, the address is </w:t>
-      </w:r>
-      <w:hyperlink r:id="rId21" w:history="1">
-        <w:r>
-          <w:rPr>
-            <w:rStyle w:val="Hyperlink"/>
-          </w:rPr>
-          <w:t>https://manage.windowsazure.com</w:t>
-        </w:r>
-      </w:hyperlink>
-      <w:r>
-        <w:t>.</w:t>
-      </w:r>
-    </w:p>
-    <w:p>
-      <w:pPr>
-        <w:pStyle w:val="ListParagraph"/>
-        <w:numPr>
-          <w:ilvl w:val="0"/>
-          <w:numId w:val="20"/>
-        </w:numPr>
-        <w:ind w:left="0"/>
-      </w:pPr>
-      <w:r>
-        <w:t xml:space="preserve">If </w:t>
-      </w:r>
-      <w:r>
-        <w:t xml:space="preserve">you are not in the Azure Portal, navigate to it now at </w:t>
-      </w:r>
-      <w:hyperlink r:id="rId22" w:history="1">
-        <w:r>
-          <w:rPr>
-            <w:rStyle w:val="Hyperlink"/>
-          </w:rPr>
-          <w:t>https://portal.azure.com</w:t>
-        </w:r>
-      </w:hyperlink>
-      <w:r>
-        <w:t>. If you're prompted to log in with a Microsoft account, specify the Microsoft account you used to activate your Azure Pass in Exercise 2.</w:t>
-      </w:r>
-    </w:p>
-    <w:p>
-      <w:pPr>
-        <w:pStyle w:val="ListParagraph"/>
-        <w:ind w:left="0"/>
-      </w:pPr>
-    </w:p>
-    <w:p>
-      <w:pPr>
-        <w:pStyle w:val="ListParagraph"/>
-        <w:numPr>
-          <w:ilvl w:val="0"/>
-          <w:numId w:val="20"/>
-        </w:numPr>
-        <w:ind w:left="0"/>
-      </w:pPr>
-      <w:r>
-        <w:lastRenderedPageBreak/>
-        <w:t>Click Subscriptions in the ribbon on the left side of the page.</w:t>
-      </w:r>
-      <w:r>
-        <w:rPr>
-          <w:noProof/>
-        </w:rPr>
-        <w:drawing>
-          <wp:inline distT="0" distB="0" distL="0" distR="0" wp14:anchorId="0AD95898" wp14:editId="4F286821">
-            <wp:extent cx="5943600" cy="3342640"/>
-            <wp:effectExtent l="0" t="0" r="0" b="10160"/>
-            <wp:docPr id="22" name="Picture 22" descr="Mac HD :private:var:folders:4m:1hmcvcx56q5g4jf43hny4v8w0000gn:T:TemporaryItems:azure-portal-view-subscriptions.png"/>
-            <wp:cNvGraphicFramePr>
-              <a:graphicFrameLocks xmlns:a="http://schemas.openxmlformats.org/drawingml/2006/main" noChangeAspect="1"/>
-            </wp:cNvGraphicFramePr>
-            <a:graphic xmlns:a="http://schemas.openxmlformats.org/drawingml/2006/main">
-              <a:graphicData uri="http://schemas.openxmlformats.org/drawingml/2006/picture">
-                <pic:pic xmlns:pic="http://schemas.openxmlformats.org/drawingml/2006/picture">
-                  <pic:nvPicPr>
-                    <pic:cNvPr id="0" name="Picture 18" descr="Mac HD :private:var:folders:4m:1hmcvcx56q5g4jf43hny4v8w0000gn:T:TemporaryItems:azure-portal-view-subscriptions.png"/>
                     <pic:cNvPicPr>
                       <a:picLocks noChangeAspect="1" noChangeArrowheads="1"/>
                     </pic:cNvPicPr>
@@ -2665,6 +2341,45 @@
     <w:p>
       <w:pPr>
         <w:pStyle w:val="ListParagraph"/>
+        <w:ind w:left="-90"/>
+      </w:pPr>
+      <w:r>
+        <w:t>Now let's confirm that your Azure Pass was activated and associated with your Microsoft account.</w:t>
+      </w:r>
+    </w:p>
+    <w:p>
+      <w:pPr>
+        <w:pStyle w:val="Heading2"/>
+      </w:pPr>
+      <w:r>
+        <w:t>Exercise 3: Run and debug the application</w:t>
+      </w:r>
+    </w:p>
+    <w:p>
+      <w:r>
+        <w:t xml:space="preserve">In this exercise, you will learn how to list the subscriptions associated with your Microsoft account in the Azure Portal, and how to view usage data regarding those accounts so you can keep track of how much of your </w:t>
+      </w:r>
+      <w:r>
+        <w:t>Azure Pass</w:t>
+      </w:r>
+      <w:r>
+        <w:t xml:space="preserve"> credit is left. Keep in mind that you can always reach the Azure Portal directly by navigating to https://portal.azure.com. For the Classic Portal, the address is </w:t>
+      </w:r>
+      <w:hyperlink r:id="rId24" w:history="1">
+        <w:r>
+          <w:rPr>
+            <w:rStyle w:val="Hyperlink"/>
+          </w:rPr>
+          <w:t>https://manage.windowsazure.com</w:t>
+        </w:r>
+      </w:hyperlink>
+      <w:r>
+        <w:t>.</w:t>
+      </w:r>
+    </w:p>
+    <w:p>
+      <w:pPr>
+        <w:pStyle w:val="ListParagraph"/>
         <w:numPr>
           <w:ilvl w:val="0"/>
           <w:numId w:val="20"/>
@@ -2672,19 +2387,286 @@
         <w:ind w:left="0"/>
       </w:pPr>
       <w:r>
+        <w:t xml:space="preserve">If </w:t>
+      </w:r>
+      <w:r>
+        <w:t xml:space="preserve">you are not in the Azure Portal, navigate to it now at </w:t>
+      </w:r>
+      <w:hyperlink r:id="rId25" w:history="1">
+        <w:r>
+          <w:rPr>
+            <w:rStyle w:val="Hyperlink"/>
+          </w:rPr>
+          <w:t>https://portal.azure.com</w:t>
+        </w:r>
+      </w:hyperlink>
+      <w:r>
+        <w:t>. If you're prompted to log in with a Microsoft account, specify the Microsoft account you used to activate your Azure Pass in Exercise 2.</w:t>
+      </w:r>
+    </w:p>
+    <w:p>
+      <w:pPr>
+        <w:pStyle w:val="ListParagraph"/>
+        <w:ind w:left="0"/>
+      </w:pPr>
+    </w:p>
+    <w:p>
+      <w:pPr>
+        <w:pStyle w:val="ListParagraph"/>
+        <w:numPr>
+          <w:ilvl w:val="0"/>
+          <w:numId w:val="20"/>
+        </w:numPr>
+        <w:ind w:left="0"/>
+      </w:pPr>
+      <w:r>
+        <w:lastRenderedPageBreak/>
+        <w:t>Click Subscriptions in the ribbon on the left side of the page.</w:t>
+      </w:r>
+      <w:r>
+        <w:rPr>
+          <w:noProof/>
+        </w:rPr>
+        <w:drawing>
+          <wp:inline distT="0" distB="0" distL="0" distR="0" wp14:anchorId="0AD95898" wp14:editId="4F286821">
+            <wp:extent cx="5943600" cy="3342640"/>
+            <wp:effectExtent l="0" t="0" r="0" b="10160"/>
+            <wp:docPr id="22" name="Picture 22" descr="Mac HD :private:var:folders:4m:1hmcvcx56q5g4jf43hny4v8w0000gn:T:TemporaryItems:azure-portal-view-subscriptions.png"/>
+            <wp:cNvGraphicFramePr>
+              <a:graphicFrameLocks xmlns:a="http://schemas.openxmlformats.org/drawingml/2006/main" noChangeAspect="1"/>
+            </wp:cNvGraphicFramePr>
+            <a:graphic xmlns:a="http://schemas.openxmlformats.org/drawingml/2006/main">
+              <a:graphicData uri="http://schemas.openxmlformats.org/drawingml/2006/picture">
+                <pic:pic xmlns:pic="http://schemas.openxmlformats.org/drawingml/2006/picture">
+                  <pic:nvPicPr>
+                    <pic:cNvPr id="0" name="Picture 18" descr="Mac HD :private:var:folders:4m:1hmcvcx56q5g4jf43hny4v8w0000gn:T:TemporaryItems:azure-portal-view-subscriptions.png"/>
+                    <pic:cNvPicPr>
+                      <a:picLocks noChangeAspect="1" noChangeArrowheads="1"/>
+                    </pic:cNvPicPr>
+                  </pic:nvPicPr>
+                  <pic:blipFill>
+                    <a:blip r:embed="rId26">
+                      <a:extLst>
+                        <a:ext uri="{28A0092B-C50C-407E-A947-70E740481C1C}">
+                          <a14:useLocalDpi xmlns:a14="http://schemas.microsoft.com/office/drawing/2010/main" val="0"/>
+                        </a:ext>
+                      </a:extLst>
+                    </a:blip>
+                    <a:srcRect/>
+                    <a:stretch>
+                      <a:fillRect/>
+                    </a:stretch>
+                  </pic:blipFill>
+                  <pic:spPr bwMode="auto">
+                    <a:xfrm>
+                      <a:off x="0" y="0"/>
+                      <a:ext cx="5943600" cy="3342640"/>
+                    </a:xfrm>
+                    <a:prstGeom prst="rect">
+                      <a:avLst/>
+                    </a:prstGeom>
+                    <a:noFill/>
+                    <a:ln>
+                      <a:noFill/>
+                    </a:ln>
+                  </pic:spPr>
+                </pic:pic>
+              </a:graphicData>
+            </a:graphic>
+          </wp:inline>
+        </w:drawing>
+      </w:r>
+    </w:p>
+    <w:p>
+      <w:pPr>
+        <w:pStyle w:val="ListParagraph"/>
+        <w:numPr>
+          <w:ilvl w:val="0"/>
+          <w:numId w:val="20"/>
+        </w:numPr>
+        <w:ind w:left="0"/>
+      </w:pPr>
+      <w:r>
+        <w:rPr>
+          <w:noProof/>
+        </w:rPr>
+        <mc:AlternateContent>
+          <mc:Choice Requires="wps">
+            <w:drawing>
+              <wp:anchor distT="0" distB="0" distL="114300" distR="114300" simplePos="0" relativeHeight="251660288" behindDoc="0" locked="0" layoutInCell="1" allowOverlap="1" wp14:anchorId="02DA2682" wp14:editId="309AC9DF">
+                <wp:simplePos x="0" y="0"/>
+                <wp:positionH relativeFrom="column">
+                  <wp:posOffset>48637</wp:posOffset>
+                </wp:positionH>
+                <wp:positionV relativeFrom="paragraph">
+                  <wp:posOffset>2510047</wp:posOffset>
+                </wp:positionV>
+                <wp:extent cx="1717297" cy="114408"/>
+                <wp:effectExtent l="0" t="0" r="10160" b="12700"/>
+                <wp:wrapNone/>
+                <wp:docPr id="4" name="Rectangle 4"/>
+                <wp:cNvGraphicFramePr/>
+                <a:graphic xmlns:a="http://schemas.openxmlformats.org/drawingml/2006/main">
+                  <a:graphicData uri="http://schemas.microsoft.com/office/word/2010/wordprocessingShape">
+                    <wps:wsp>
+                      <wps:cNvSpPr/>
+                      <wps:spPr>
+                        <a:xfrm>
+                          <a:off x="0" y="0"/>
+                          <a:ext cx="1717297" cy="114408"/>
+                        </a:xfrm>
+                        <a:prstGeom prst="rect">
+                          <a:avLst/>
+                        </a:prstGeom>
+                        <a:solidFill>
+                          <a:srgbClr val="282C32"/>
+                        </a:solidFill>
+                        <a:ln>
+                          <a:noFill/>
+                        </a:ln>
+                      </wps:spPr>
+                      <wps:style>
+                        <a:lnRef idx="2">
+                          <a:schemeClr val="accent1">
+                            <a:shade val="50000"/>
+                          </a:schemeClr>
+                        </a:lnRef>
+                        <a:fillRef idx="1">
+                          <a:schemeClr val="accent1"/>
+                        </a:fillRef>
+                        <a:effectRef idx="0">
+                          <a:schemeClr val="accent1"/>
+                        </a:effectRef>
+                        <a:fontRef idx="minor">
+                          <a:schemeClr val="lt1"/>
+                        </a:fontRef>
+                      </wps:style>
+                      <wps:bodyPr rot="0" spcFirstLastPara="0" vertOverflow="overflow" horzOverflow="overflow" vert="horz" wrap="square" lIns="91440" tIns="45720" rIns="91440" bIns="45720" numCol="1" spcCol="0" rtlCol="0" fromWordArt="0" anchor="ctr" anchorCtr="0" forceAA="0" compatLnSpc="1">
+                        <a:prstTxWarp prst="textNoShape">
+                          <a:avLst/>
+                        </a:prstTxWarp>
+                        <a:noAutofit/>
+                      </wps:bodyPr>
+                    </wps:wsp>
+                  </a:graphicData>
+                </a:graphic>
+                <wp14:sizeRelH relativeFrom="margin">
+                  <wp14:pctWidth>0</wp14:pctWidth>
+                </wp14:sizeRelH>
+              </wp:anchor>
+            </w:drawing>
+          </mc:Choice>
+          <mc:Fallback>
+            <w:pict>
+              <v:rect w14:anchorId="3A6DFAE1" id="Rectangle_x0020_4" o:spid="_x0000_s1026" style="position:absolute;margin-left:3.85pt;margin-top:197.65pt;width:135.2pt;height:9pt;z-index:251660288;visibility:visible;mso-wrap-style:square;mso-width-percent:0;mso-wrap-distance-left:9pt;mso-wrap-distance-top:0;mso-wrap-distance-right:9pt;mso-wrap-distance-bottom:0;mso-position-horizontal:absolute;mso-position-horizontal-relative:text;mso-position-vertical:absolute;mso-position-vertical-relative:text;mso-width-percent:0;mso-width-relative:margin;v-text-anchor:middle" o:gfxdata="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" fillcolor="#282c32" stroked="f" strokeweight="1pt"/>
+            </w:pict>
+          </mc:Fallback>
+        </mc:AlternateContent>
+      </w:r>
+      <w:r>
+        <w:rPr>
+          <w:noProof/>
+        </w:rPr>
+        <mc:AlternateContent>
+          <mc:Choice Requires="wps">
+            <w:drawing>
+              <wp:anchor distT="0" distB="0" distL="114300" distR="114300" simplePos="0" relativeHeight="251659264" behindDoc="0" locked="0" layoutInCell="1" allowOverlap="1" wp14:anchorId="5A5C7F95" wp14:editId="02F84297">
+                <wp:simplePos x="0" y="0"/>
+                <wp:positionH relativeFrom="column">
+                  <wp:posOffset>49530</wp:posOffset>
+                </wp:positionH>
+                <wp:positionV relativeFrom="page">
+                  <wp:posOffset>8183880</wp:posOffset>
+                </wp:positionV>
+                <wp:extent cx="914400" cy="210312"/>
+                <wp:effectExtent l="0" t="0" r="0" b="0"/>
+                <wp:wrapNone/>
+                <wp:docPr id="2" name="Frame 2"/>
+                <wp:cNvGraphicFramePr/>
+                <a:graphic xmlns:a="http://schemas.openxmlformats.org/drawingml/2006/main">
+                  <a:graphicData uri="http://schemas.microsoft.com/office/word/2010/wordprocessingShape">
+                    <wps:wsp>
+                      <wps:cNvSpPr/>
+                      <wps:spPr>
+                        <a:xfrm>
+                          <a:off x="0" y="0"/>
+                          <a:ext cx="914400" cy="210312"/>
+                        </a:xfrm>
+                        <a:prstGeom prst="frame">
+                          <a:avLst/>
+                        </a:prstGeom>
+                        <a:solidFill>
+                          <a:srgbClr val="FF0000"/>
+                        </a:solidFill>
+                        <a:ln>
+                          <a:noFill/>
+                        </a:ln>
+                      </wps:spPr>
+                      <wps:style>
+                        <a:lnRef idx="2">
+                          <a:schemeClr val="accent1">
+                            <a:shade val="50000"/>
+                          </a:schemeClr>
+                        </a:lnRef>
+                        <a:fillRef idx="1">
+                          <a:schemeClr val="accent1"/>
+                        </a:fillRef>
+                        <a:effectRef idx="0">
+                          <a:schemeClr val="accent1"/>
+                        </a:effectRef>
+                        <a:fontRef idx="minor">
+                          <a:schemeClr val="lt1"/>
+                        </a:fontRef>
+                      </wps:style>
+                      <wps:bodyPr rot="0" spcFirstLastPara="0" vertOverflow="overflow" horzOverflow="overflow" vert="horz" wrap="square" lIns="91440" tIns="45720" rIns="91440" bIns="45720" numCol="1" spcCol="0" rtlCol="0" fromWordArt="0" anchor="ctr" anchorCtr="0" forceAA="0" compatLnSpc="1">
+                        <a:prstTxWarp prst="textNoShape">
+                          <a:avLst/>
+                        </a:prstTxWarp>
+                        <a:noAutofit/>
+                      </wps:bodyPr>
+                    </wps:wsp>
+                  </a:graphicData>
+                </a:graphic>
+                <wp14:sizeRelH relativeFrom="margin">
+                  <wp14:pctWidth>0</wp14:pctWidth>
+                </wp14:sizeRelH>
+                <wp14:sizeRelV relativeFrom="margin">
+                  <wp14:pctHeight>0</wp14:pctHeight>
+                </wp14:sizeRelV>
+              </wp:anchor>
+            </w:drawing>
+          </mc:Choice>
+          <mc:Fallback>
+            <w:pict>
+              <v:shape w14:anchorId="206569B9" id="Frame_x0020_2" o:spid="_x0000_s1026" style="position:absolute;margin-left:3.9pt;margin-top:644.4pt;width:1in;height:16.55pt;z-index:251659264;visibility:visible;mso-wrap-style:square;mso-width-percent:0;mso-height-percent:0;mso-wrap-distance-left:9pt;mso-wrap-distance-top:0;mso-wrap-distance-right:9pt;mso-wrap-distance-bottom:0;mso-position-horizontal:absolute;mso-position-horizontal-relative:text;mso-position-vertical:absolute;mso-position-vertical-relative:page;mso-width-percent:0;mso-height-percent:0;mso-width-relative:margin;mso-height-relative:margin;v-text-anchor:middle" coordsize="914400,210312" o:gfxdata="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" path="m0,0l914400,,914400,210312,,210312,,0xm26289,26289l26289,184023,888111,184023,888111,26289,26289,26289xe" fillcolor="red" stroked="f" strokeweight="1pt">
+                <v:stroke joinstyle="miter"/>
+                <v:path arrowok="t" o:connecttype="custom" o:connectlocs="0,0;914400,0;914400,210312;0,210312;0,0;26289,26289;26289,184023;888111,184023;888111,26289;26289,26289" o:connectangles="0,0,0,0,0,0,0,0,0,0"/>
+                <w10:wrap anchory="page"/>
+              </v:shape>
+            </w:pict>
+          </mc:Fallback>
+        </mc:AlternateContent>
+      </w:r>
+      <w:r>
         <w:t xml:space="preserve">Confirm </w:t>
       </w:r>
       <w:r>
-        <w:t>that Azure Pass appears among the list of subscriptions associated with your account, and that the subscription status is Active. Then click Azure Pass.</w:t>
+        <w:t>that Azure Pass appears among the list of subscriptions associated with your account, and that the subscription status is Active. Then click Azure Pass</w:t>
+      </w:r>
+      <w:r>
+        <w:t xml:space="preserve"> or Free Trial depending on which free subscription you have</w:t>
+      </w:r>
+      <w:r>
+        <w:t>.</w:t>
       </w:r>
       <w:r>
         <w:rPr>
           <w:noProof/>
         </w:rPr>
         <w:drawing>
-          <wp:inline distT="0" distB="0" distL="0" distR="0" wp14:anchorId="5C2F9A92" wp14:editId="2949B20D">
-            <wp:extent cx="5933440" cy="1767840"/>
-            <wp:effectExtent l="25400" t="25400" r="35560" b="35560"/>
+          <wp:inline distT="0" distB="0" distL="0" distR="0" wp14:anchorId="5C2F9A92" wp14:editId="501E233F">
+            <wp:extent cx="5933440" cy="1583285"/>
+            <wp:effectExtent l="25400" t="25400" r="35560" b="17145"/>
             <wp:docPr id="23" name="Picture 23" descr="Mac HD :private:var:folders:4m:1hmcvcx56q5g4jf43hny4v8w0000gn:T:TemporaryItems:azure-portal-active-subscriptions.png"/>
             <wp:cNvGraphicFramePr>
               <a:graphicFrameLocks xmlns:a="http://schemas.openxmlformats.org/drawingml/2006/main" noChangeAspect="1"/>
@@ -2699,7 +2681,7 @@
                     </pic:cNvPicPr>
                   </pic:nvPicPr>
                   <pic:blipFill>
-                    <a:blip r:embed="rId24">
+                    <a:blip r:embed="rId27">
                       <a:extLst>
                         <a:ext uri="{28A0092B-C50C-407E-A947-70E740481C1C}">
                           <a14:useLocalDpi xmlns:a14="http://schemas.microsoft.com/office/drawing/2010/main" val="0"/>
@@ -2714,7 +2696,7 @@
                   <pic:spPr bwMode="auto">
                     <a:xfrm>
                       <a:off x="0" y="0"/>
-                      <a:ext cx="5933440" cy="1767840"/>
+                      <a:ext cx="5941888" cy="1585539"/>
                     </a:xfrm>
                     <a:prstGeom prst="rect">
                       <a:avLst/>
@@ -2732,6 +2714,52 @@
           </wp:inline>
         </w:drawing>
       </w:r>
+      <w:r>
+        <w:rPr>
+          <w:noProof/>
+        </w:rPr>
+        <w:t xml:space="preserve"> </w:t>
+      </w:r>
+      <w:r>
+        <w:rPr>
+          <w:noProof/>
+        </w:rPr>
+        <w:drawing>
+          <wp:inline distT="0" distB="0" distL="0" distR="0" wp14:anchorId="0DB9E367" wp14:editId="790C4DBA">
+            <wp:extent cx="5943600" cy="1656242"/>
+            <wp:effectExtent l="0" t="0" r="0" b="0"/>
+            <wp:docPr id="1" name="Picture 1"/>
+            <wp:cNvGraphicFramePr>
+              <a:graphicFrameLocks xmlns:a="http://schemas.openxmlformats.org/drawingml/2006/main" noChangeAspect="1"/>
+            </wp:cNvGraphicFramePr>
+            <a:graphic xmlns:a="http://schemas.openxmlformats.org/drawingml/2006/main">
+              <a:graphicData uri="http://schemas.openxmlformats.org/drawingml/2006/picture">
+                <pic:pic xmlns:pic="http://schemas.openxmlformats.org/drawingml/2006/picture">
+                  <pic:nvPicPr>
+                    <pic:cNvPr id="1" name=""/>
+                    <pic:cNvPicPr/>
+                  </pic:nvPicPr>
+                  <pic:blipFill>
+                    <a:blip r:embed="rId28"/>
+                    <a:stretch>
+                      <a:fillRect/>
+                    </a:stretch>
+                  </pic:blipFill>
+                  <pic:spPr>
+                    <a:xfrm>
+                      <a:off x="0" y="0"/>
+                      <a:ext cx="5949565" cy="1657904"/>
+                    </a:xfrm>
+                    <a:prstGeom prst="rect">
+                      <a:avLst/>
+                    </a:prstGeom>
+                  </pic:spPr>
+                </pic:pic>
+              </a:graphicData>
+            </a:graphic>
+          </wp:inline>
+        </w:drawing>
+      </w:r>
     </w:p>
     <w:p>
       <w:pPr>
@@ -2751,7 +2779,27 @@
           <w:szCs w:val="21"/>
           <w:shd w:val="clear" w:color="auto" w:fill="FFFFFF"/>
         </w:rPr>
-        <w:t>Don't be concerned if there are several Azure accounts associated with your subscription. What's important is that Azure Pass is one of them.</w:t>
+        <w:t xml:space="preserve">Don't be concerned if there are several Azure accounts associated with your subscription. What's important is that Azure Pass </w:t>
+      </w:r>
+      <w:r>
+        <w:rPr>
+          <w:rFonts w:ascii="Helvetica" w:eastAsia="Times New Roman" w:hAnsi="Helvetica" w:cs="Times New Roman"/>
+          <w:color w:val="777777"/>
+          <w:sz w:val="21"/>
+          <w:szCs w:val="21"/>
+          <w:shd w:val="clear" w:color="auto" w:fill="FFFFFF"/>
+        </w:rPr>
+        <w:t xml:space="preserve">or your free subscription you just signed up for </w:t>
+      </w:r>
+      <w:r>
+        <w:rPr>
+          <w:rFonts w:ascii="Helvetica" w:eastAsia="Times New Roman" w:hAnsi="Helvetica" w:cs="Times New Roman"/>
+          <w:color w:val="777777"/>
+          <w:sz w:val="21"/>
+          <w:szCs w:val="21"/>
+          <w:shd w:val="clear" w:color="auto" w:fill="FFFFFF"/>
+        </w:rPr>
+        <w:t>is one of them.</w:t>
       </w:r>
     </w:p>
     <w:p/>
@@ -2765,23 +2813,32 @@
         <w:ind w:left="0"/>
       </w:pPr>
       <w:r>
+        <w:lastRenderedPageBreak/>
         <w:t xml:space="preserve">A </w:t>
       </w:r>
       <w:r>
-        <w:t xml:space="preserve">new blade — that is, a window within the browser window — opens in the portal showing usage data and billing information for your Azure Pass. Since you just activated the subscription, there will probably be no charges listed. However, you can check back here from time to </w:t>
-      </w:r>
-      <w:r>
-        <w:lastRenderedPageBreak/>
-        <w:t>time to keep track of the charges being billed to your subscription.</w:t>
+        <w:t>new blade — that is, a window within the browser window — opens in the portal showing usage data and billing information for your Azure Pass. Since you just activated the subscription, there will probably be no charges listed. However, you can check back here from time to time to keep track of the charges</w:t>
+      </w:r>
+      <w:r>
+        <w:t xml:space="preserve"> </w:t>
+      </w:r>
+    </w:p>
+    <w:p>
+      <w:pPr>
+        <w:pStyle w:val="ListParagraph"/>
+        <w:ind w:left="0"/>
+      </w:pPr>
+      <w:r>
+        <w:t xml:space="preserve"> </w:t>
       </w:r>
       <w:r>
         <w:rPr>
           <w:noProof/>
         </w:rPr>
         <w:drawing>
-          <wp:inline distT="0" distB="0" distL="0" distR="0" wp14:anchorId="0B405C7D" wp14:editId="3F28F0FD">
-            <wp:extent cx="5547360" cy="7233920"/>
-            <wp:effectExtent l="25400" t="25400" r="15240" b="30480"/>
+          <wp:inline distT="0" distB="0" distL="0" distR="0" wp14:anchorId="0B405C7D" wp14:editId="3053BB74">
+            <wp:extent cx="5547335" cy="6588166"/>
+            <wp:effectExtent l="25400" t="25400" r="15875" b="15875"/>
             <wp:docPr id="24" name="Picture 24" descr="Mac HD :private:var:folders:4m:1hmcvcx56q5g4jf43hny4v8w0000gn:T:TemporaryItems:usage-data.png"/>
             <wp:cNvGraphicFramePr>
               <a:graphicFrameLocks xmlns:a="http://schemas.openxmlformats.org/drawingml/2006/main" noChangeAspect="1"/>
@@ -2796,7 +2853,7 @@
                     </pic:cNvPicPr>
                   </pic:nvPicPr>
                   <pic:blipFill>
-                    <a:blip r:embed="rId25">
+                    <a:blip r:embed="rId29">
                       <a:extLst>
                         <a:ext uri="{28A0092B-C50C-407E-A947-70E740481C1C}">
                           <a14:useLocalDpi xmlns:a14="http://schemas.microsoft.com/office/drawing/2010/main" val="0"/>
@@ -2811,7 +2868,7 @@
                   <pic:spPr bwMode="auto">
                     <a:xfrm>
                       <a:off x="0" y="0"/>
-                      <a:ext cx="5547360" cy="7233920"/>
+                      <a:ext cx="5552967" cy="6594854"/>
                     </a:xfrm>
                     <a:prstGeom prst="rect">
                       <a:avLst/>
@@ -2833,6 +2890,36 @@
     <w:p>
       <w:pPr>
         <w:pStyle w:val="ListParagraph"/>
+        <w:ind w:left="0"/>
+      </w:pPr>
+    </w:p>
+    <w:p>
+      <w:pPr>
+        <w:pStyle w:val="ListParagraph"/>
+        <w:ind w:left="0"/>
+      </w:pPr>
+    </w:p>
+    <w:p>
+      <w:pPr>
+        <w:pStyle w:val="ListParagraph"/>
+        <w:ind w:left="0"/>
+      </w:pPr>
+    </w:p>
+    <w:p>
+      <w:pPr>
+        <w:pStyle w:val="ListParagraph"/>
+        <w:ind w:left="0"/>
+      </w:pPr>
+    </w:p>
+    <w:p>
+      <w:pPr>
+        <w:pStyle w:val="ListParagraph"/>
+        <w:ind w:left="0"/>
+      </w:pPr>
+    </w:p>
+    <w:p>
+      <w:pPr>
+        <w:pStyle w:val="ListParagraph"/>
         <w:numPr>
           <w:ilvl w:val="0"/>
           <w:numId w:val="20"/>
@@ -2840,12 +2927,13 @@
         <w:ind w:left="0"/>
       </w:pPr>
       <w:r>
+        <w:lastRenderedPageBreak/>
         <w:t xml:space="preserve">Most </w:t>
       </w:r>
       <w:r>
         <w:t xml:space="preserve">of the work you do with Azure will be done through the Azure Portal. But at times, you'll need to use the Classic Portal. To go to the Classic Portal, point your browser to </w:t>
       </w:r>
-      <w:hyperlink r:id="rId26" w:history="1">
+      <w:hyperlink r:id="rId30" w:history="1">
         <w:r>
           <w:rPr>
             <w:rStyle w:val="Hyperlink"/>
@@ -2878,7 +2966,7 @@
                     </pic:cNvPicPr>
                   </pic:nvPicPr>
                   <pic:blipFill>
-                    <a:blip r:embed="rId27">
+                    <a:blip r:embed="rId31">
                       <a:extLst>
                         <a:ext uri="{28A0092B-C50C-407E-A947-70E740481C1C}">
                           <a14:useLocalDpi xmlns:a14="http://schemas.microsoft.com/office/drawing/2010/main" val="0"/>
@@ -2951,7 +3039,7 @@
                     </pic:cNvPicPr>
                   </pic:nvPicPr>
                   <pic:blipFill>
-                    <a:blip r:embed="rId28">
+                    <a:blip r:embed="rId32">
                       <a:extLst>
                         <a:ext uri="{28A0092B-C50C-407E-A947-70E740481C1C}">
                           <a14:useLocalDpi xmlns:a14="http://schemas.microsoft.com/office/drawing/2010/main" val="0"/>
@@ -2990,11 +3078,12 @@
         <w:t>Now you know how to switch between portals, as well as how to view usage data for your Azure Pass subscription.</w:t>
       </w:r>
     </w:p>
-    <w:p/>
     <w:p>
       <w:pPr>
         <w:pStyle w:val="Heading2"/>
       </w:pPr>
+      <w:bookmarkStart w:id="0" w:name="_GoBack"/>
+      <w:bookmarkEnd w:id="0"/>
       <w:r>
         <w:lastRenderedPageBreak/>
         <w:t>Summary</w:t>
@@ -3077,7 +3166,7 @@
 </file>
 
 <file path=word/numbering.xml><?xml version="1.0" encoding="utf-8"?>
-<w:numbering xmlns:wpc="http://schemas.microsoft.com/office/word/2010/wordprocessingCanvas" xmlns:mo="http://schemas.microsoft.com/office/mac/office/2008/main" xmlns:mc="http://schemas.openxmlformats.org/markup-compatibility/2006" xmlns:mv="urn:schemas-microsoft-com:mac:vml" xmlns:o="urn:schemas-microsoft-com:office:office" xmlns:r="http://schemas.openxmlformats.org/officeDocument/2006/relationships" xmlns:m="http://schemas.openxmlformats.org/officeDocument/2006/math" xmlns:v="urn:schemas-microsoft-com:vml" xmlns:wp14="http://schemas.microsoft.com/office/word/2010/wordprocessingDrawing" xmlns:wp="http://schemas.openxmlformats.org/drawingml/2006/wordprocessingDrawing" xmlns:w10="urn:schemas-microsoft-com:office:word" xmlns:w="http://schemas.openxmlformats.org/wordprocessingml/2006/main" xmlns:w14="http://schemas.microsoft.com/office/word/2010/wordml" xmlns:wpg="http://schemas.microsoft.com/office/word/2010/wordprocessingGroup" xmlns:wpi="http://schemas.microsoft.com/office/word/2010/wordprocessingInk" xmlns:wne="http://schemas.microsoft.com/office/word/2006/wordml" xmlns:wps="http://schemas.microsoft.com/office/word/2010/wordprocessingShape" mc:Ignorable="w14 wp14">
+<w:numbering xmlns:wpc="http://schemas.microsoft.com/office/word/2010/wordprocessingCanvas" xmlns:mo="http://schemas.microsoft.com/office/mac/office/2008/main" xmlns:mc="http://schemas.openxmlformats.org/markup-compatibility/2006" xmlns:mv="urn:schemas-microsoft-com:mac:vml" xmlns:o="urn:schemas-microsoft-com:office:office" xmlns:r="http://schemas.openxmlformats.org/officeDocument/2006/relationships" xmlns:m="http://schemas.openxmlformats.org/officeDocument/2006/math" xmlns:v="urn:schemas-microsoft-com:vml" xmlns:wp14="http://schemas.microsoft.com/office/word/2010/wordprocessingDrawing" xmlns:wp="http://schemas.openxmlformats.org/drawingml/2006/wordprocessingDrawing" xmlns:w10="urn:schemas-microsoft-com:office:word" xmlns:w="http://schemas.openxmlformats.org/wordprocessingml/2006/main" xmlns:w14="http://schemas.microsoft.com/office/word/2010/wordml" xmlns:w15="http://schemas.microsoft.com/office/word/2012/wordml" xmlns:wpg="http://schemas.microsoft.com/office/word/2010/wordprocessingGroup" xmlns:wpi="http://schemas.microsoft.com/office/word/2010/wordprocessingInk" xmlns:wne="http://schemas.microsoft.com/office/word/2006/wordml" xmlns:wps="http://schemas.microsoft.com/office/word/2010/wordprocessingShape" mc:Ignorable="w14 w15 wp14">
   <w:abstractNum w:abstractNumId="0">
     <w:nsid w:val="183605DF"/>
     <w:multiLevelType w:val="multilevel"/>
@@ -5617,7 +5706,7 @@
 </file>
 
 <file path=word/styles.xml><?xml version="1.0" encoding="utf-8"?>
-<w:styles xmlns:mc="http://schemas.openxmlformats.org/markup-compatibility/2006" xmlns:r="http://schemas.openxmlformats.org/officeDocument/2006/relationships" xmlns:w="http://schemas.openxmlformats.org/wordprocessingml/2006/main" xmlns:w14="http://schemas.microsoft.com/office/word/2010/wordml" mc:Ignorable="w14">
+<w:styles xmlns:mc="http://schemas.openxmlformats.org/markup-compatibility/2006" xmlns:r="http://schemas.openxmlformats.org/officeDocument/2006/relationships" xmlns:w="http://schemas.openxmlformats.org/wordprocessingml/2006/main" xmlns:w14="http://schemas.microsoft.com/office/word/2010/wordml" xmlns:w15="http://schemas.microsoft.com/office/word/2012/wordml" mc:Ignorable="w14 w15">
   <w:docDefaults>
     <w:rPrDefault>
       <w:rPr>
@@ -5633,637 +5722,378 @@
       </w:pPr>
     </w:pPrDefault>
   </w:docDefaults>
-  <w:latentStyles w:defLockedState="0" w:defUIPriority="99" w:defSemiHidden="1" w:defUnhideWhenUsed="1" w:defQFormat="0" w:count="276">
-    <w:lsdException w:name="Normal" w:semiHidden="0" w:uiPriority="0" w:unhideWhenUsed="0" w:qFormat="1"/>
-    <w:lsdException w:name="heading 1" w:semiHidden="0" w:uiPriority="9" w:unhideWhenUsed="0" w:qFormat="1"/>
-    <w:lsdException w:name="heading 2" w:uiPriority="9" w:qFormat="1"/>
-    <w:lsdException w:name="heading 3" w:uiPriority="9" w:qFormat="1"/>
-    <w:lsdException w:name="heading 4" w:uiPriority="9" w:qFormat="1"/>
-    <w:lsdException w:name="heading 5" w:uiPriority="9" w:qFormat="1"/>
-    <w:lsdException w:name="heading 6" w:uiPriority="9" w:qFormat="1"/>
-    <w:lsdException w:name="heading 7" w:uiPriority="9" w:qFormat="1"/>
-    <w:lsdException w:name="heading 8" w:uiPriority="9" w:qFormat="1"/>
-    <w:lsdException w:name="heading 9" w:uiPriority="9" w:qFormat="1"/>
-    <w:lsdException w:name="toc 1" w:uiPriority="39"/>
-    <w:lsdException w:name="toc 2" w:uiPriority="39"/>
-    <w:lsdException w:name="toc 3" w:uiPriority="39"/>
-    <w:lsdException w:name="toc 4" w:uiPriority="39"/>
-    <w:lsdException w:name="toc 5" w:uiPriority="39"/>
-    <w:lsdException w:name="toc 6" w:uiPriority="39"/>
-    <w:lsdException w:name="toc 7" w:uiPriority="39"/>
-    <w:lsdException w:name="toc 8" w:uiPriority="39"/>
-    <w:lsdException w:name="toc 9" w:uiPriority="39"/>
-    <w:lsdException w:name="caption" w:uiPriority="35" w:qFormat="1"/>
-    <w:lsdException w:name="Title" w:semiHidden="0" w:uiPriority="10" w:unhideWhenUsed="0" w:qFormat="1"/>
-    <w:lsdException w:name="Default Paragraph Font" w:uiPriority="1"/>
-    <w:lsdException w:name="Subtitle" w:semiHidden="0" w:uiPriority="11" w:unhideWhenUsed="0" w:qFormat="1"/>
-    <w:lsdException w:name="Strong" w:semiHidden="0" w:uiPriority="22" w:unhideWhenUsed="0" w:qFormat="1"/>
-    <w:lsdException w:name="Emphasis" w:semiHidden="0" w:uiPriority="20" w:unhideWhenUsed="0" w:qFormat="1"/>
-    <w:lsdException w:name="Table Grid" w:semiHidden="0" w:uiPriority="39" w:unhideWhenUsed="0"/>
-    <w:lsdException w:name="Note Level 1" w:semiHidden="0" w:unhideWhenUsed="0"/>
-    <w:lsdException w:name="Note Level 2" w:semiHidden="0" w:unhideWhenUsed="0"/>
-    <w:lsdException w:name="Note Level 3" w:semiHidden="0" w:unhideWhenUsed="0"/>
-    <w:lsdException w:name="Note Level 4" w:semiHidden="0" w:unhideWhenUsed="0"/>
-    <w:lsdException w:name="Note Level 5" w:semiHidden="0" w:unhideWhenUsed="0"/>
-    <w:lsdException w:name="Note Level 6" w:semiHidden="0" w:unhideWhenUsed="0"/>
-    <w:lsdException w:name="Note Level 7" w:semiHidden="0" w:unhideWhenUsed="0"/>
-    <w:lsdException w:name="Note Level 8" w:semiHidden="0" w:unhideWhenUsed="0"/>
-    <w:lsdException w:name="Note Level 9" w:semiHidden="0" w:unhideWhenUsed="0"/>
-    <w:lsdException w:name="Placeholder Text" w:unhideWhenUsed="0"/>
-    <w:lsdException w:name="No Spacing" w:semiHidden="0" w:uiPriority="1" w:unhideWhenUsed="0" w:qFormat="1"/>
-    <w:lsdException w:name="Light Shading" w:semiHidden="0" w:uiPriority="60" w:unhideWhenUsed="0"/>
-    <w:lsdException w:name="Light List" w:semiHidden="0" w:uiPriority="61" w:unhideWhenUsed="0"/>
-    <w:lsdException w:name="Light Grid" w:semiHidden="0" w:uiPriority="62" w:unhideWhenUsed="0"/>
-    <w:lsdException w:name="Medium Shading 1" w:semiHidden="0" w:uiPriority="63" w:unhideWhenUsed="0"/>
-    <w:lsdException w:name="Medium Shading 2" w:semiHidden="0" w:uiPriority="64" w:unhideWhenUsed="0"/>
-    <w:lsdException w:name="Medium List 1" w:semiHidden="0" w:uiPriority="65" w:unhideWhenUsed="0"/>
-    <w:lsdException w:name="Medium List 2" w:semiHidden="0" w:uiPriority="66" w:unhideWhenUsed="0"/>
-    <w:lsdException w:name="Medium Grid 1" w:semiHidden="0" w:uiPriority="67" w:unhideWhenUsed="0"/>
-    <w:lsdException w:name="Medium Grid 2" w:semiHidden="0" w:uiPriority="68" w:unhideWhenUsed="0"/>
-    <w:lsdException w:name="Medium Grid 3" w:semiHidden="0" w:uiPriority="69" w:unhideWhenUsed="0"/>
-    <w:lsdException w:name="Dark List" w:semiHidden="0" w:uiPriority="70" w:unhideWhenUsed="0"/>
-    <w:lsdException w:name="Colorful Shading" w:semiHidden="0" w:uiPriority="71" w:unhideWhenUsed="0"/>
-    <w:lsdException w:name="Colorful List" w:semiHidden="0" w:uiPriority="72" w:unhideWhenUsed="0"/>
-    <w:lsdException w:name="Colorful Grid" w:semiHidden="0" w:uiPriority="73" w:unhideWhenUsed="0"/>
-    <w:lsdException w:name="Light Shading Accent 1" w:semiHidden="0" w:uiPriority="60" w:unhideWhenUsed="0"/>
-    <w:lsdException w:name="Light List Accent 1" w:semiHidden="0" w:uiPriority="61" w:unhideWhenUsed="0"/>
-    <w:lsdException w:name="Light Grid Accent 1" w:semiHidden="0" w:uiPriority="62" w:unhideWhenUsed="0"/>
-    <w:lsdException w:name="Medium Shading 1 Accent 1" w:semiHidden="0" w:uiPriority="63" w:unhideWhenUsed="0"/>
-    <w:lsdException w:name="Medium Shading 2 Accent 1" w:semiHidden="0" w:uiPriority="64" w:unhideWhenUsed="0"/>
-    <w:lsdException w:name="Medium List 1 Accent 1" w:semiHidden="0" w:uiPriority="65" w:unhideWhenUsed="0"/>
-    <w:lsdException w:name="Revision" w:unhideWhenUsed="0"/>
-    <w:lsdException w:name="List Paragraph" w:semiHidden="0" w:uiPriority="34" w:unhideWhenUsed="0" w:qFormat="1"/>
-    <w:lsdException w:name="Quote" w:semiHidden="0" w:uiPriority="29" w:unhideWhenUsed="0" w:qFormat="1"/>
-    <w:lsdException w:name="Intense Quote" w:semiHidden="0" w:uiPriority="30" w:unhideWhenUsed="0" w:qFormat="1"/>
-    <w:lsdException w:name="Medium List 2 Accent 1" w:semiHidden="0" w:uiPriority="66" w:unhideWhenUsed="0"/>
-    <w:lsdException w:name="Medium Grid 1 Accent 1" w:semiHidden="0" w:uiPriority="67" w:unhideWhenUsed="0"/>
-    <w:lsdException w:name="Medium Grid 2 Accent 1" w:semiHidden="0" w:uiPriority="68" w:unhideWhenUsed="0"/>
-    <w:lsdException w:name="Medium Grid 3 Accent 1" w:semiHidden="0" w:uiPriority="69" w:unhideWhenUsed="0"/>
-    <w:lsdException w:name="Dark List Accent 1" w:semiHidden="0" w:uiPriority="70" w:unhideWhenUsed="0"/>
-    <w:lsdException w:name="Colorful Shading Accent 1" w:semiHidden="0" w:uiPriority="71" w:unhideWhenUsed="0"/>
-    <w:lsdException w:name="Colorful List Accent 1" w:semiHidden="0" w:uiPriority="72" w:unhideWhenUsed="0"/>
-    <w:lsdException w:name="Colorful Grid Accent 1" w:semiHidden="0" w:uiPriority="73" w:unhideWhenUsed="0"/>
-    <w:lsdException w:name="Light Shading Accent 2" w:semiHidden="0" w:uiPriority="60" w:unhideWhenUsed="0"/>
-    <w:lsdException w:name="Light List Accent 2" w:semiHidden="0" w:uiPriority="61" w:unhideWhenUsed="0"/>
-    <w:lsdException w:name="Light Grid Accent 2" w:semiHidden="0" w:uiPriority="62" w:unhideWhenUsed="0"/>
-    <w:lsdException w:name="Medium Shading 1 Accent 2" w:semiHidden="0" w:uiPriority="63" w:unhideWhenUsed="0"/>
-    <w:lsdException w:name="Medium Shading 2 Accent 2" w:semiHidden="0" w:uiPriority="64" w:unhideWhenUsed="0"/>
-    <w:lsdException w:name="Medium List 1 Accent 2" w:semiHidden="0" w:uiPriority="65" w:unhideWhenUsed="0"/>
-    <w:lsdException w:name="Medium List 2 Accent 2" w:semiHidden="0" w:uiPriority="66" w:unhideWhenUsed="0"/>
-    <w:lsdException w:name="Medium Grid 1 Accent 2" w:semiHidden="0" w:uiPriority="67" w:unhideWhenUsed="0"/>
-    <w:lsdException w:name="Medium Grid 2 Accent 2" w:semiHidden="0" w:uiPriority="68" w:unhideWhenUsed="0"/>
-    <w:lsdException w:name="Medium Grid 3 Accent 2" w:semiHidden="0" w:uiPriority="69" w:unhideWhenUsed="0"/>
-    <w:lsdException w:name="Dark List Accent 2" w:semiHidden="0" w:uiPriority="70" w:unhideWhenUsed="0"/>
-    <w:lsdException w:name="Colorful Shading Accent 2" w:semiHidden="0" w:uiPriority="71" w:unhideWhenUsed="0"/>
-    <w:lsdException w:name="Colorful List Accent 2" w:semiHidden="0" w:uiPriority="72" w:unhideWhenUsed="0"/>
-    <w:lsdException w:name="Colorful Grid Accent 2" w:semiHidden="0" w:uiPriority="73" w:unhideWhenUsed="0"/>
-    <w:lsdException w:name="Light Shading Accent 3" w:semiHidden="0" w:uiPriority="60" w:unhideWhenUsed="0"/>
-    <w:lsdException w:name="Light List Accent 3" w:semiHidden="0" w:uiPriority="61" w:unhideWhenUsed="0"/>
-    <w:lsdException w:name="Light Grid Accent 3" w:semiHidden="0" w:uiPriority="62" w:unhideWhenUsed="0"/>
-    <w:lsdException w:name="Medium Shading 1 Accent 3" w:semiHidden="0" w:uiPriority="63" w:unhideWhenUsed="0"/>
-    <w:lsdException w:name="Medium Shading 2 Accent 3" w:semiHidden="0" w:uiPriority="64" w:unhideWhenUsed="0"/>
-    <w:lsdException w:name="Medium List 1 Accent 3" w:semiHidden="0" w:uiPriority="65" w:unhideWhenUsed="0"/>
-    <w:lsdException w:name="Medium List 2 Accent 3" w:semiHidden="0" w:uiPriority="66" w:unhideWhenUsed="0"/>
-    <w:lsdException w:name="Medium Grid 1 Accent 3" w:semiHidden="0" w:uiPriority="67" w:unhideWhenUsed="0"/>
-    <w:lsdException w:name="Medium Grid 2 Accent 3" w:semiHidden="0" w:uiPriority="68" w:unhideWhenUsed="0"/>
-    <w:lsdException w:name="Medium Grid 3 Accent 3" w:semiHidden="0" w:uiPriority="69" w:unhideWhenUsed="0"/>
-    <w:lsdException w:name="Dark List Accent 3" w:semiHidden="0" w:uiPriority="70" w:unhideWhenUsed="0"/>
-    <w:lsdException w:name="Colorful Shading Accent 3" w:semiHidden="0" w:uiPriority="71" w:unhideWhenUsed="0"/>
-    <w:lsdException w:name="Colorful List Accent 3" w:semiHidden="0" w:uiPriority="72" w:unhideWhenUsed="0"/>
-    <w:lsdException w:name="Colorful Grid Accent 3" w:semiHidden="0" w:uiPriority="73" w:unhideWhenUsed="0"/>
-    <w:lsdException w:name="Light Shading Accent 4" w:semiHidden="0" w:uiPriority="60" w:unhideWhenUsed="0"/>
-    <w:lsdException w:name="Light List Accent 4" w:semiHidden="0" w:uiPriority="61" w:unhideWhenUsed="0"/>
-    <w:lsdException w:name="Light Grid Accent 4" w:semiHidden="0" w:uiPriority="62" w:unhideWhenUsed="0"/>
-    <w:lsdException w:name="Medium Shading 1 Accent 4" w:semiHidden="0" w:uiPriority="63" w:unhideWhenUsed="0"/>
-    <w:lsdException w:name="Medium Shading 2 Accent 4" w:semiHidden="0" w:uiPriority="64" w:unhideWhenUsed="0"/>
-    <w:lsdException w:name="Medium List 1 Accent 4" w:semiHidden="0" w:uiPriority="65" w:unhideWhenUsed="0"/>
-    <w:lsdException w:name="Medium List 2 Accent 4" w:semiHidden="0" w:uiPriority="66" w:unhideWhenUsed="0"/>
-    <w:lsdException w:name="Medium Grid 1 Accent 4" w:semiHidden="0" w:uiPriority="67" w:unhideWhenUsed="0"/>
-    <w:lsdException w:name="Medium Grid 2 Accent 4" w:semiHidden="0" w:uiPriority="68" w:unhideWhenUsed="0"/>
-    <w:lsdException w:name="Medium Grid 3 Accent 4" w:semiHidden="0" w:uiPriority="69" w:unhideWhenUsed="0"/>
-    <w:lsdException w:name="Dark List Accent 4" w:semiHidden="0" w:uiPriority="70" w:unhideWhenUsed="0"/>
-    <w:lsdException w:name="Colorful Shading Accent 4" w:semiHidden="0" w:uiPriority="71" w:unhideWhenUsed="0"/>
-    <w:lsdException w:name="Colorful List Accent 4" w:semiHidden="0" w:uiPriority="72" w:unhideWhenUsed="0"/>
-    <w:lsdException w:name="Colorful Grid Accent 4" w:semiHidden="0" w:uiPriority="73" w:unhideWhenUsed="0"/>
-    <w:lsdException w:name="Light Shading Accent 5" w:semiHidden="0" w:uiPriority="60" w:unhideWhenUsed="0"/>
-    <w:lsdException w:name="Light List Accent 5" w:semiHidden="0" w:uiPriority="61" w:unhideWhenUsed="0"/>
-    <w:lsdException w:name="Light Grid Accent 5" w:semiHidden="0" w:uiPriority="62" w:unhideWhenUsed="0"/>
-    <w:lsdException w:name="Medium Shading 1 Accent 5" w:semiHidden="0" w:uiPriority="63" w:unhideWhenUsed="0"/>
-    <w:lsdException w:name="Medium Shading 2 Accent 5" w:semiHidden="0" w:uiPriority="64" w:unhideWhenUsed="0"/>
-    <w:lsdException w:name="Medium List 1 Accent 5" w:semiHidden="0" w:uiPriority="65" w:unhideWhenUsed="0"/>
-    <w:lsdException w:name="Medium List 2 Accent 5" w:semiHidden="0" w:uiPriority="66" w:unhideWhenUsed="0"/>
-    <w:lsdException w:name="Medium Grid 1 Accent 5" w:semiHidden="0" w:uiPriority="67" w:unhideWhenUsed="0"/>
-    <w:lsdException w:name="Medium Grid 2 Accent 5" w:semiHidden="0" w:uiPriority="68" w:unhideWhenUsed="0"/>
-    <w:lsdException w:name="Medium Grid 3 Accent 5" w:semiHidden="0" w:uiPriority="69" w:unhideWhenUsed="0"/>
-    <w:lsdException w:name="Dark List Accent 5" w:semiHidden="0" w:uiPriority="70" w:unhideWhenUsed="0"/>
-    <w:lsdException w:name="Colorful Shading Accent 5" w:semiHidden="0" w:uiPriority="71" w:unhideWhenUsed="0"/>
-    <w:lsdException w:name="Colorful List Accent 5" w:semiHidden="0" w:uiPriority="72" w:unhideWhenUsed="0"/>
-    <w:lsdException w:name="Colorful Grid Accent 5" w:semiHidden="0" w:uiPriority="73" w:unhideWhenUsed="0"/>
-    <w:lsdException w:name="Light Shading Accent 6" w:semiHidden="0" w:uiPriority="60" w:unhideWhenUsed="0"/>
-    <w:lsdException w:name="Light List Accent 6" w:semiHidden="0" w:uiPriority="61" w:unhideWhenUsed="0"/>
-    <w:lsdException w:name="Light Grid Accent 6" w:semiHidden="0" w:uiPriority="62" w:unhideWhenUsed="0"/>
-    <w:lsdException w:name="Medium Shading 1 Accent 6" w:semiHidden="0" w:uiPriority="63" w:unhideWhenUsed="0"/>
-    <w:lsdException w:name="Medium Shading 2 Accent 6" w:semiHidden="0" w:uiPriority="64" w:unhideWhenUsed="0"/>
-    <w:lsdException w:name="Medium List 1 Accent 6" w:semiHidden="0" w:uiPriority="65" w:unhideWhenUsed="0"/>
-    <w:lsdException w:name="Medium List 2 Accent 6" w:semiHidden="0" w:uiPriority="66" w:unhideWhenUsed="0"/>
-    <w:lsdException w:name="Medium Grid 1 Accent 6" w:semiHidden="0" w:uiPriority="67" w:unhideWhenUsed="0"/>
-    <w:lsdException w:name="Medium Grid 2 Accent 6" w:semiHidden="0" w:uiPriority="68" w:unhideWhenUsed="0"/>
-    <w:lsdException w:name="Medium Grid 3 Accent 6" w:semiHidden="0" w:uiPriority="69" w:unhideWhenUsed="0"/>
-    <w:lsdException w:name="Dark List Accent 6" w:semiHidden="0" w:uiPriority="70" w:unhideWhenUsed="0"/>
-    <w:lsdException w:name="Colorful Shading Accent 6" w:semiHidden="0" w:uiPriority="71" w:unhideWhenUsed="0"/>
-    <w:lsdException w:name="Colorful List Accent 6" w:semiHidden="0" w:uiPriority="72" w:unhideWhenUsed="0"/>
-    <w:lsdException w:name="Colorful Grid Accent 6" w:semiHidden="0" w:uiPriority="73" w:unhideWhenUsed="0"/>
-    <w:lsdException w:name="Subtle Emphasis" w:semiHidden="0" w:uiPriority="19" w:unhideWhenUsed="0" w:qFormat="1"/>
-    <w:lsdException w:name="Intense Emphasis" w:semiHidden="0" w:uiPriority="21" w:unhideWhenUsed="0" w:qFormat="1"/>
-    <w:lsdException w:name="Subtle Reference" w:semiHidden="0" w:uiPriority="31" w:unhideWhenUsed="0" w:qFormat="1"/>
-    <w:lsdException w:name="Intense Reference" w:semiHidden="0" w:uiPriority="32" w:unhideWhenUsed="0" w:qFormat="1"/>
-    <w:lsdException w:name="Book Title" w:semiHidden="0" w:uiPriority="33" w:unhideWhenUsed="0" w:qFormat="1"/>
-    <w:lsdException w:name="Bibliography" w:uiPriority="37"/>
-    <w:lsdException w:name="TOC Heading" w:uiPriority="39" w:qFormat="1"/>
-  </w:latentStyles>
-  <w:style w:type="paragraph" w:default="1" w:styleId="Normal">
-    <w:name w:val="Normal"/>
-    <w:qFormat/>
-    <w:rsid w:val="0068181D"/>
-    <w:rPr>
-      <w:rFonts w:ascii="Segoe UI" w:hAnsi="Segoe UI"/>
-      <w:color w:val="000000" w:themeColor="text1"/>
-    </w:rPr>
-  </w:style>
-  <w:style w:type="paragraph" w:styleId="Heading1">
-    <w:name w:val="heading 1"/>
-    <w:basedOn w:val="Normal"/>
-    <w:next w:val="Normal"/>
-    <w:link w:val="Heading1Char"/>
-    <w:uiPriority w:val="9"/>
-    <w:qFormat/>
-    <w:rsid w:val="0068181D"/>
-    <w:pPr>
-      <w:keepNext/>
-      <w:keepLines/>
-      <w:spacing w:before="240" w:after="0"/>
-      <w:outlineLvl w:val="0"/>
-    </w:pPr>
-    <w:rPr>
-      <w:rFonts w:eastAsiaTheme="majorEastAsia" w:cstheme="majorBidi"/>
-      <w:sz w:val="32"/>
-      <w:szCs w:val="32"/>
-    </w:rPr>
-  </w:style>
-  <w:style w:type="paragraph" w:styleId="Heading2">
-    <w:name w:val="heading 2"/>
-    <w:basedOn w:val="Normal"/>
-    <w:next w:val="Normal"/>
-    <w:link w:val="Heading2Char"/>
-    <w:uiPriority w:val="9"/>
-    <w:unhideWhenUsed/>
-    <w:qFormat/>
-    <w:rsid w:val="004A4649"/>
-    <w:pPr>
-      <w:keepNext/>
-      <w:keepLines/>
-      <w:pBdr>
-        <w:bottom w:val="single" w:sz="4" w:space="1" w:color="auto"/>
-      </w:pBdr>
-      <w:spacing w:before="40" w:after="0"/>
-      <w:outlineLvl w:val="1"/>
-    </w:pPr>
-    <w:rPr>
-      <w:rFonts w:eastAsiaTheme="majorEastAsia" w:cstheme="majorBidi"/>
-      <w:sz w:val="36"/>
-      <w:szCs w:val="26"/>
-    </w:rPr>
-  </w:style>
-  <w:style w:type="character" w:default="1" w:styleId="DefaultParagraphFont">
-    <w:name w:val="Default Paragraph Font"/>
-    <w:uiPriority w:val="1"/>
-    <w:semiHidden/>
-    <w:unhideWhenUsed/>
-  </w:style>
-  <w:style w:type="table" w:default="1" w:styleId="TableNormal">
-    <w:name w:val="Normal Table"/>
-    <w:uiPriority w:val="99"/>
-    <w:semiHidden/>
-    <w:unhideWhenUsed/>
-    <w:tblPr>
-      <w:tblInd w:w="0" w:type="dxa"/>
-      <w:tblCellMar>
-        <w:top w:w="0" w:type="dxa"/>
-        <w:left w:w="108" w:type="dxa"/>
-        <w:bottom w:w="0" w:type="dxa"/>
-        <w:right w:w="108" w:type="dxa"/>
-      </w:tblCellMar>
-    </w:tblPr>
-  </w:style>
-  <w:style w:type="numbering" w:default="1" w:styleId="NoList">
-    <w:name w:val="No List"/>
-    <w:uiPriority w:val="99"/>
-    <w:semiHidden/>
-    <w:unhideWhenUsed/>
-  </w:style>
-  <w:style w:type="character" w:customStyle="1" w:styleId="Heading1Char">
-    <w:name w:val="Heading 1 Char"/>
-    <w:basedOn w:val="DefaultParagraphFont"/>
-    <w:link w:val="Heading1"/>
-    <w:uiPriority w:val="9"/>
-    <w:rsid w:val="0068181D"/>
-    <w:rPr>
-      <w:rFonts w:ascii="Segoe UI" w:eastAsiaTheme="majorEastAsia" w:hAnsi="Segoe UI" w:cstheme="majorBidi"/>
-      <w:color w:val="000000" w:themeColor="text1"/>
-      <w:sz w:val="32"/>
-      <w:szCs w:val="32"/>
-    </w:rPr>
-  </w:style>
-  <w:style w:type="character" w:customStyle="1" w:styleId="Heading2Char">
-    <w:name w:val="Heading 2 Char"/>
-    <w:basedOn w:val="DefaultParagraphFont"/>
-    <w:link w:val="Heading2"/>
-    <w:uiPriority w:val="9"/>
-    <w:rsid w:val="004A4649"/>
-    <w:rPr>
-      <w:rFonts w:ascii="Segoe UI" w:eastAsiaTheme="majorEastAsia" w:hAnsi="Segoe UI" w:cstheme="majorBidi"/>
-      <w:color w:val="000000" w:themeColor="text1"/>
-      <w:sz w:val="36"/>
-      <w:szCs w:val="26"/>
-    </w:rPr>
-  </w:style>
-  <w:style w:type="paragraph" w:styleId="Subtitle">
-    <w:name w:val="Subtitle"/>
-    <w:basedOn w:val="Normal"/>
-    <w:next w:val="Normal"/>
-    <w:link w:val="SubtitleChar"/>
-    <w:uiPriority w:val="11"/>
-    <w:qFormat/>
-    <w:rsid w:val="0068181D"/>
-    <w:pPr>
-      <w:numPr>
-        <w:ilvl w:val="1"/>
-      </w:numPr>
-    </w:pPr>
-    <w:rPr>
-      <w:rFonts w:asciiTheme="minorHAnsi" w:eastAsiaTheme="minorEastAsia" w:hAnsiTheme="minorHAnsi"/>
-      <w:color w:val="5A5A5A" w:themeColor="text1" w:themeTint="A5"/>
-      <w:spacing w:val="15"/>
-    </w:rPr>
-  </w:style>
-  <w:style w:type="character" w:customStyle="1" w:styleId="SubtitleChar">
-    <w:name w:val="Subtitle Char"/>
-    <w:basedOn w:val="DefaultParagraphFont"/>
-    <w:link w:val="Subtitle"/>
-    <w:uiPriority w:val="11"/>
-    <w:rsid w:val="0068181D"/>
-    <w:rPr>
-      <w:rFonts w:eastAsiaTheme="minorEastAsia"/>
-      <w:color w:val="5A5A5A" w:themeColor="text1" w:themeTint="A5"/>
-      <w:spacing w:val="15"/>
-    </w:rPr>
-  </w:style>
-  <w:style w:type="paragraph" w:styleId="ListParagraph">
-    <w:name w:val="List Paragraph"/>
-    <w:basedOn w:val="Normal"/>
-    <w:uiPriority w:val="34"/>
-    <w:qFormat/>
-    <w:rsid w:val="0068181D"/>
-    <w:pPr>
-      <w:ind w:left="720"/>
-      <w:contextualSpacing/>
-    </w:pPr>
-  </w:style>
-  <w:style w:type="paragraph" w:styleId="Title">
-    <w:name w:val="Title"/>
-    <w:basedOn w:val="Normal"/>
-    <w:next w:val="Normal"/>
-    <w:link w:val="TitleChar"/>
-    <w:uiPriority w:val="10"/>
-    <w:qFormat/>
-    <w:rsid w:val="00DA24C3"/>
-    <w:pPr>
-      <w:spacing w:after="0" w:line="240" w:lineRule="auto"/>
-      <w:contextualSpacing/>
-    </w:pPr>
-    <w:rPr>
-      <w:rFonts w:asciiTheme="majorHAnsi" w:eastAsiaTheme="majorEastAsia" w:hAnsiTheme="majorHAnsi" w:cstheme="majorBidi"/>
-      <w:color w:val="auto"/>
-      <w:spacing w:val="-10"/>
-      <w:kern w:val="28"/>
-      <w:sz w:val="56"/>
-      <w:szCs w:val="56"/>
-    </w:rPr>
-  </w:style>
-  <w:style w:type="character" w:customStyle="1" w:styleId="TitleChar">
-    <w:name w:val="Title Char"/>
-    <w:basedOn w:val="DefaultParagraphFont"/>
-    <w:link w:val="Title"/>
-    <w:uiPriority w:val="10"/>
-    <w:rsid w:val="00DA24C3"/>
-    <w:rPr>
-      <w:rFonts w:asciiTheme="majorHAnsi" w:eastAsiaTheme="majorEastAsia" w:hAnsiTheme="majorHAnsi" w:cstheme="majorBidi"/>
-      <w:spacing w:val="-10"/>
-      <w:kern w:val="28"/>
-      <w:sz w:val="56"/>
-      <w:szCs w:val="56"/>
-    </w:rPr>
-  </w:style>
-  <w:style w:type="paragraph" w:customStyle="1" w:styleId="Code">
-    <w:name w:val="Code"/>
-    <w:basedOn w:val="Normal"/>
-    <w:link w:val="CodeChar"/>
-    <w:qFormat/>
-    <w:rsid w:val="00371E52"/>
-    <w:pPr>
-      <w:pBdr>
-        <w:top w:val="single" w:sz="8" w:space="12" w:color="auto"/>
-        <w:left w:val="single" w:sz="8" w:space="12" w:color="auto"/>
-        <w:bottom w:val="single" w:sz="8" w:space="12" w:color="auto"/>
-        <w:right w:val="single" w:sz="8" w:space="12" w:color="auto"/>
-      </w:pBdr>
-      <w:shd w:val="clear" w:color="auto" w:fill="F2F2F2" w:themeFill="background1" w:themeFillShade="F2"/>
-      <w:spacing w:after="0" w:line="216" w:lineRule="auto"/>
-      <w:ind w:left="144" w:right="144"/>
-    </w:pPr>
-    <w:rPr>
-      <w:rFonts w:ascii="Consolas" w:hAnsi="Consolas"/>
-      <w:noProof/>
-      <w:sz w:val="18"/>
-    </w:rPr>
-  </w:style>
-  <w:style w:type="character" w:styleId="Hyperlink">
-    <w:name w:val="Hyperlink"/>
-    <w:basedOn w:val="DefaultParagraphFont"/>
-    <w:uiPriority w:val="99"/>
-    <w:unhideWhenUsed/>
-    <w:rsid w:val="008E428E"/>
-    <w:rPr>
-      <w:color w:val="0563C1" w:themeColor="hyperlink"/>
-      <w:u w:val="single"/>
-    </w:rPr>
-  </w:style>
-  <w:style w:type="character" w:customStyle="1" w:styleId="CodeChar">
-    <w:name w:val="Code Char"/>
-    <w:basedOn w:val="DefaultParagraphFont"/>
-    <w:link w:val="Code"/>
-    <w:rsid w:val="00371E52"/>
-    <w:rPr>
-      <w:rFonts w:ascii="Consolas" w:hAnsi="Consolas"/>
-      <w:noProof/>
-      <w:color w:val="000000" w:themeColor="text1"/>
-      <w:sz w:val="18"/>
-      <w:shd w:val="clear" w:color="auto" w:fill="F2F2F2" w:themeFill="background1" w:themeFillShade="F2"/>
-    </w:rPr>
-  </w:style>
-  <w:style w:type="paragraph" w:styleId="BalloonText">
-    <w:name w:val="Balloon Text"/>
-    <w:basedOn w:val="Normal"/>
-    <w:link w:val="BalloonTextChar"/>
-    <w:uiPriority w:val="99"/>
-    <w:semiHidden/>
-    <w:unhideWhenUsed/>
-    <w:rsid w:val="004C6D5C"/>
-    <w:pPr>
-      <w:spacing w:after="0" w:line="240" w:lineRule="auto"/>
-    </w:pPr>
-    <w:rPr>
-      <w:rFonts w:ascii="Lucida Grande" w:hAnsi="Lucida Grande" w:cs="Lucida Grande"/>
-      <w:sz w:val="18"/>
-      <w:szCs w:val="18"/>
-    </w:rPr>
-  </w:style>
-  <w:style w:type="character" w:customStyle="1" w:styleId="BalloonTextChar">
-    <w:name w:val="Balloon Text Char"/>
-    <w:basedOn w:val="DefaultParagraphFont"/>
-    <w:link w:val="BalloonText"/>
-    <w:uiPriority w:val="99"/>
-    <w:semiHidden/>
-    <w:rsid w:val="004C6D5C"/>
-    <w:rPr>
-      <w:rFonts w:ascii="Lucida Grande" w:hAnsi="Lucida Grande" w:cs="Lucida Grande"/>
-      <w:color w:val="000000" w:themeColor="text1"/>
-      <w:sz w:val="18"/>
-      <w:szCs w:val="18"/>
-    </w:rPr>
-  </w:style>
-  <w:style w:type="paragraph" w:styleId="NormalWeb">
-    <w:name w:val="Normal (Web)"/>
-    <w:basedOn w:val="Normal"/>
-    <w:uiPriority w:val="99"/>
-    <w:unhideWhenUsed/>
-    <w:rsid w:val="009873DE"/>
-    <w:pPr>
-      <w:spacing w:before="100" w:beforeAutospacing="1" w:after="100" w:afterAutospacing="1" w:line="240" w:lineRule="auto"/>
-    </w:pPr>
-    <w:rPr>
-      <w:rFonts w:ascii="Times" w:hAnsi="Times" w:cs="Times New Roman"/>
-      <w:color w:val="auto"/>
-      <w:sz w:val="20"/>
-      <w:szCs w:val="20"/>
-    </w:rPr>
-  </w:style>
-  <w:style w:type="character" w:styleId="Strong">
-    <w:name w:val="Strong"/>
-    <w:basedOn w:val="DefaultParagraphFont"/>
-    <w:uiPriority w:val="22"/>
-    <w:qFormat/>
-    <w:rsid w:val="009873DE"/>
-    <w:rPr>
-      <w:b/>
-      <w:bCs/>
-    </w:rPr>
-  </w:style>
-  <w:style w:type="character" w:customStyle="1" w:styleId="apple-converted-space">
-    <w:name w:val="apple-converted-space"/>
-    <w:basedOn w:val="DefaultParagraphFont"/>
-    <w:rsid w:val="009873DE"/>
-  </w:style>
-  <w:style w:type="character" w:styleId="Emphasis">
-    <w:name w:val="Emphasis"/>
-    <w:basedOn w:val="DefaultParagraphFont"/>
-    <w:uiPriority w:val="20"/>
-    <w:qFormat/>
-    <w:rsid w:val="009873DE"/>
-    <w:rPr>
-      <w:i/>
-      <w:iCs/>
-    </w:rPr>
-  </w:style>
-  <w:style w:type="character" w:styleId="FollowedHyperlink">
-    <w:name w:val="FollowedHyperlink"/>
-    <w:basedOn w:val="DefaultParagraphFont"/>
-    <w:uiPriority w:val="99"/>
-    <w:semiHidden/>
-    <w:unhideWhenUsed/>
-    <w:rsid w:val="00120439"/>
-    <w:rPr>
-      <w:color w:val="954F72" w:themeColor="followedHyperlink"/>
-      <w:u w:val="single"/>
-    </w:rPr>
-  </w:style>
-</w:styles>
-</file>
-
-<file path=word/stylesWithEffects.xml><?xml version="1.0" encoding="utf-8"?>
-<w:styles xmlns:wpc="http://schemas.microsoft.com/office/word/2010/wordprocessingCanvas" xmlns:mo="http://schemas.microsoft.com/office/mac/office/2008/main" xmlns:mc="http://schemas.openxmlformats.org/markup-compatibility/2006" xmlns:mv="urn:schemas-microsoft-com:mac:vml" xmlns:o="urn:schemas-microsoft-com:office:office" xmlns:r="http://schemas.openxmlformats.org/officeDocument/2006/relationships" xmlns:m="http://schemas.openxmlformats.org/officeDocument/2006/math" xmlns:v="urn:schemas-microsoft-com:vml" xmlns:wp14="http://schemas.microsoft.com/office/word/2010/wordprocessingDrawing" xmlns:wp="http://schemas.openxmlformats.org/drawingml/2006/wordprocessingDrawing" xmlns:w10="urn:schemas-microsoft-com:office:word" xmlns:w="http://schemas.openxmlformats.org/wordprocessingml/2006/main" xmlns:w14="http://schemas.microsoft.com/office/word/2010/wordml" xmlns:wpg="http://schemas.microsoft.com/office/word/2010/wordprocessingGroup" xmlns:wpi="http://schemas.microsoft.com/office/word/2010/wordprocessingInk" xmlns:wne="http://schemas.microsoft.com/office/word/2006/wordml" xmlns:wps="http://schemas.microsoft.com/office/word/2010/wordprocessingShape" mc:Ignorable="w14 wp14">
-  <w:docDefaults>
-    <w:rPrDefault>
-      <w:rPr>
-        <w:rFonts w:asciiTheme="minorHAnsi" w:eastAsiaTheme="minorHAnsi" w:hAnsiTheme="minorHAnsi" w:cstheme="minorBidi"/>
-        <w:sz w:val="22"/>
-        <w:szCs w:val="22"/>
-        <w:lang w:val="en-US" w:eastAsia="en-US" w:bidi="ar-SA"/>
-      </w:rPr>
-    </w:rPrDefault>
-    <w:pPrDefault>
-      <w:pPr>
-        <w:spacing w:after="160" w:line="259" w:lineRule="auto"/>
-      </w:pPr>
-    </w:pPrDefault>
-  </w:docDefaults>
-  <w:latentStyles w:defLockedState="0" w:defUIPriority="99" w:defSemiHidden="1" w:defUnhideWhenUsed="1" w:defQFormat="0" w:count="276">
-    <w:lsdException w:name="Normal" w:semiHidden="0" w:uiPriority="0" w:unhideWhenUsed="0" w:qFormat="1"/>
-    <w:lsdException w:name="heading 1" w:semiHidden="0" w:uiPriority="9" w:unhideWhenUsed="0" w:qFormat="1"/>
-    <w:lsdException w:name="heading 2" w:uiPriority="9" w:qFormat="1"/>
-    <w:lsdException w:name="heading 3" w:uiPriority="9" w:qFormat="1"/>
-    <w:lsdException w:name="heading 4" w:uiPriority="9" w:qFormat="1"/>
-    <w:lsdException w:name="heading 5" w:uiPriority="9" w:qFormat="1"/>
-    <w:lsdException w:name="heading 6" w:uiPriority="9" w:qFormat="1"/>
-    <w:lsdException w:name="heading 7" w:uiPriority="9" w:qFormat="1"/>
-    <w:lsdException w:name="heading 8" w:uiPriority="9" w:qFormat="1"/>
-    <w:lsdException w:name="heading 9" w:uiPriority="9" w:qFormat="1"/>
-    <w:lsdException w:name="toc 1" w:uiPriority="39"/>
-    <w:lsdException w:name="toc 2" w:uiPriority="39"/>
-    <w:lsdException w:name="toc 3" w:uiPriority="39"/>
-    <w:lsdException w:name="toc 4" w:uiPriority="39"/>
-    <w:lsdException w:name="toc 5" w:uiPriority="39"/>
-    <w:lsdException w:name="toc 6" w:uiPriority="39"/>
-    <w:lsdException w:name="toc 7" w:uiPriority="39"/>
-    <w:lsdException w:name="toc 8" w:uiPriority="39"/>
-    <w:lsdException w:name="toc 9" w:uiPriority="39"/>
-    <w:lsdException w:name="caption" w:uiPriority="35" w:qFormat="1"/>
-    <w:lsdException w:name="Title" w:semiHidden="0" w:uiPriority="10" w:unhideWhenUsed="0" w:qFormat="1"/>
-    <w:lsdException w:name="Default Paragraph Font" w:uiPriority="1"/>
-    <w:lsdException w:name="Subtitle" w:semiHidden="0" w:uiPriority="11" w:unhideWhenUsed="0" w:qFormat="1"/>
-    <w:lsdException w:name="Strong" w:semiHidden="0" w:uiPriority="22" w:unhideWhenUsed="0" w:qFormat="1"/>
-    <w:lsdException w:name="Emphasis" w:semiHidden="0" w:uiPriority="20" w:unhideWhenUsed="0" w:qFormat="1"/>
-    <w:lsdException w:name="Table Grid" w:semiHidden="0" w:uiPriority="39" w:unhideWhenUsed="0"/>
-    <w:lsdException w:name="Note Level 1" w:semiHidden="0" w:unhideWhenUsed="0"/>
-    <w:lsdException w:name="Note Level 2" w:semiHidden="0" w:unhideWhenUsed="0"/>
-    <w:lsdException w:name="Note Level 3" w:semiHidden="0" w:unhideWhenUsed="0"/>
-    <w:lsdException w:name="Note Level 4" w:semiHidden="0" w:unhideWhenUsed="0"/>
-    <w:lsdException w:name="Note Level 5" w:semiHidden="0" w:unhideWhenUsed="0"/>
-    <w:lsdException w:name="Note Level 6" w:semiHidden="0" w:unhideWhenUsed="0"/>
-    <w:lsdException w:name="Note Level 7" w:semiHidden="0" w:unhideWhenUsed="0"/>
-    <w:lsdException w:name="Note Level 8" w:semiHidden="0" w:unhideWhenUsed="0"/>
-    <w:lsdException w:name="Note Level 9" w:semiHidden="0" w:unhideWhenUsed="0"/>
-    <w:lsdException w:name="Placeholder Text" w:unhideWhenUsed="0"/>
-    <w:lsdException w:name="No Spacing" w:semiHidden="0" w:uiPriority="1" w:unhideWhenUsed="0" w:qFormat="1"/>
-    <w:lsdException w:name="Light Shading" w:semiHidden="0" w:uiPriority="60" w:unhideWhenUsed="0"/>
-    <w:lsdException w:name="Light List" w:semiHidden="0" w:uiPriority="61" w:unhideWhenUsed="0"/>
-    <w:lsdException w:name="Light Grid" w:semiHidden="0" w:uiPriority="62" w:unhideWhenUsed="0"/>
-    <w:lsdException w:name="Medium Shading 1" w:semiHidden="0" w:uiPriority="63" w:unhideWhenUsed="0"/>
-    <w:lsdException w:name="Medium Shading 2" w:semiHidden="0" w:uiPriority="64" w:unhideWhenUsed="0"/>
-    <w:lsdException w:name="Medium List 1" w:semiHidden="0" w:uiPriority="65" w:unhideWhenUsed="0"/>
-    <w:lsdException w:name="Medium List 2" w:semiHidden="0" w:uiPriority="66" w:unhideWhenUsed="0"/>
-    <w:lsdException w:name="Medium Grid 1" w:semiHidden="0" w:uiPriority="67" w:unhideWhenUsed="0"/>
-    <w:lsdException w:name="Medium Grid 2" w:semiHidden="0" w:uiPriority="68" w:unhideWhenUsed="0"/>
-    <w:lsdException w:name="Medium Grid 3" w:semiHidden="0" w:uiPriority="69" w:unhideWhenUsed="0"/>
-    <w:lsdException w:name="Dark List" w:semiHidden="0" w:uiPriority="70" w:unhideWhenUsed="0"/>
-    <w:lsdException w:name="Colorful Shading" w:semiHidden="0" w:uiPriority="71" w:unhideWhenUsed="0"/>
-    <w:lsdException w:name="Colorful List" w:semiHidden="0" w:uiPriority="72" w:unhideWhenUsed="0"/>
-    <w:lsdException w:name="Colorful Grid" w:semiHidden="0" w:uiPriority="73" w:unhideWhenUsed="0"/>
-    <w:lsdException w:name="Light Shading Accent 1" w:semiHidden="0" w:uiPriority="60" w:unhideWhenUsed="0"/>
-    <w:lsdException w:name="Light List Accent 1" w:semiHidden="0" w:uiPriority="61" w:unhideWhenUsed="0"/>
-    <w:lsdException w:name="Light Grid Accent 1" w:semiHidden="0" w:uiPriority="62" w:unhideWhenUsed="0"/>
-    <w:lsdException w:name="Medium Shading 1 Accent 1" w:semiHidden="0" w:uiPriority="63" w:unhideWhenUsed="0"/>
-    <w:lsdException w:name="Medium Shading 2 Accent 1" w:semiHidden="0" w:uiPriority="64" w:unhideWhenUsed="0"/>
-    <w:lsdException w:name="Medium List 1 Accent 1" w:semiHidden="0" w:uiPriority="65" w:unhideWhenUsed="0"/>
-    <w:lsdException w:name="Revision" w:unhideWhenUsed="0"/>
-    <w:lsdException w:name="List Paragraph" w:semiHidden="0" w:uiPriority="34" w:unhideWhenUsed="0" w:qFormat="1"/>
-    <w:lsdException w:name="Quote" w:semiHidden="0" w:uiPriority="29" w:unhideWhenUsed="0" w:qFormat="1"/>
-    <w:lsdException w:name="Intense Quote" w:semiHidden="0" w:uiPriority="30" w:unhideWhenUsed="0" w:qFormat="1"/>
-    <w:lsdException w:name="Medium List 2 Accent 1" w:semiHidden="0" w:uiPriority="66" w:unhideWhenUsed="0"/>
-    <w:lsdException w:name="Medium Grid 1 Accent 1" w:semiHidden="0" w:uiPriority="67" w:unhideWhenUsed="0"/>
-    <w:lsdException w:name="Medium Grid 2 Accent 1" w:semiHidden="0" w:uiPriority="68" w:unhideWhenUsed="0"/>
-    <w:lsdException w:name="Medium Grid 3 Accent 1" w:semiHidden="0" w:uiPriority="69" w:unhideWhenUsed="0"/>
-    <w:lsdException w:name="Dark List Accent 1" w:semiHidden="0" w:uiPriority="70" w:unhideWhenUsed="0"/>
-    <w:lsdException w:name="Colorful Shading Accent 1" w:semiHidden="0" w:uiPriority="71" w:unhideWhenUsed="0"/>
-    <w:lsdException w:name="Colorful List Accent 1" w:semiHidden="0" w:uiPriority="72" w:unhideWhenUsed="0"/>
-    <w:lsdException w:name="Colorful Grid Accent 1" w:semiHidden="0" w:uiPriority="73" w:unhideWhenUsed="0"/>
-    <w:lsdException w:name="Light Shading Accent 2" w:semiHidden="0" w:uiPriority="60" w:unhideWhenUsed="0"/>
-    <w:lsdException w:name="Light List Accent 2" w:semiHidden="0" w:uiPriority="61" w:unhideWhenUsed="0"/>
-    <w:lsdException w:name="Light Grid Accent 2" w:semiHidden="0" w:uiPriority="62" w:unhideWhenUsed="0"/>
-    <w:lsdException w:name="Medium Shading 1 Accent 2" w:semiHidden="0" w:uiPriority="63" w:unhideWhenUsed="0"/>
-    <w:lsdException w:name="Medium Shading 2 Accent 2" w:semiHidden="0" w:uiPriority="64" w:unhideWhenUsed="0"/>
-    <w:lsdException w:name="Medium List 1 Accent 2" w:semiHidden="0" w:uiPriority="65" w:unhideWhenUsed="0"/>
-    <w:lsdException w:name="Medium List 2 Accent 2" w:semiHidden="0" w:uiPriority="66" w:unhideWhenUsed="0"/>
-    <w:lsdException w:name="Medium Grid 1 Accent 2" w:semiHidden="0" w:uiPriority="67" w:unhideWhenUsed="0"/>
-    <w:lsdException w:name="Medium Grid 2 Accent 2" w:semiHidden="0" w:uiPriority="68" w:unhideWhenUsed="0"/>
-    <w:lsdException w:name="Medium Grid 3 Accent 2" w:semiHidden="0" w:uiPriority="69" w:unhideWhenUsed="0"/>
-    <w:lsdException w:name="Dark List Accent 2" w:semiHidden="0" w:uiPriority="70" w:unhideWhenUsed="0"/>
-    <w:lsdException w:name="Colorful Shading Accent 2" w:semiHidden="0" w:uiPriority="71" w:unhideWhenUsed="0"/>
-    <w:lsdException w:name="Colorful List Accent 2" w:semiHidden="0" w:uiPriority="72" w:unhideWhenUsed="0"/>
-    <w:lsdException w:name="Colorful Grid Accent 2" w:semiHidden="0" w:uiPriority="73" w:unhideWhenUsed="0"/>
-    <w:lsdException w:name="Light Shading Accent 3" w:semiHidden="0" w:uiPriority="60" w:unhideWhenUsed="0"/>
-    <w:lsdException w:name="Light List Accent 3" w:semiHidden="0" w:uiPriority="61" w:unhideWhenUsed="0"/>
-    <w:lsdException w:name="Light Grid Accent 3" w:semiHidden="0" w:uiPriority="62" w:unhideWhenUsed="0"/>
-    <w:lsdException w:name="Medium Shading 1 Accent 3" w:semiHidden="0" w:uiPriority="63" w:unhideWhenUsed="0"/>
-    <w:lsdException w:name="Medium Shading 2 Accent 3" w:semiHidden="0" w:uiPriority="64" w:unhideWhenUsed="0"/>
-    <w:lsdException w:name="Medium List 1 Accent 3" w:semiHidden="0" w:uiPriority="65" w:unhideWhenUsed="0"/>
-    <w:lsdException w:name="Medium List 2 Accent 3" w:semiHidden="0" w:uiPriority="66" w:unhideWhenUsed="0"/>
-    <w:lsdException w:name="Medium Grid 1 Accent 3" w:semiHidden="0" w:uiPriority="67" w:unhideWhenUsed="0"/>
-    <w:lsdException w:name="Medium Grid 2 Accent 3" w:semiHidden="0" w:uiPriority="68" w:unhideWhenUsed="0"/>
-    <w:lsdException w:name="Medium Grid 3 Accent 3" w:semiHidden="0" w:uiPriority="69" w:unhideWhenUsed="0"/>
-    <w:lsdException w:name="Dark List Accent 3" w:semiHidden="0" w:uiPriority="70" w:unhideWhenUsed="0"/>
-    <w:lsdException w:name="Colorful Shading Accent 3" w:semiHidden="0" w:uiPriority="71" w:unhideWhenUsed="0"/>
-    <w:lsdException w:name="Colorful List Accent 3" w:semiHidden="0" w:uiPriority="72" w:unhideWhenUsed="0"/>
-    <w:lsdException w:name="Colorful Grid Accent 3" w:semiHidden="0" w:uiPriority="73" w:unhideWhenUsed="0"/>
-    <w:lsdException w:name="Light Shading Accent 4" w:semiHidden="0" w:uiPriority="60" w:unhideWhenUsed="0"/>
-    <w:lsdException w:name="Light List Accent 4" w:semiHidden="0" w:uiPriority="61" w:unhideWhenUsed="0"/>
-    <w:lsdException w:name="Light Grid Accent 4" w:semiHidden="0" w:uiPriority="62" w:unhideWhenUsed="0"/>
-    <w:lsdException w:name="Medium Shading 1 Accent 4" w:semiHidden="0" w:uiPriority="63" w:unhideWhenUsed="0"/>
-    <w:lsdException w:name="Medium Shading 2 Accent 4" w:semiHidden="0" w:uiPriority="64" w:unhideWhenUsed="0"/>
-    <w:lsdException w:name="Medium List 1 Accent 4" w:semiHidden="0" w:uiPriority="65" w:unhideWhenUsed="0"/>
-    <w:lsdException w:name="Medium List 2 Accent 4" w:semiHidden="0" w:uiPriority="66" w:unhideWhenUsed="0"/>
-    <w:lsdException w:name="Medium Grid 1 Accent 4" w:semiHidden="0" w:uiPriority="67" w:unhideWhenUsed="0"/>
-    <w:lsdException w:name="Medium Grid 2 Accent 4" w:semiHidden="0" w:uiPriority="68" w:unhideWhenUsed="0"/>
-    <w:lsdException w:name="Medium Grid 3 Accent 4" w:semiHidden="0" w:uiPriority="69" w:unhideWhenUsed="0"/>
-    <w:lsdException w:name="Dark List Accent 4" w:semiHidden="0" w:uiPriority="70" w:unhideWhenUsed="0"/>
-    <w:lsdException w:name="Colorful Shading Accent 4" w:semiHidden="0" w:uiPriority="71" w:unhideWhenUsed="0"/>
-    <w:lsdException w:name="Colorful List Accent 4" w:semiHidden="0" w:uiPriority="72" w:unhideWhenUsed="0"/>
-    <w:lsdException w:name="Colorful Grid Accent 4" w:semiHidden="0" w:uiPriority="73" w:unhideWhenUsed="0"/>
-    <w:lsdException w:name="Light Shading Accent 5" w:semiHidden="0" w:uiPriority="60" w:unhideWhenUsed="0"/>
-    <w:lsdException w:name="Light List Accent 5" w:semiHidden="0" w:uiPriority="61" w:unhideWhenUsed="0"/>
-    <w:lsdException w:name="Light Grid Accent 5" w:semiHidden="0" w:uiPriority="62" w:unhideWhenUsed="0"/>
-    <w:lsdException w:name="Medium Shading 1 Accent 5" w:semiHidden="0" w:uiPriority="63" w:unhideWhenUsed="0"/>
-    <w:lsdException w:name="Medium Shading 2 Accent 5" w:semiHidden="0" w:uiPriority="64" w:unhideWhenUsed="0"/>
-    <w:lsdException w:name="Medium List 1 Accent 5" w:semiHidden="0" w:uiPriority="65" w:unhideWhenUsed="0"/>
-    <w:lsdException w:name="Medium List 2 Accent 5" w:semiHidden="0" w:uiPriority="66" w:unhideWhenUsed="0"/>
-    <w:lsdException w:name="Medium Grid 1 Accent 5" w:semiHidden="0" w:uiPriority="67" w:unhideWhenUsed="0"/>
-    <w:lsdException w:name="Medium Grid 2 Accent 5" w:semiHidden="0" w:uiPriority="68" w:unhideWhenUsed="0"/>
-    <w:lsdException w:name="Medium Grid 3 Accent 5" w:semiHidden="0" w:uiPriority="69" w:unhideWhenUsed="0"/>
-    <w:lsdException w:name="Dark List Accent 5" w:semiHidden="0" w:uiPriority="70" w:unhideWhenUsed="0"/>
-    <w:lsdException w:name="Colorful Shading Accent 5" w:semiHidden="0" w:uiPriority="71" w:unhideWhenUsed="0"/>
-    <w:lsdException w:name="Colorful List Accent 5" w:semiHidden="0" w:uiPriority="72" w:unhideWhenUsed="0"/>
-    <w:lsdException w:name="Colorful Grid Accent 5" w:semiHidden="0" w:uiPriority="73" w:unhideWhenUsed="0"/>
-    <w:lsdException w:name="Light Shading Accent 6" w:semiHidden="0" w:uiPriority="60" w:unhideWhenUsed="0"/>
-    <w:lsdException w:name="Light List Accent 6" w:semiHidden="0" w:uiPriority="61" w:unhideWhenUsed="0"/>
-    <w:lsdException w:name="Light Grid Accent 6" w:semiHidden="0" w:uiPriority="62" w:unhideWhenUsed="0"/>
-    <w:lsdException w:name="Medium Shading 1 Accent 6" w:semiHidden="0" w:uiPriority="63" w:unhideWhenUsed="0"/>
-    <w:lsdException w:name="Medium Shading 2 Accent 6" w:semiHidden="0" w:uiPriority="64" w:unhideWhenUsed="0"/>
-    <w:lsdException w:name="Medium List 1 Accent 6" w:semiHidden="0" w:uiPriority="65" w:unhideWhenUsed="0"/>
-    <w:lsdException w:name="Medium List 2 Accent 6" w:semiHidden="0" w:uiPriority="66" w:unhideWhenUsed="0"/>
-    <w:lsdException w:name="Medium Grid 1 Accent 6" w:semiHidden="0" w:uiPriority="67" w:unhideWhenUsed="0"/>
-    <w:lsdException w:name="Medium Grid 2 Accent 6" w:semiHidden="0" w:uiPriority="68" w:unhideWhenUsed="0"/>
-    <w:lsdException w:name="Medium Grid 3 Accent 6" w:semiHidden="0" w:uiPriority="69" w:unhideWhenUsed="0"/>
-    <w:lsdException w:name="Dark List Accent 6" w:semiHidden="0" w:uiPriority="70" w:unhideWhenUsed="0"/>
-    <w:lsdException w:name="Colorful Shading Accent 6" w:semiHidden="0" w:uiPriority="71" w:unhideWhenUsed="0"/>
-    <w:lsdException w:name="Colorful List Accent 6" w:semiHidden="0" w:uiPriority="72" w:unhideWhenUsed="0"/>
-    <w:lsdException w:name="Colorful Grid Accent 6" w:semiHidden="0" w:uiPriority="73" w:unhideWhenUsed="0"/>
-    <w:lsdException w:name="Subtle Emphasis" w:semiHidden="0" w:uiPriority="19" w:unhideWhenUsed="0" w:qFormat="1"/>
-    <w:lsdException w:name="Intense Emphasis" w:semiHidden="0" w:uiPriority="21" w:unhideWhenUsed="0" w:qFormat="1"/>
-    <w:lsdException w:name="Subtle Reference" w:semiHidden="0" w:uiPriority="31" w:unhideWhenUsed="0" w:qFormat="1"/>
-    <w:lsdException w:name="Intense Reference" w:semiHidden="0" w:uiPriority="32" w:unhideWhenUsed="0" w:qFormat="1"/>
-    <w:lsdException w:name="Book Title" w:semiHidden="0" w:uiPriority="33" w:unhideWhenUsed="0" w:qFormat="1"/>
-    <w:lsdException w:name="Bibliography" w:uiPriority="37"/>
-    <w:lsdException w:name="TOC Heading" w:uiPriority="39" w:qFormat="1"/>
+  <w:latentStyles w:defLockedState="0" w:defUIPriority="99" w:defSemiHidden="0" w:defUnhideWhenUsed="0" w:defQFormat="0" w:count="380">
+    <w:lsdException w:name="Normal" w:uiPriority="0" w:qFormat="1"/>
+    <w:lsdException w:name="heading 1" w:uiPriority="9" w:qFormat="1"/>
+    <w:lsdException w:name="heading 2" w:semiHidden="1" w:uiPriority="9" w:unhideWhenUsed="1" w:qFormat="1"/>
+    <w:lsdException w:name="heading 3" w:semiHidden="1" w:uiPriority="9" w:unhideWhenUsed="1" w:qFormat="1"/>
+    <w:lsdException w:name="heading 4" w:semiHidden="1" w:uiPriority="9" w:unhideWhenUsed="1" w:qFormat="1"/>
+    <w:lsdException w:name="heading 5" w:semiHidden="1" w:uiPriority="9" w:unhideWhenUsed="1" w:qFormat="1"/>
+    <w:lsdException w:name="heading 6" w:semiHidden="1" w:uiPriority="9" w:unhideWhenUsed="1" w:qFormat="1"/>
+    <w:lsdException w:name="heading 7" w:semiHidden="1" w:uiPriority="9" w:unhideWhenUsed="1" w:qFormat="1"/>
+    <w:lsdException w:name="heading 8" w:semiHidden="1" w:uiPriority="9" w:unhideWhenUsed="1" w:qFormat="1"/>
+    <w:lsdException w:name="heading 9" w:semiHidden="1" w:uiPriority="9" w:unhideWhenUsed="1" w:qFormat="1"/>
+    <w:lsdException w:name="index 1" w:semiHidden="1" w:unhideWhenUsed="1"/>
+    <w:lsdException w:name="index 2" w:semiHidden="1" w:unhideWhenUsed="1"/>
+    <w:lsdException w:name="index 3" w:semiHidden="1" w:unhideWhenUsed="1"/>
+    <w:lsdException w:name="index 4" w:semiHidden="1" w:unhideWhenUsed="1"/>
+    <w:lsdException w:name="index 5" w:semiHidden="1" w:unhideWhenUsed="1"/>
+    <w:lsdException w:name="index 6" w:semiHidden="1" w:unhideWhenUsed="1"/>
+    <w:lsdException w:name="index 7" w:semiHidden="1" w:unhideWhenUsed="1"/>
+    <w:lsdException w:name="index 8" w:semiHidden="1" w:unhideWhenUsed="1"/>
+    <w:lsdException w:name="index 9" w:semiHidden="1" w:unhideWhenUsed="1"/>
+    <w:lsdException w:name="toc 1" w:semiHidden="1" w:uiPriority="39" w:unhideWhenUsed="1"/>
+    <w:lsdException w:name="toc 2" w:semiHidden="1" w:uiPriority="39" w:unhideWhenUsed="1"/>
+    <w:lsdException w:name="toc 3" w:semiHidden="1" w:uiPriority="39" w:unhideWhenUsed="1"/>
+    <w:lsdException w:name="toc 4" w:semiHidden="1" w:uiPriority="39" w:unhideWhenUsed="1"/>
+    <w:lsdException w:name="toc 5" w:semiHidden="1" w:uiPriority="39" w:unhideWhenUsed="1"/>
+    <w:lsdException w:name="toc 6" w:semiHidden="1" w:uiPriority="39" w:unhideWhenUsed="1"/>
+    <w:lsdException w:name="toc 7" w:semiHidden="1" w:uiPriority="39" w:unhideWhenUsed="1"/>
+    <w:lsdException w:name="toc 8" w:semiHidden="1" w:uiPriority="39" w:unhideWhenUsed="1"/>
+    <w:lsdException w:name="toc 9" w:semiHidden="1" w:uiPriority="39" w:unhideWhenUsed="1"/>
+    <w:lsdException w:name="Normal Indent" w:semiHidden="1" w:unhideWhenUsed="1"/>
+    <w:lsdException w:name="footnote text" w:semiHidden="1" w:unhideWhenUsed="1"/>
+    <w:lsdException w:name="annotation text" w:semiHidden="1" w:unhideWhenUsed="1"/>
+    <w:lsdException w:name="header" w:semiHidden="1" w:unhideWhenUsed="1"/>
+    <w:lsdException w:name="footer" w:semiHidden="1" w:unhideWhenUsed="1"/>
+    <w:lsdException w:name="index heading" w:semiHidden="1" w:unhideWhenUsed="1"/>
+    <w:lsdException w:name="caption" w:semiHidden="1" w:uiPriority="35" w:unhideWhenUsed="1" w:qFormat="1"/>
+    <w:lsdException w:name="table of figures" w:semiHidden="1" w:unhideWhenUsed="1"/>
+    <w:lsdException w:name="envelope address" w:semiHidden="1" w:unhideWhenUsed="1"/>
+    <w:lsdException w:name="envelope return" w:semiHidden="1" w:unhideWhenUsed="1"/>
+    <w:lsdException w:name="footnote reference" w:semiHidden="1" w:unhideWhenUsed="1"/>
+    <w:lsdException w:name="annotation reference" w:semiHidden="1" w:unhideWhenUsed="1"/>
+    <w:lsdException w:name="line number" w:semiHidden="1" w:unhideWhenUsed="1"/>
+    <w:lsdException w:name="page number" w:semiHidden="1" w:unhideWhenUsed="1"/>
+    <w:lsdException w:name="endnote reference" w:semiHidden="1" w:unhideWhenUsed="1"/>
+    <w:lsdException w:name="endnote text" w:semiHidden="1" w:unhideWhenUsed="1"/>
+    <w:lsdException w:name="table of authorities" w:semiHidden="1" w:unhideWhenUsed="1"/>
+    <w:lsdException w:name="macro" w:semiHidden="1" w:unhideWhenUsed="1"/>
+    <w:lsdException w:name="toa heading" w:semiHidden="1" w:unhideWhenUsed="1"/>
+    <w:lsdException w:name="List" w:semiHidden="1" w:unhideWhenUsed="1"/>
+    <w:lsdException w:name="List Bullet" w:semiHidden="1" w:unhideWhenUsed="1"/>
+    <w:lsdException w:name="List Number" w:semiHidden="1" w:unhideWhenUsed="1"/>
+    <w:lsdException w:name="List 2" w:semiHidden="1" w:unhideWhenUsed="1"/>
+    <w:lsdException w:name="List 3" w:semiHidden="1" w:unhideWhenUsed="1"/>
+    <w:lsdException w:name="List 4" w:semiHidden="1" w:unhideWhenUsed="1"/>
+    <w:lsdException w:name="List 5" w:semiHidden="1" w:unhideWhenUsed="1"/>
+    <w:lsdException w:name="List Bullet 2" w:semiHidden="1" w:unhideWhenUsed="1"/>
+    <w:lsdException w:name="List Bullet 3" w:semiHidden="1" w:unhideWhenUsed="1"/>
+    <w:lsdException w:name="List Bullet 4" w:semiHidden="1" w:unhideWhenUsed="1"/>
+    <w:lsdException w:name="List Bullet 5" w:semiHidden="1" w:unhideWhenUsed="1"/>
+    <w:lsdException w:name="List Number 2" w:semiHidden="1" w:unhideWhenUsed="1"/>
+    <w:lsdException w:name="List Number 3" w:semiHidden="1" w:unhideWhenUsed="1"/>
+    <w:lsdException w:name="List Number 4" w:semiHidden="1" w:unhideWhenUsed="1"/>
+    <w:lsdException w:name="List Number 5" w:semiHidden="1" w:unhideWhenUsed="1"/>
+    <w:lsdException w:name="Title" w:uiPriority="10" w:qFormat="1"/>
+    <w:lsdException w:name="Closing" w:semiHidden="1" w:unhideWhenUsed="1"/>
+    <w:lsdException w:name="Signature" w:semiHidden="1" w:unhideWhenUsed="1"/>
+    <w:lsdException w:name="Default Paragraph Font" w:semiHidden="1" w:uiPriority="1" w:unhideWhenUsed="1"/>
+    <w:lsdException w:name="Body Text" w:semiHidden="1" w:unhideWhenUsed="1"/>
+    <w:lsdException w:name="Body Text Indent" w:semiHidden="1" w:unhideWhenUsed="1"/>
+    <w:lsdException w:name="List Continue" w:semiHidden="1" w:unhideWhenUsed="1"/>
+    <w:lsdException w:name="List Continue 2" w:semiHidden="1" w:unhideWhenUsed="1"/>
+    <w:lsdException w:name="List Continue 3" w:semiHidden="1" w:unhideWhenUsed="1"/>
+    <w:lsdException w:name="List Continue 4" w:semiHidden="1" w:unhideWhenUsed="1"/>
+    <w:lsdException w:name="List Continue 5" w:semiHidden="1" w:unhideWhenUsed="1"/>
+    <w:lsdException w:name="Message Header" w:semiHidden="1" w:unhideWhenUsed="1"/>
+    <w:lsdException w:name="Subtitle" w:uiPriority="11" w:qFormat="1"/>
+    <w:lsdException w:name="Salutation" w:semiHidden="1" w:unhideWhenUsed="1"/>
+    <w:lsdException w:name="Date" w:semiHidden="1" w:unhideWhenUsed="1"/>
+    <w:lsdException w:name="Body Text First Indent" w:semiHidden="1" w:unhideWhenUsed="1"/>
+    <w:lsdException w:name="Body Text First Indent 2" w:semiHidden="1" w:unhideWhenUsed="1"/>
+    <w:lsdException w:name="Note Heading" w:semiHidden="1" w:unhideWhenUsed="1"/>
+    <w:lsdException w:name="Body Text 2" w:semiHidden="1" w:unhideWhenUsed="1"/>
+    <w:lsdException w:name="Body Text 3" w:semiHidden="1" w:unhideWhenUsed="1"/>
+    <w:lsdException w:name="Body Text Indent 2" w:semiHidden="1" w:unhideWhenUsed="1"/>
+    <w:lsdException w:name="Body Text Indent 3" w:semiHidden="1" w:unhideWhenUsed="1"/>
+    <w:lsdException w:name="Block Text" w:semiHidden="1" w:unhideWhenUsed="1"/>
+    <w:lsdException w:name="Hyperlink" w:semiHidden="1" w:unhideWhenUsed="1"/>
+    <w:lsdException w:name="FollowedHyperlink" w:semiHidden="1" w:unhideWhenUsed="1"/>
+    <w:lsdException w:name="Strong" w:uiPriority="22" w:qFormat="1"/>
+    <w:lsdException w:name="Emphasis" w:uiPriority="20" w:qFormat="1"/>
+    <w:lsdException w:name="Document Map" w:semiHidden="1" w:unhideWhenUsed="1"/>
+    <w:lsdException w:name="Plain Text" w:semiHidden="1" w:unhideWhenUsed="1"/>
+    <w:lsdException w:name="E-mail Signature" w:semiHidden="1" w:unhideWhenUsed="1"/>
+    <w:lsdException w:name="HTML Top of Form" w:semiHidden="1" w:unhideWhenUsed="1"/>
+    <w:lsdException w:name="HTML Bottom of Form" w:semiHidden="1" w:unhideWhenUsed="1"/>
+    <w:lsdException w:name="Normal (Web)" w:semiHidden="1" w:unhideWhenUsed="1"/>
+    <w:lsdException w:name="HTML Acronym" w:semiHidden="1" w:unhideWhenUsed="1"/>
+    <w:lsdException w:name="HTML Address" w:semiHidden="1" w:unhideWhenUsed="1"/>
+    <w:lsdException w:name="HTML Cite" w:semiHidden="1" w:unhideWhenUsed="1"/>
+    <w:lsdException w:name="HTML Code" w:semiHidden="1" w:unhideWhenUsed="1"/>
+    <w:lsdException w:name="HTML Definition" w:semiHidden="1" w:unhideWhenUsed="1"/>
+    <w:lsdException w:name="HTML Keyboard" w:semiHidden="1" w:unhideWhenUsed="1"/>
+    <w:lsdException w:name="HTML Preformatted" w:semiHidden="1" w:unhideWhenUsed="1"/>
+    <w:lsdException w:name="HTML Sample" w:semiHidden="1" w:unhideWhenUsed="1"/>
+    <w:lsdException w:name="HTML Typewriter" w:semiHidden="1" w:unhideWhenUsed="1"/>
+    <w:lsdException w:name="HTML Variable" w:semiHidden="1" w:unhideWhenUsed="1"/>
+    <w:lsdException w:name="Normal Table" w:semiHidden="1" w:unhideWhenUsed="1"/>
+    <w:lsdException w:name="annotation subject" w:semiHidden="1" w:unhideWhenUsed="1"/>
+    <w:lsdException w:name="No List" w:semiHidden="1" w:unhideWhenUsed="1"/>
+    <w:lsdException w:name="Outline List 1" w:semiHidden="1" w:unhideWhenUsed="1"/>
+    <w:lsdException w:name="Outline List 2" w:semiHidden="1" w:unhideWhenUsed="1"/>
+    <w:lsdException w:name="Outline List 3" w:semiHidden="1" w:unhideWhenUsed="1"/>
+    <w:lsdException w:name="Table Simple 1" w:semiHidden="1" w:unhideWhenUsed="1"/>
+    <w:lsdException w:name="Table Simple 2" w:semiHidden="1" w:unhideWhenUsed="1"/>
+    <w:lsdException w:name="Table Simple 3" w:semiHidden="1" w:unhideWhenUsed="1"/>
+    <w:lsdException w:name="Table Classic 1" w:semiHidden="1" w:unhideWhenUsed="1"/>
+    <w:lsdException w:name="Table Classic 2" w:semiHidden="1" w:unhideWhenUsed="1"/>
+    <w:lsdException w:name="Table Classic 3" w:semiHidden="1" w:unhideWhenUsed="1"/>
+    <w:lsdException w:name="Table Classic 4" w:semiHidden="1" w:unhideWhenUsed="1"/>
+    <w:lsdException w:name="Table Colorful 1" w:semiHidden="1" w:unhideWhenUsed="1"/>
+    <w:lsdException w:name="Table Colorful 2" w:semiHidden="1" w:unhideWhenUsed="1"/>
+    <w:lsdException w:name="Table Colorful 3" w:semiHidden="1" w:unhideWhenUsed="1"/>
+    <w:lsdException w:name="Table Columns 1" w:semiHidden="1" w:unhideWhenUsed="1"/>
+    <w:lsdException w:name="Table Columns 2" w:semiHidden="1" w:unhideWhenUsed="1"/>
+    <w:lsdException w:name="Table Columns 3" w:semiHidden="1" w:unhideWhenUsed="1"/>
+    <w:lsdException w:name="Table Columns 4" w:semiHidden="1" w:unhideWhenUsed="1"/>
+    <w:lsdException w:name="Table Columns 5" w:semiHidden="1" w:unhideWhenUsed="1"/>
+    <w:lsdException w:name="Table Grid 1" w:semiHidden="1" w:unhideWhenUsed="1"/>
+    <w:lsdException w:name="Table Grid 2" w:semiHidden="1" w:unhideWhenUsed="1"/>
+    <w:lsdException w:name="Table Grid 3" w:semiHidden="1" w:unhideWhenUsed="1"/>
+    <w:lsdException w:name="Table Grid 4" w:semiHidden="1" w:unhideWhenUsed="1"/>
+    <w:lsdException w:name="Table Grid 5" w:semiHidden="1" w:unhideWhenUsed="1"/>
+    <w:lsdException w:name="Table Grid 6" w:semiHidden="1" w:unhideWhenUsed="1"/>
+    <w:lsdException w:name="Table Grid 7" w:semiHidden="1" w:unhideWhenUsed="1"/>
+    <w:lsdException w:name="Table Grid 8" w:semiHidden="1" w:unhideWhenUsed="1"/>
+    <w:lsdException w:name="Table List 1" w:semiHidden="1" w:unhideWhenUsed="1"/>
+    <w:lsdException w:name="Table List 2" w:semiHidden="1" w:unhideWhenUsed="1"/>
+    <w:lsdException w:name="Table List 3" w:semiHidden="1" w:unhideWhenUsed="1"/>
+    <w:lsdException w:name="Table List 4" w:semiHidden="1" w:unhideWhenUsed="1"/>
+    <w:lsdException w:name="Table List 5" w:semiHidden="1" w:unhideWhenUsed="1"/>
+    <w:lsdException w:name="Table List 6" w:semiHidden="1" w:unhideWhenUsed="1"/>
+    <w:lsdException w:name="Table List 7" w:semiHidden="1" w:unhideWhenUsed="1"/>
+    <w:lsdException w:name="Table List 8" w:semiHidden="1" w:unhideWhenUsed="1"/>
+    <w:lsdException w:name="Table 3D effects 1" w:semiHidden="1" w:unhideWhenUsed="1"/>
+    <w:lsdException w:name="Table 3D effects 2" w:semiHidden="1" w:unhideWhenUsed="1"/>
+    <w:lsdException w:name="Table 3D effects 3" w:semiHidden="1" w:unhideWhenUsed="1"/>
+    <w:lsdException w:name="Table Contemporary" w:semiHidden="1" w:unhideWhenUsed="1"/>
+    <w:lsdException w:name="Table Elegant" w:semiHidden="1" w:unhideWhenUsed="1"/>
+    <w:lsdException w:name="Table Professional" w:semiHidden="1" w:unhideWhenUsed="1"/>
+    <w:lsdException w:name="Table Subtle 1" w:semiHidden="1" w:unhideWhenUsed="1"/>
+    <w:lsdException w:name="Table Subtle 2" w:semiHidden="1" w:unhideWhenUsed="1"/>
+    <w:lsdException w:name="Table Web 1" w:semiHidden="1" w:unhideWhenUsed="1"/>
+    <w:lsdException w:name="Table Web 2" w:semiHidden="1" w:unhideWhenUsed="1"/>
+    <w:lsdException w:name="Table Web 3" w:semiHidden="1" w:unhideWhenUsed="1"/>
+    <w:lsdException w:name="Balloon Text" w:semiHidden="1" w:unhideWhenUsed="1"/>
+    <w:lsdException w:name="Table Grid" w:uiPriority="39"/>
+    <w:lsdException w:name="Table Theme" w:semiHidden="1" w:unhideWhenUsed="1"/>
+    <w:lsdException w:name="Placeholder Text" w:semiHidden="1"/>
+    <w:lsdException w:name="No Spacing" w:uiPriority="1" w:qFormat="1"/>
+    <w:lsdException w:name="Light Shading" w:uiPriority="60"/>
+    <w:lsdException w:name="Light List" w:uiPriority="61"/>
+    <w:lsdException w:name="Light Grid" w:uiPriority="62"/>
+    <w:lsdException w:name="Medium Shading 1" w:uiPriority="63"/>
+    <w:lsdException w:name="Medium Shading 2" w:uiPriority="64"/>
+    <w:lsdException w:name="Medium List 1" w:uiPriority="65"/>
+    <w:lsdException w:name="Medium List 2" w:uiPriority="66"/>
+    <w:lsdException w:name="Medium Grid 1" w:uiPriority="67"/>
+    <w:lsdException w:name="Medium Grid 2" w:uiPriority="68"/>
+    <w:lsdException w:name="Medium Grid 3" w:uiPriority="69"/>
+    <w:lsdException w:name="Dark List" w:uiPriority="70"/>
+    <w:lsdException w:name="Colorful Shading" w:uiPriority="71"/>
+    <w:lsdException w:name="Colorful List" w:uiPriority="72"/>
+    <w:lsdException w:name="Colorful Grid" w:uiPriority="73"/>
+    <w:lsdException w:name="Light Shading Accent 1" w:uiPriority="60"/>
+    <w:lsdException w:name="Light List Accent 1" w:uiPriority="61"/>
+    <w:lsdException w:name="Light Grid Accent 1" w:uiPriority="62"/>
+    <w:lsdException w:name="Medium Shading 1 Accent 1" w:uiPriority="63"/>
+    <w:lsdException w:name="Medium Shading 2 Accent 1" w:uiPriority="64"/>
+    <w:lsdException w:name="Medium List 1 Accent 1" w:uiPriority="65"/>
+    <w:lsdException w:name="Revision" w:semiHidden="1"/>
+    <w:lsdException w:name="List Paragraph" w:uiPriority="34" w:qFormat="1"/>
+    <w:lsdException w:name="Quote" w:uiPriority="29" w:qFormat="1"/>
+    <w:lsdException w:name="Intense Quote" w:uiPriority="30" w:qFormat="1"/>
+    <w:lsdException w:name="Medium List 2 Accent 1" w:uiPriority="66"/>
+    <w:lsdException w:name="Medium Grid 1 Accent 1" w:uiPriority="67"/>
+    <w:lsdException w:name="Medium Grid 2 Accent 1" w:uiPriority="68"/>
+    <w:lsdException w:name="Medium Grid 3 Accent 1" w:uiPriority="69"/>
+    <w:lsdException w:name="Dark List Accent 1" w:uiPriority="70"/>
+    <w:lsdException w:name="Colorful Shading Accent 1" w:uiPriority="71"/>
+    <w:lsdException w:name="Colorful List Accent 1" w:uiPriority="72"/>
+    <w:lsdException w:name="Colorful Grid Accent 1" w:uiPriority="73"/>
+    <w:lsdException w:name="Light Shading Accent 2" w:uiPriority="60"/>
+    <w:lsdException w:name="Light List Accent 2" w:uiPriority="61"/>
+    <w:lsdException w:name="Light Grid Accent 2" w:uiPriority="62"/>
+    <w:lsdException w:name="Medium Shading 1 Accent 2" w:uiPriority="63"/>
+    <w:lsdException w:name="Medium Shading 2 Accent 2" w:uiPriority="64"/>
+    <w:lsdException w:name="Medium List 1 Accent 2" w:uiPriority="65"/>
+    <w:lsdException w:name="Medium List 2 Accent 2" w:uiPriority="66"/>
+    <w:lsdException w:name="Medium Grid 1 Accent 2" w:uiPriority="67"/>
+    <w:lsdException w:name="Medium Grid 2 Accent 2" w:uiPriority="68"/>
+    <w:lsdException w:name="Medium Grid 3 Accent 2" w:uiPriority="69"/>
+    <w:lsdException w:name="Dark List Accent 2" w:uiPriority="70"/>
+    <w:lsdException w:name="Colorful Shading Accent 2" w:uiPriority="71"/>
+    <w:lsdException w:name="Colorful List Accent 2" w:uiPriority="72"/>
+    <w:lsdException w:name="Colorful Grid Accent 2" w:uiPriority="73"/>
+    <w:lsdException w:name="Light Shading Accent 3" w:uiPriority="60"/>
+    <w:lsdException w:name="Light List Accent 3" w:uiPriority="61"/>
+    <w:lsdException w:name="Light Grid Accent 3" w:uiPriority="62"/>
+    <w:lsdException w:name="Medium Shading 1 Accent 3" w:uiPriority="63"/>
+    <w:lsdException w:name="Medium Shading 2 Accent 3" w:uiPriority="64"/>
+    <w:lsdException w:name="Medium List 1 Accent 3" w:uiPriority="65"/>
+    <w:lsdException w:name="Medium List 2 Accent 3" w:uiPriority="66"/>
+    <w:lsdException w:name="Medium Grid 1 Accent 3" w:uiPriority="67"/>
+    <w:lsdException w:name="Medium Grid 2 Accent 3" w:uiPriority="68"/>
+    <w:lsdException w:name="Medium Grid 3 Accent 3" w:uiPriority="69"/>
+    <w:lsdException w:name="Dark List Accent 3" w:uiPriority="70"/>
+    <w:lsdException w:name="Colorful Shading Accent 3" w:uiPriority="71"/>
+    <w:lsdException w:name="Colorful List Accent 3" w:uiPriority="72"/>
+    <w:lsdException w:name="Colorful Grid Accent 3" w:uiPriority="73"/>
+    <w:lsdException w:name="Light Shading Accent 4" w:uiPriority="60"/>
+    <w:lsdException w:name="Light List Accent 4" w:uiPriority="61"/>
+    <w:lsdException w:name="Light Grid Accent 4" w:uiPriority="62"/>
+    <w:lsdException w:name="Medium Shading 1 Accent 4" w:uiPriority="63"/>
+    <w:lsdException w:name="Medium Shading 2 Accent 4" w:uiPriority="64"/>
+    <w:lsdException w:name="Medium List 1 Accent 4" w:uiPriority="65"/>
+    <w:lsdException w:name="Medium List 2 Accent 4" w:uiPriority="66"/>
+    <w:lsdException w:name="Medium Grid 1 Accent 4" w:uiPriority="67"/>
+    <w:lsdException w:name="Medium Grid 2 Accent 4" w:uiPriority="68"/>
+    <w:lsdException w:name="Medium Grid 3 Accent 4" w:uiPriority="69"/>
+    <w:lsdException w:name="Dark List Accent 4" w:uiPriority="70"/>
+    <w:lsdException w:name="Colorful Shading Accent 4" w:uiPriority="71"/>
+    <w:lsdException w:name="Colorful List Accent 4" w:uiPriority="72"/>
+    <w:lsdException w:name="Colorful Grid Accent 4" w:uiPriority="73"/>
+    <w:lsdException w:name="Light Shading Accent 5" w:uiPriority="60"/>
+    <w:lsdException w:name="Light List Accent 5" w:uiPriority="61"/>
+    <w:lsdException w:name="Light Grid Accent 5" w:uiPriority="62"/>
+    <w:lsdException w:name="Medium Shading 1 Accent 5" w:uiPriority="63"/>
+    <w:lsdException w:name="Medium Shading 2 Accent 5" w:uiPriority="64"/>
+    <w:lsdException w:name="Medium List 1 Accent 5" w:uiPriority="65"/>
+    <w:lsdException w:name="Medium List 2 Accent 5" w:uiPriority="66"/>
+    <w:lsdException w:name="Medium Grid 1 Accent 5" w:uiPriority="67"/>
+    <w:lsdException w:name="Medium Grid 2 Accent 5" w:uiPriority="68"/>
+    <w:lsdException w:name="Medium Grid 3 Accent 5" w:uiPriority="69"/>
+    <w:lsdException w:name="Dark List Accent 5" w:uiPriority="70"/>
+    <w:lsdException w:name="Colorful Shading Accent 5" w:uiPriority="71"/>
+    <w:lsdException w:name="Colorful List Accent 5" w:uiPriority="72"/>
+    <w:lsdException w:name="Colorful Grid Accent 5" w:uiPriority="73"/>
+    <w:lsdException w:name="Light Shading Accent 6" w:uiPriority="60"/>
+    <w:lsdException w:name="Light List Accent 6" w:uiPriority="61"/>
+    <w:lsdException w:name="Light Grid Accent 6" w:uiPriority="62"/>
+    <w:lsdException w:name="Medium Shading 1 Accent 6" w:uiPriority="63"/>
+    <w:lsdException w:name="Medium Shading 2 Accent 6" w:uiPriority="64"/>
+    <w:lsdException w:name="Medium List 1 Accent 6" w:uiPriority="65"/>
+    <w:lsdException w:name="Medium List 2 Accent 6" w:uiPriority="66"/>
+    <w:lsdException w:name="Medium Grid 1 Accent 6" w:uiPriority="67"/>
+    <w:lsdException w:name="Medium Grid 2 Accent 6" w:uiPriority="68"/>
+    <w:lsdException w:name="Medium Grid 3 Accent 6" w:uiPriority="69"/>
+    <w:lsdException w:name="Dark List Accent 6" w:uiPriority="70"/>
+    <w:lsdException w:name="Colorful Shading Accent 6" w:uiPriority="71"/>
+    <w:lsdException w:name="Colorful List Accent 6" w:uiPriority="72"/>
+    <w:lsdException w:name="Colorful Grid Accent 6" w:uiPriority="73"/>
+    <w:lsdException w:name="Subtle Emphasis" w:uiPriority="19" w:qFormat="1"/>
+    <w:lsdException w:name="Intense Emphasis" w:uiPriority="21" w:qFormat="1"/>
+    <w:lsdException w:name="Subtle Reference" w:uiPriority="31" w:qFormat="1"/>
+    <w:lsdException w:name="Intense Reference" w:uiPriority="32" w:qFormat="1"/>
+    <w:lsdException w:name="Book Title" w:uiPriority="33" w:qFormat="1"/>
+    <w:lsdException w:name="Bibliography" w:semiHidden="1" w:uiPriority="37" w:unhideWhenUsed="1"/>
+    <w:lsdException w:name="TOC Heading" w:semiHidden="1" w:uiPriority="39" w:unhideWhenUsed="1" w:qFormat="1"/>
+    <w:lsdException w:name="Plain Table 1" w:uiPriority="41"/>
+    <w:lsdException w:name="Plain Table 2" w:uiPriority="42"/>
+    <w:lsdException w:name="Plain Table 3" w:uiPriority="43"/>
+    <w:lsdException w:name="Plain Table 4" w:uiPriority="44"/>
+    <w:lsdException w:name="Plain Table 5" w:uiPriority="45"/>
+    <w:lsdException w:name="Grid Table Light" w:uiPriority="40"/>
+    <w:lsdException w:name="Grid Table 1 Light" w:uiPriority="46"/>
+    <w:lsdException w:name="Grid Table 2" w:uiPriority="47"/>
+    <w:lsdException w:name="Grid Table 3" w:uiPriority="48"/>
+    <w:lsdException w:name="Grid Table 4" w:uiPriority="49"/>
+    <w:lsdException w:name="Grid Table 5 Dark" w:uiPriority="50"/>
+    <w:lsdException w:name="Grid Table 6 Colorful" w:uiPriority="51"/>
+    <w:lsdException w:name="Grid Table 7 Colorful" w:uiPriority="52"/>
+    <w:lsdException w:name="Grid Table 1 Light Accent 1" w:uiPriority="46"/>
+    <w:lsdException w:name="Grid Table 2 Accent 1" w:uiPriority="47"/>
+    <w:lsdException w:name="Grid Table 3 Accent 1" w:uiPriority="48"/>
+    <w:lsdException w:name="Grid Table 4 Accent 1" w:uiPriority="49"/>
+    <w:lsdException w:name="Grid Table 5 Dark Accent 1" w:uiPriority="50"/>
+    <w:lsdException w:name="Grid Table 6 Colorful Accent 1" w:uiPriority="51"/>
+    <w:lsdException w:name="Grid Table 7 Colorful Accent 1" w:uiPriority="52"/>
+    <w:lsdException w:name="Grid Table 1 Light Accent 2" w:uiPriority="46"/>
+    <w:lsdException w:name="Grid Table 2 Accent 2" w:uiPriority="47"/>
+    <w:lsdException w:name="Grid Table 3 Accent 2" w:uiPriority="48"/>
+    <w:lsdException w:name="Grid Table 4 Accent 2" w:uiPriority="49"/>
+    <w:lsdException w:name="Grid Table 5 Dark Accent 2" w:uiPriority="50"/>
+    <w:lsdException w:name="Grid Table 6 Colorful Accent 2" w:uiPriority="51"/>
+    <w:lsdException w:name="Grid Table 7 Colorful Accent 2" w:uiPriority="52"/>
+    <w:lsdException w:name="Grid Table 1 Light Accent 3" w:uiPriority="46"/>
+    <w:lsdException w:name="Grid Table 2 Accent 3" w:uiPriority="47"/>
+    <w:lsdException w:name="Grid Table 3 Accent 3" w:uiPriority="48"/>
+    <w:lsdException w:name="Grid Table 4 Accent 3" w:uiPriority="49"/>
+    <w:lsdException w:name="Grid Table 5 Dark Accent 3" w:uiPriority="50"/>
+    <w:lsdException w:name="Grid Table 6 Colorful Accent 3" w:uiPriority="51"/>
+    <w:lsdException w:name="Grid Table 7 Colorful Accent 3" w:uiPriority="52"/>
+    <w:lsdException w:name="Grid Table 1 Light Accent 4" w:uiPriority="46"/>
+    <w:lsdException w:name="Grid Table 2 Accent 4" w:uiPriority="47"/>
+    <w:lsdException w:name="Grid Table 3 Accent 4" w:uiPriority="48"/>
+    <w:lsdException w:name="Grid Table 4 Accent 4" w:uiPriority="49"/>
+    <w:lsdException w:name="Grid Table 5 Dark Accent 4" w:uiPriority="50"/>
+    <w:lsdException w:name="Grid Table 6 Colorful Accent 4" w:uiPriority="51"/>
+    <w:lsdException w:name="Grid Table 7 Colorful Accent 4" w:uiPriority="52"/>
+    <w:lsdException w:name="Grid Table 1 Light Accent 5" w:uiPriority="46"/>
+    <w:lsdException w:name="Grid Table 2 Accent 5" w:uiPriority="47"/>
+    <w:lsdException w:name="Grid Table 3 Accent 5" w:uiPriority="48"/>
+    <w:lsdException w:name="Grid Table 4 Accent 5" w:uiPriority="49"/>
+    <w:lsdException w:name="Grid Table 5 Dark Accent 5" w:uiPriority="50"/>
+    <w:lsdException w:name="Grid Table 6 Colorful Accent 5" w:uiPriority="51"/>
+    <w:lsdException w:name="Grid Table 7 Colorful Accent 5" w:uiPriority="52"/>
+    <w:lsdException w:name="Grid Table 1 Light Accent 6" w:uiPriority="46"/>
+    <w:lsdException w:name="Grid Table 2 Accent 6" w:uiPriority="47"/>
+    <w:lsdException w:name="Grid Table 3 Accent 6" w:uiPriority="48"/>
+    <w:lsdException w:name="Grid Table 4 Accent 6" w:uiPriority="49"/>
+    <w:lsdException w:name="Grid Table 5 Dark Accent 6" w:uiPriority="50"/>
+    <w:lsdException w:name="Grid Table 6 Colorful Accent 6" w:uiPriority="51"/>
+    <w:lsdException w:name="Grid Table 7 Colorful Accent 6" w:uiPriority="52"/>
+    <w:lsdException w:name="List Table 1 Light" w:uiPriority="46"/>
+    <w:lsdException w:name="List Table 2" w:uiPriority="47"/>
+    <w:lsdException w:name="List Table 3" w:uiPriority="48"/>
+    <w:lsdException w:name="List Table 4" w:uiPriority="49"/>
+    <w:lsdException w:name="List Table 5 Dark" w:uiPriority="50"/>
+    <w:lsdException w:name="List Table 6 Colorful" w:uiPriority="51"/>
+    <w:lsdException w:name="List Table 7 Colorful" w:uiPriority="52"/>
+    <w:lsdException w:name="List Table 1 Light Accent 1" w:uiPriority="46"/>
+    <w:lsdException w:name="List Table 2 Accent 1" w:uiPriority="47"/>
+    <w:lsdException w:name="List Table 3 Accent 1" w:uiPriority="48"/>
+    <w:lsdException w:name="List Table 4 Accent 1" w:uiPriority="49"/>
+    <w:lsdException w:name="List Table 5 Dark Accent 1" w:uiPriority="50"/>
+    <w:lsdException w:name="List Table 6 Colorful Accent 1" w:uiPriority="51"/>
+    <w:lsdException w:name="List Table 7 Colorful Accent 1" w:uiPriority="52"/>
+    <w:lsdException w:name="List Table 1 Light Accent 2" w:uiPriority="46"/>
+    <w:lsdException w:name="List Table 2 Accent 2" w:uiPriority="47"/>
+    <w:lsdException w:name="List Table 3 Accent 2" w:uiPriority="48"/>
+    <w:lsdException w:name="List Table 4 Accent 2" w:uiPriority="49"/>
+    <w:lsdException w:name="List Table 5 Dark Accent 2" w:uiPriority="50"/>
+    <w:lsdException w:name="List Table 6 Colorful Accent 2" w:uiPriority="51"/>
+    <w:lsdException w:name="List Table 7 Colorful Accent 2" w:uiPriority="52"/>
+    <w:lsdException w:name="List Table 1 Light Accent 3" w:uiPriority="46"/>
+    <w:lsdException w:name="List Table 2 Accent 3" w:uiPriority="47"/>
+    <w:lsdException w:name="List Table 3 Accent 3" w:uiPriority="48"/>
+    <w:lsdException w:name="List Table 4 Accent 3" w:uiPriority="49"/>
+    <w:lsdException w:name="List Table 5 Dark Accent 3" w:uiPriority="50"/>
+    <w:lsdException w:name="List Table 6 Colorful Accent 3" w:uiPriority="51"/>
+    <w:lsdException w:name="List Table 7 Colorful Accent 3" w:uiPriority="52"/>
+    <w:lsdException w:name="List Table 1 Light Accent 4" w:uiPriority="46"/>
+    <w:lsdException w:name="List Table 2 Accent 4" w:uiPriority="47"/>
+    <w:lsdException w:name="List Table 3 Accent 4" w:uiPriority="48"/>
+    <w:lsdException w:name="List Table 4 Accent 4" w:uiPriority="49"/>
+    <w:lsdException w:name="List Table 5 Dark Accent 4" w:uiPriority="50"/>
+    <w:lsdException w:name="List Table 6 Colorful Accent 4" w:uiPriority="51"/>
+    <w:lsdException w:name="List Table 7 Colorful Accent 4" w:uiPriority="52"/>
+    <w:lsdException w:name="List Table 1 Light Accent 5" w:uiPriority="46"/>
+    <w:lsdException w:name="List Table 2 Accent 5" w:uiPriority="47"/>
+    <w:lsdException w:name="List Table 3 Accent 5" w:uiPriority="48"/>
+    <w:lsdException w:name="List Table 4 Accent 5" w:uiPriority="49"/>
+    <w:lsdException w:name="List Table 5 Dark Accent 5" w:uiPriority="50"/>
+    <w:lsdException w:name="List Table 6 Colorful Accent 5" w:uiPriority="51"/>
+    <w:lsdException w:name="List Table 7 Colorful Accent 5" w:uiPriority="52"/>
+    <w:lsdException w:name="List Table 1 Light Accent 6" w:uiPriority="46"/>
+    <w:lsdException w:name="List Table 2 Accent 6" w:uiPriority="47"/>
+    <w:lsdException w:name="List Table 3 Accent 6" w:uiPriority="48"/>
+    <w:lsdException w:name="List Table 4 Accent 6" w:uiPriority="49"/>
+    <w:lsdException w:name="List Table 5 Dark Accent 6" w:uiPriority="50"/>
+    <w:lsdException w:name="List Table 6 Colorful Accent 6" w:uiPriority="51"/>
+    <w:lsdException w:name="List Table 7 Colorful Accent 6" w:uiPriority="52"/>
   </w:latentStyles>
   <w:style w:type="paragraph" w:default="1" w:styleId="Normal">
     <w:name w:val="Normal"/>
@@ -6835,11 +6665,40 @@
       </a:bgFillStyleLst>
     </a:fmtScheme>
   </a:themeElements>
-  <a:objectDefaults/>
+  <a:objectDefaults>
+    <a:spDef>
+      <a:spPr>
+        <a:solidFill>
+          <a:srgbClr val="FF0000"/>
+        </a:solidFill>
+        <a:ln>
+          <a:noFill/>
+        </a:ln>
+      </a:spPr>
+      <a:bodyPr rtlCol="0" anchor="ctr"/>
+      <a:lstStyle/>
+      <a:style>
+        <a:lnRef idx="2">
+          <a:schemeClr val="accent1">
+            <a:shade val="50000"/>
+          </a:schemeClr>
+        </a:lnRef>
+        <a:fillRef idx="1">
+          <a:schemeClr val="accent1"/>
+        </a:fillRef>
+        <a:effectRef idx="0">
+          <a:schemeClr val="accent1"/>
+        </a:effectRef>
+        <a:fontRef idx="minor">
+          <a:schemeClr val="lt1"/>
+        </a:fontRef>
+      </a:style>
+    </a:spDef>
+  </a:objectDefaults>
   <a:extraClrSchemeLst/>
   <a:extLst>
     <a:ext uri="{05A4C25C-085E-4340-85A3-A5531E510DB2}">
-      <thm15:themeFamily xmlns:thm15="http://schemas.microsoft.com/office/thememl/2012/main" xmlns="" name="Office Theme" id="{62F939B6-93AF-4DB8-9C6B-D6C7DFDC589F}" vid="{4A3C46E8-61CC-4603-A589-7422A47A8E4A}"/>
+      <thm15:themeFamily xmlns:thm15="http://schemas.microsoft.com/office/thememl/2012/main" name="Office Theme" id="{62F939B6-93AF-4DB8-9C6B-D6C7DFDC589F}" vid="{4A3C46E8-61CC-4603-A589-7422A47A8E4A}"/>
     </a:ext>
   </a:extLst>
 </a:theme>
@@ -6850,7 +6709,7 @@
 </file>
 
 <file path=customXml/itemProps1.xml><?xml version="1.0" encoding="utf-8"?>
-<ds:datastoreItem xmlns:ds="http://schemas.openxmlformats.org/officeDocument/2006/customXml" ds:itemID="{5B7E4BBA-3A7D-E94A-A411-1C9BACED4EDF}">
+<ds:datastoreItem xmlns:ds="http://schemas.openxmlformats.org/officeDocument/2006/customXml" ds:itemID="{5457636E-A0BE-A848-B433-C44BDDD1B105}">
   <ds:schemaRefs>
     <ds:schemaRef ds:uri="http://schemas.openxmlformats.org/officeDocument/2006/bibliography"/>
   </ds:schemaRefs>

</xml_diff>